<commit_message>
pmu: added P60 specific stuff to change log
</commit_message>
<xml_diff>
--- a/P80/pmu/P80_PMU_Hardware_Change_Log.docx
+++ b/P80/pmu/P80_PMU_Hardware_Change_Log.docx
@@ -51,7 +51,7 @@
                         <a:effectLst/>
                         <a:extLst>
                           <a:ext uri="{C572A759-6A51-4108-AA02-DFA0A04FC94B}">
-                            <ma14:wrappingTextBoxFlag xmlns:ma14="http://schemas.microsoft.com/office/mac/drawingml/2011/main" xmlns:w="http://schemas.openxmlformats.org/wordprocessingml/2006/main" xmlns:w10="urn:schemas-microsoft-com:office:word" xmlns:v="urn:schemas-microsoft-com:vml" xmlns:o="urn:schemas-microsoft-com:office:office" xmlns:mv="urn:schemas-microsoft-com:mac:vml" xmlns:mo="http://schemas.microsoft.com/office/mac/office/2008/main" xmlns=""/>
+                            <ma14:wrappingTextBoxFlag xmlns="" xmlns:mo="http://schemas.microsoft.com/office/mac/office/2008/main" xmlns:mv="urn:schemas-microsoft-com:mac:vml" xmlns:o="urn:schemas-microsoft-com:office:office" xmlns:v="urn:schemas-microsoft-com:vml" xmlns:w10="urn:schemas-microsoft-com:office:word" xmlns:w="http://schemas.openxmlformats.org/wordprocessingml/2006/main" xmlns:ma14="http://schemas.microsoft.com/office/mac/drawingml/2011/main"/>
                           </a:ext>
                         </a:extLst>
                       </wps:spPr>
@@ -1880,7 +1880,9 @@
       </w:r>
       <w:r>
         <w:tab/>
-        <w:t>??</w:t>
+      </w:r>
+      <w:r>
+        <w:t>100608</w:t>
       </w:r>
     </w:p>
     <w:p>
@@ -2626,6 +2628,12 @@
                 <w:rFonts w:cs="Arial"/>
               </w:rPr>
             </w:pPr>
+            <w:r>
+              <w:rPr>
+                <w:rFonts w:cs="Arial"/>
+              </w:rPr>
+              <w:t>X</w:t>
+            </w:r>
           </w:p>
         </w:tc>
         <w:tc>
@@ -2770,8 +2778,32 @@
                 <w:rFonts w:cs="Arial"/>
               </w:rPr>
             </w:pPr>
-            <w:bookmarkStart w:id="6" w:name="_GoBack"/>
-            <w:bookmarkEnd w:id="6"/>
+            <w:r>
+              <w:rPr>
+                <w:rFonts w:cs="Arial"/>
+              </w:rPr>
+              <w:t xml:space="preserve">Low voltage </w:t>
+            </w:r>
+            <w:proofErr w:type="spellStart"/>
+            <w:r>
+              <w:rPr>
+                <w:rFonts w:cs="Arial"/>
+              </w:rPr>
+              <w:t>loadswitches</w:t>
+            </w:r>
+            <w:proofErr w:type="spellEnd"/>
+            <w:r>
+              <w:rPr>
+                <w:rFonts w:cs="Arial"/>
+              </w:rPr>
+              <w:t xml:space="preserve"> needs</w:t>
+            </w:r>
+            <w:r>
+              <w:rPr>
+                <w:rFonts w:cs="Arial"/>
+              </w:rPr>
+              <w:t xml:space="preserve"> to be changed.</w:t>
+            </w:r>
           </w:p>
         </w:tc>
         <w:tc>
@@ -2812,6 +2844,12 @@
                 <w:rFonts w:cs="Arial"/>
               </w:rPr>
             </w:pPr>
+            <w:r>
+              <w:rPr>
+                <w:rFonts w:cs="Arial"/>
+              </w:rPr>
+              <w:t>X</w:t>
+            </w:r>
           </w:p>
         </w:tc>
         <w:tc>
@@ -2832,6 +2870,12 @@
                 <w:rFonts w:cs="Arial"/>
               </w:rPr>
             </w:pPr>
+            <w:r>
+              <w:rPr>
+                <w:rFonts w:cs="Arial"/>
+              </w:rPr>
+              <w:t>X</w:t>
+            </w:r>
           </w:p>
         </w:tc>
         <w:tc>
@@ -2852,6 +2896,12 @@
                 <w:rFonts w:cs="Arial"/>
               </w:rPr>
             </w:pPr>
+            <w:r>
+              <w:rPr>
+                <w:rFonts w:cs="Arial"/>
+              </w:rPr>
+              <w:t>BGS</w:t>
+            </w:r>
           </w:p>
         </w:tc>
         <w:tc>
@@ -2924,6 +2974,18 @@
                 <w:rFonts w:cs="Arial"/>
               </w:rPr>
             </w:pPr>
+            <w:r>
+              <w:rPr>
+                <w:rFonts w:cs="Arial"/>
+              </w:rPr>
+              <w:t>GAN FET to be changed to MOSFET</w:t>
+            </w:r>
+            <w:r>
+              <w:rPr>
+                <w:rFonts w:cs="Arial"/>
+              </w:rPr>
+              <w:t>, or GAN Systems FET with much lower gate-source leakage.</w:t>
+            </w:r>
           </w:p>
         </w:tc>
         <w:tc>
@@ -2964,6 +3026,12 @@
                 <w:rFonts w:cs="Arial"/>
               </w:rPr>
             </w:pPr>
+            <w:r>
+              <w:rPr>
+                <w:rFonts w:cs="Arial"/>
+              </w:rPr>
+              <w:t>X</w:t>
+            </w:r>
           </w:p>
         </w:tc>
         <w:tc>
@@ -2984,6 +3052,12 @@
                 <w:rFonts w:cs="Arial"/>
               </w:rPr>
             </w:pPr>
+            <w:r>
+              <w:rPr>
+                <w:rFonts w:cs="Arial"/>
+              </w:rPr>
+              <w:t>X</w:t>
+            </w:r>
           </w:p>
         </w:tc>
         <w:tc>
@@ -3004,6 +3078,12 @@
                 <w:rFonts w:cs="Arial"/>
               </w:rPr>
             </w:pPr>
+            <w:r>
+              <w:rPr>
+                <w:rFonts w:cs="Arial"/>
+              </w:rPr>
+              <w:t>BGS</w:t>
+            </w:r>
           </w:p>
         </w:tc>
         <w:tc>
@@ -3076,6 +3156,12 @@
                 <w:rFonts w:cs="Arial"/>
               </w:rPr>
             </w:pPr>
+            <w:r>
+              <w:rPr>
+                <w:rFonts w:cs="Arial"/>
+              </w:rPr>
+              <w:t>Add zero ohms for RS485 connection to main bus</w:t>
+            </w:r>
           </w:p>
         </w:tc>
         <w:tc>
@@ -3116,6 +3202,12 @@
                 <w:rFonts w:cs="Arial"/>
               </w:rPr>
             </w:pPr>
+            <w:r>
+              <w:rPr>
+                <w:rFonts w:cs="Arial"/>
+              </w:rPr>
+              <w:t>X</w:t>
+            </w:r>
           </w:p>
         </w:tc>
         <w:tc>
@@ -3136,6 +3228,12 @@
                 <w:rFonts w:cs="Arial"/>
               </w:rPr>
             </w:pPr>
+            <w:r>
+              <w:rPr>
+                <w:rFonts w:cs="Arial"/>
+              </w:rPr>
+              <w:t>X</w:t>
+            </w:r>
           </w:p>
         </w:tc>
         <w:tc>
@@ -3156,6 +3254,12 @@
                 <w:rFonts w:cs="Arial"/>
               </w:rPr>
             </w:pPr>
+            <w:r>
+              <w:rPr>
+                <w:rFonts w:cs="Arial"/>
+              </w:rPr>
+              <w:t>BGS</w:t>
+            </w:r>
           </w:p>
         </w:tc>
         <w:tc>
@@ -4872,6 +4976,8 @@
         </w:rPr>
         <w:br w:type="page"/>
       </w:r>
+      <w:bookmarkStart w:id="6" w:name="_GoBack"/>
+      <w:bookmarkEnd w:id="6"/>
     </w:p>
     <w:p>
       <w:pPr>
@@ -8168,7 +8274,7 @@
                       <a:effectLst/>
                       <a:extLst>
                         <a:ext uri="{C572A759-6A51-4108-AA02-DFA0A04FC94B}">
-                          <ma14:wrappingTextBoxFlag xmlns:ma14="http://schemas.microsoft.com/office/mac/drawingml/2011/main" xmlns:w="http://schemas.openxmlformats.org/wordprocessingml/2006/main" xmlns:w10="urn:schemas-microsoft-com:office:word" xmlns:v="urn:schemas-microsoft-com:vml" xmlns:o="urn:schemas-microsoft-com:office:office" xmlns:mv="urn:schemas-microsoft-com:mac:vml" xmlns:mo="http://schemas.microsoft.com/office/mac/office/2008/main" xmlns=""/>
+                          <ma14:wrappingTextBoxFlag xmlns="" xmlns:mo="http://schemas.microsoft.com/office/mac/office/2008/main" xmlns:mv="urn:schemas-microsoft-com:mac:vml" xmlns:o="urn:schemas-microsoft-com:office:office" xmlns:v="urn:schemas-microsoft-com:vml" xmlns:w10="urn:schemas-microsoft-com:office:word" xmlns:w="http://schemas.openxmlformats.org/wordprocessingml/2006/main" xmlns:ma14="http://schemas.microsoft.com/office/mac/drawingml/2011/main"/>
                         </a:ext>
                       </a:extLst>
                     </wps:spPr>
@@ -13925,7 +14031,7 @@
 </file>
 
 <file path=customXml/itemProps2.xml><?xml version="1.0" encoding="utf-8"?>
-<ds:datastoreItem xmlns:ds="http://schemas.openxmlformats.org/officeDocument/2006/customXml" ds:itemID="{D4F2A18A-D235-4F4A-AF19-46DD581C70D5}">
+<ds:datastoreItem xmlns:ds="http://schemas.openxmlformats.org/officeDocument/2006/customXml" ds:itemID="{8C72C2EF-39C6-4632-BFEC-9575B14638FF}">
   <ds:schemaRefs>
     <ds:schemaRef ds:uri="http://schemas.openxmlformats.org/officeDocument/2006/bibliography"/>
   </ds:schemaRefs>

</xml_diff>

<commit_message>
added changes to change log
</commit_message>
<xml_diff>
--- a/P80/pmu/P80_PMU_Hardware_Change_Log.docx
+++ b/P80/pmu/P80_PMU_Hardware_Change_Log.docx
@@ -51,7 +51,7 @@
                         <a:effectLst/>
                         <a:extLst>
                           <a:ext uri="{C572A759-6A51-4108-AA02-DFA0A04FC94B}">
-                            <ma14:wrappingTextBoxFlag xmlns="" xmlns:mo="http://schemas.microsoft.com/office/mac/office/2008/main" xmlns:mv="urn:schemas-microsoft-com:mac:vml" xmlns:o="urn:schemas-microsoft-com:office:office" xmlns:v="urn:schemas-microsoft-com:vml" xmlns:w10="urn:schemas-microsoft-com:office:word" xmlns:w="http://schemas.openxmlformats.org/wordprocessingml/2006/main" xmlns:ma14="http://schemas.microsoft.com/office/mac/drawingml/2011/main"/>
+                            <ma14:wrappingTextBoxFlag xmlns:ma14="http://schemas.microsoft.com/office/mac/drawingml/2011/main" xmlns:w="http://schemas.openxmlformats.org/wordprocessingml/2006/main" xmlns:w10="urn:schemas-microsoft-com:office:word" xmlns:v="urn:schemas-microsoft-com:vml" xmlns:o="urn:schemas-microsoft-com:office:office" xmlns:mv="urn:schemas-microsoft-com:mac:vml" xmlns:mo="http://schemas.microsoft.com/office/mac/office/2008/main" xmlns=""/>
                           </a:ext>
                         </a:extLst>
                       </wps:spPr>
@@ -3332,6 +3332,118 @@
                 <w:rFonts w:cs="Arial"/>
               </w:rPr>
             </w:pPr>
+            <w:r>
+              <w:rPr>
+                <w:rFonts w:cs="Arial"/>
+              </w:rPr>
+              <w:t>GPIO</w:t>
+            </w:r>
+            <w:r>
+              <w:rPr>
+                <w:rFonts w:cs="Arial"/>
+              </w:rPr>
+              <w:t>s</w:t>
+            </w:r>
+            <w:r>
+              <w:rPr>
+                <w:rFonts w:cs="Arial"/>
+              </w:rPr>
+              <w:t xml:space="preserve"> </w:t>
+            </w:r>
+            <w:r>
+              <w:rPr>
+                <w:rFonts w:cs="Arial"/>
+              </w:rPr>
+              <w:t>PB00 and PB01 are used twice:</w:t>
+            </w:r>
+          </w:p>
+          <w:p>
+            <w:pPr>
+              <w:cnfStyle w:val="000000010000" w:firstRow="0" w:lastRow="0" w:firstColumn="0" w:lastColumn="0" w:oddVBand="0" w:evenVBand="0" w:oddHBand="0" w:evenHBand="1" w:firstRowFirstColumn="0" w:firstRowLastColumn="0" w:lastRowFirstColumn="0" w:lastRowLastColumn="0"/>
+              <w:rPr>
+                <w:rFonts w:cs="Arial"/>
+              </w:rPr>
+            </w:pPr>
+            <w:r>
+              <w:rPr>
+                <w:noProof/>
+              </w:rPr>
+              <w:drawing>
+                <wp:inline distT="0" distB="0" distL="0" distR="0" wp14:anchorId="4A7DF5D2" wp14:editId="1CDA7C3E">
+                  <wp:extent cx="1989734" cy="538207"/>
+                  <wp:effectExtent l="0" t="0" r="0" b="0"/>
+                  <wp:docPr id="9" name="Picture 9"/>
+                  <wp:cNvGraphicFramePr>
+                    <a:graphicFrameLocks xmlns:a="http://schemas.openxmlformats.org/drawingml/2006/main" noChangeAspect="1"/>
+                  </wp:cNvGraphicFramePr>
+                  <a:graphic xmlns:a="http://schemas.openxmlformats.org/drawingml/2006/main">
+                    <a:graphicData uri="http://schemas.openxmlformats.org/drawingml/2006/picture">
+                      <pic:pic xmlns:pic="http://schemas.openxmlformats.org/drawingml/2006/picture">
+                        <pic:nvPicPr>
+                          <pic:cNvPr id="1" name=""/>
+                          <pic:cNvPicPr/>
+                        </pic:nvPicPr>
+                        <pic:blipFill>
+                          <a:blip r:embed="rId11"/>
+                          <a:stretch>
+                            <a:fillRect/>
+                          </a:stretch>
+                        </pic:blipFill>
+                        <pic:spPr>
+                          <a:xfrm>
+                            <a:off x="0" y="0"/>
+                            <a:ext cx="2006134" cy="542643"/>
+                          </a:xfrm>
+                          <a:prstGeom prst="rect">
+                            <a:avLst/>
+                          </a:prstGeom>
+                        </pic:spPr>
+                      </pic:pic>
+                    </a:graphicData>
+                  </a:graphic>
+                </wp:inline>
+              </w:drawing>
+            </w:r>
+            <w:r>
+              <w:rPr>
+                <w:noProof/>
+              </w:rPr>
+              <w:drawing>
+                <wp:inline distT="0" distB="0" distL="0" distR="0" wp14:anchorId="76BBC1EE" wp14:editId="1F002AB9">
+                  <wp:extent cx="2002417" cy="502031"/>
+                  <wp:effectExtent l="0" t="0" r="0" b="0"/>
+                  <wp:docPr id="10" name="Picture 10"/>
+                  <wp:cNvGraphicFramePr>
+                    <a:graphicFrameLocks xmlns:a="http://schemas.openxmlformats.org/drawingml/2006/main" noChangeAspect="1"/>
+                  </wp:cNvGraphicFramePr>
+                  <a:graphic xmlns:a="http://schemas.openxmlformats.org/drawingml/2006/main">
+                    <a:graphicData uri="http://schemas.openxmlformats.org/drawingml/2006/picture">
+                      <pic:pic xmlns:pic="http://schemas.openxmlformats.org/drawingml/2006/picture">
+                        <pic:nvPicPr>
+                          <pic:cNvPr id="1" name=""/>
+                          <pic:cNvPicPr/>
+                        </pic:nvPicPr>
+                        <pic:blipFill>
+                          <a:blip r:embed="rId12"/>
+                          <a:stretch>
+                            <a:fillRect/>
+                          </a:stretch>
+                        </pic:blipFill>
+                        <pic:spPr>
+                          <a:xfrm>
+                            <a:off x="0" y="0"/>
+                            <a:ext cx="2030949" cy="509184"/>
+                          </a:xfrm>
+                          <a:prstGeom prst="rect">
+                            <a:avLst/>
+                          </a:prstGeom>
+                        </pic:spPr>
+                      </pic:pic>
+                    </a:graphicData>
+                  </a:graphic>
+                </wp:inline>
+              </w:drawing>
+            </w:r>
           </w:p>
         </w:tc>
         <w:tc>
@@ -3372,6 +3484,12 @@
                 <w:rFonts w:cs="Arial"/>
               </w:rPr>
             </w:pPr>
+            <w:r>
+              <w:rPr>
+                <w:rFonts w:cs="Arial"/>
+              </w:rPr>
+              <w:t>X</w:t>
+            </w:r>
           </w:p>
         </w:tc>
         <w:tc>
@@ -3392,6 +3510,12 @@
                 <w:rFonts w:cs="Arial"/>
               </w:rPr>
             </w:pPr>
+            <w:r>
+              <w:rPr>
+                <w:rFonts w:cs="Arial"/>
+              </w:rPr>
+              <w:t>X</w:t>
+            </w:r>
           </w:p>
         </w:tc>
         <w:tc>
@@ -3412,6 +3536,12 @@
                 <w:rFonts w:cs="Arial"/>
               </w:rPr>
             </w:pPr>
+            <w:r>
+              <w:rPr>
+                <w:rFonts w:cs="Arial"/>
+              </w:rPr>
+              <w:t>BGS</w:t>
+            </w:r>
           </w:p>
         </w:tc>
         <w:tc>
@@ -3484,6 +3614,18 @@
                 <w:rFonts w:cs="Arial"/>
               </w:rPr>
             </w:pPr>
+            <w:r>
+              <w:rPr>
+                <w:rFonts w:cs="Arial"/>
+              </w:rPr>
+              <w:t xml:space="preserve">If new MCU: </w:t>
+            </w:r>
+            <w:r>
+              <w:rPr>
+                <w:rFonts w:cs="Arial"/>
+              </w:rPr>
+              <w:t>add write protect capability to FRAM</w:t>
+            </w:r>
           </w:p>
         </w:tc>
         <w:tc>
@@ -3524,6 +3666,12 @@
                 <w:rFonts w:cs="Arial"/>
               </w:rPr>
             </w:pPr>
+            <w:r>
+              <w:rPr>
+                <w:rFonts w:cs="Arial"/>
+              </w:rPr>
+              <w:t>X</w:t>
+            </w:r>
           </w:p>
         </w:tc>
         <w:tc>
@@ -3544,6 +3692,12 @@
                 <w:rFonts w:cs="Arial"/>
               </w:rPr>
             </w:pPr>
+            <w:r>
+              <w:rPr>
+                <w:rFonts w:cs="Arial"/>
+              </w:rPr>
+              <w:t>X</w:t>
+            </w:r>
           </w:p>
         </w:tc>
         <w:tc>
@@ -3564,6 +3718,12 @@
                 <w:rFonts w:cs="Arial"/>
               </w:rPr>
             </w:pPr>
+            <w:r>
+              <w:rPr>
+                <w:rFonts w:cs="Arial"/>
+              </w:rPr>
+              <w:t>BGS</w:t>
+            </w:r>
           </w:p>
         </w:tc>
         <w:tc>
@@ -3636,6 +3796,12 @@
                 <w:rFonts w:cs="Arial"/>
               </w:rPr>
             </w:pPr>
+            <w:r>
+              <w:rPr>
+                <w:rFonts w:cs="Arial"/>
+              </w:rPr>
+              <w:t>If new MCU: add CAN mode control</w:t>
+            </w:r>
           </w:p>
         </w:tc>
         <w:tc>
@@ -3676,6 +3842,12 @@
                 <w:rFonts w:cs="Arial"/>
               </w:rPr>
             </w:pPr>
+            <w:r>
+              <w:rPr>
+                <w:rFonts w:cs="Arial"/>
+              </w:rPr>
+              <w:t>X</w:t>
+            </w:r>
           </w:p>
         </w:tc>
         <w:tc>
@@ -3696,6 +3868,12 @@
                 <w:rFonts w:cs="Arial"/>
               </w:rPr>
             </w:pPr>
+            <w:r>
+              <w:rPr>
+                <w:rFonts w:cs="Arial"/>
+              </w:rPr>
+              <w:t>X</w:t>
+            </w:r>
           </w:p>
         </w:tc>
         <w:tc>
@@ -3716,6 +3894,12 @@
                 <w:rFonts w:cs="Arial"/>
               </w:rPr>
             </w:pPr>
+            <w:r>
+              <w:rPr>
+                <w:rFonts w:cs="Arial"/>
+              </w:rPr>
+              <w:t>BGS</w:t>
+            </w:r>
           </w:p>
         </w:tc>
         <w:tc>
@@ -3788,6 +3972,8 @@
                 <w:rFonts w:cs="Arial"/>
               </w:rPr>
             </w:pPr>
+            <w:bookmarkStart w:id="6" w:name="_GoBack"/>
+            <w:bookmarkEnd w:id="6"/>
           </w:p>
         </w:tc>
         <w:tc>
@@ -4976,8 +5162,6 @@
         </w:rPr>
         <w:br w:type="page"/>
       </w:r>
-      <w:bookmarkStart w:id="6" w:name="_GoBack"/>
-      <w:bookmarkEnd w:id="6"/>
     </w:p>
     <w:p>
       <w:pPr>
@@ -7632,11 +7816,11 @@
       </w:pPr>
     </w:p>
     <w:sectPr>
-      <w:headerReference w:type="even" r:id="rId11"/>
-      <w:headerReference w:type="default" r:id="rId12"/>
-      <w:footerReference w:type="default" r:id="rId13"/>
-      <w:headerReference w:type="first" r:id="rId14"/>
-      <w:footerReference w:type="first" r:id="rId15"/>
+      <w:headerReference w:type="even" r:id="rId13"/>
+      <w:headerReference w:type="default" r:id="rId14"/>
+      <w:footerReference w:type="default" r:id="rId15"/>
+      <w:headerReference w:type="first" r:id="rId16"/>
+      <w:footerReference w:type="first" r:id="rId17"/>
       <w:type w:val="continuous"/>
       <w:pgSz w:w="11900" w:h="16840"/>
       <w:pgMar w:top="1871" w:right="907" w:bottom="1134" w:left="907" w:header="709" w:footer="709" w:gutter="0"/>
@@ -8274,7 +8458,7 @@
                       <a:effectLst/>
                       <a:extLst>
                         <a:ext uri="{C572A759-6A51-4108-AA02-DFA0A04FC94B}">
-                          <ma14:wrappingTextBoxFlag xmlns="" xmlns:mo="http://schemas.microsoft.com/office/mac/office/2008/main" xmlns:mv="urn:schemas-microsoft-com:mac:vml" xmlns:o="urn:schemas-microsoft-com:office:office" xmlns:v="urn:schemas-microsoft-com:vml" xmlns:w10="urn:schemas-microsoft-com:office:word" xmlns:w="http://schemas.openxmlformats.org/wordprocessingml/2006/main" xmlns:ma14="http://schemas.microsoft.com/office/mac/drawingml/2011/main"/>
+                          <ma14:wrappingTextBoxFlag xmlns:ma14="http://schemas.microsoft.com/office/mac/drawingml/2011/main" xmlns:w="http://schemas.openxmlformats.org/wordprocessingml/2006/main" xmlns:w10="urn:schemas-microsoft-com:office:word" xmlns:v="urn:schemas-microsoft-com:vml" xmlns:o="urn:schemas-microsoft-com:office:office" xmlns:mv="urn:schemas-microsoft-com:mac:vml" xmlns:mo="http://schemas.microsoft.com/office/mac/office/2008/main" xmlns=""/>
                         </a:ext>
                       </a:extLst>
                     </wps:spPr>
@@ -14031,7 +14215,7 @@
 </file>
 
 <file path=customXml/itemProps2.xml><?xml version="1.0" encoding="utf-8"?>
-<ds:datastoreItem xmlns:ds="http://schemas.openxmlformats.org/officeDocument/2006/customXml" ds:itemID="{8C72C2EF-39C6-4632-BFEC-9575B14638FF}">
+<ds:datastoreItem xmlns:ds="http://schemas.openxmlformats.org/officeDocument/2006/customXml" ds:itemID="{5741BB7D-4669-480D-8084-CD00AFCE1954}">
   <ds:schemaRefs>
     <ds:schemaRef ds:uri="http://schemas.openxmlformats.org/officeDocument/2006/bibliography"/>
   </ds:schemaRefs>

</xml_diff>

<commit_message>
Added change to be implemented
</commit_message>
<xml_diff>
--- a/P80/pmu/P80_PMU_Hardware_Change_Log.docx
+++ b/P80/pmu/P80_PMU_Hardware_Change_Log.docx
@@ -51,7 +51,7 @@
                         <a:effectLst/>
                         <a:extLst>
                           <a:ext uri="{C572A759-6A51-4108-AA02-DFA0A04FC94B}">
-                            <ma14:wrappingTextBoxFlag xmlns:ma14="http://schemas.microsoft.com/office/mac/drawingml/2011/main" xmlns:w="http://schemas.openxmlformats.org/wordprocessingml/2006/main" xmlns:w10="urn:schemas-microsoft-com:office:word" xmlns:v="urn:schemas-microsoft-com:vml" xmlns:o="urn:schemas-microsoft-com:office:office" xmlns:mv="urn:schemas-microsoft-com:mac:vml" xmlns:mo="http://schemas.microsoft.com/office/mac/office/2008/main" xmlns=""/>
+                            <ma14:wrappingTextBoxFlag xmlns="" xmlns:mo="http://schemas.microsoft.com/office/mac/office/2008/main" xmlns:mv="urn:schemas-microsoft-com:mac:vml" xmlns:o="urn:schemas-microsoft-com:office:office" xmlns:v="urn:schemas-microsoft-com:vml" xmlns:w10="urn:schemas-microsoft-com:office:word" xmlns:w="http://schemas.openxmlformats.org/wordprocessingml/2006/main" xmlns:ma14="http://schemas.microsoft.com/office/mac/drawingml/2011/main"/>
                           </a:ext>
                         </a:extLst>
                       </wps:spPr>
@@ -3972,88 +3972,154 @@
                 <w:rFonts w:cs="Arial"/>
               </w:rPr>
             </w:pPr>
+            <w:r>
+              <w:rPr>
+                <w:rFonts w:cs="Arial"/>
+              </w:rPr>
+              <w:t>Change R176, R177, R187 and R188 to 100k and C152 and C165 to reduce deploy peak current from 1.8A to 18mA without load. This to ensure overcurrent is not tripped from inrush current.</w:t>
+            </w:r>
+          </w:p>
+          <w:p>
+            <w:pPr>
+              <w:cnfStyle w:val="000000100000" w:firstRow="0" w:lastRow="0" w:firstColumn="0" w:lastColumn="0" w:oddVBand="0" w:evenVBand="0" w:oddHBand="1" w:evenHBand="0" w:firstRowFirstColumn="0" w:firstRowLastColumn="0" w:lastRowFirstColumn="0" w:lastRowLastColumn="0"/>
+              <w:rPr>
+                <w:rFonts w:cs="Arial"/>
+              </w:rPr>
+            </w:pPr>
+            <w:r>
+              <w:rPr>
+                <w:noProof/>
+              </w:rPr>
+              <w:drawing>
+                <wp:inline distT="0" distB="0" distL="0" distR="0" wp14:anchorId="15E9DE1A" wp14:editId="5C48E2C3">
+                  <wp:extent cx="1413164" cy="971550"/>
+                  <wp:effectExtent l="0" t="0" r="0" b="0"/>
+                  <wp:docPr id="8" name="Picture 8"/>
+                  <wp:cNvGraphicFramePr>
+                    <a:graphicFrameLocks xmlns:a="http://schemas.openxmlformats.org/drawingml/2006/main" noChangeAspect="1"/>
+                  </wp:cNvGraphicFramePr>
+                  <a:graphic xmlns:a="http://schemas.openxmlformats.org/drawingml/2006/main">
+                    <a:graphicData uri="http://schemas.openxmlformats.org/drawingml/2006/picture">
+                      <pic:pic xmlns:pic="http://schemas.openxmlformats.org/drawingml/2006/picture">
+                        <pic:nvPicPr>
+                          <pic:cNvPr id="1" name=""/>
+                          <pic:cNvPicPr/>
+                        </pic:nvPicPr>
+                        <pic:blipFill>
+                          <a:blip r:embed="rId13"/>
+                          <a:stretch>
+                            <a:fillRect/>
+                          </a:stretch>
+                        </pic:blipFill>
+                        <pic:spPr>
+                          <a:xfrm>
+                            <a:off x="0" y="0"/>
+                            <a:ext cx="1424487" cy="979335"/>
+                          </a:xfrm>
+                          <a:prstGeom prst="rect">
+                            <a:avLst/>
+                          </a:prstGeom>
+                        </pic:spPr>
+                      </pic:pic>
+                    </a:graphicData>
+                  </a:graphic>
+                </wp:inline>
+              </w:drawing>
+            </w:r>
+          </w:p>
+        </w:tc>
+        <w:tc>
+          <w:tcPr>
+            <w:tcW w:w="461" w:type="dxa"/>
+            <w:tcBorders>
+              <w:top w:val="single" w:sz="4" w:space="0" w:color="auto"/>
+              <w:left w:val="single" w:sz="4" w:space="0" w:color="auto"/>
+              <w:bottom w:val="single" w:sz="4" w:space="0" w:color="auto"/>
+              <w:right w:val="single" w:sz="4" w:space="0" w:color="auto"/>
+            </w:tcBorders>
+          </w:tcPr>
+          <w:p>
+            <w:pPr>
+              <w:jc w:val="both"/>
+              <w:cnfStyle w:val="000000100000" w:firstRow="0" w:lastRow="0" w:firstColumn="0" w:lastColumn="0" w:oddVBand="0" w:evenVBand="0" w:oddHBand="1" w:evenHBand="0" w:firstRowFirstColumn="0" w:firstRowLastColumn="0" w:lastRowFirstColumn="0" w:lastRowLastColumn="0"/>
+              <w:rPr>
+                <w:rFonts w:cs="Arial"/>
+              </w:rPr>
+            </w:pPr>
+            <w:r>
+              <w:rPr>
+                <w:rFonts w:cs="Arial"/>
+              </w:rPr>
+              <w:t>X</w:t>
+            </w:r>
+          </w:p>
+        </w:tc>
+        <w:tc>
+          <w:tcPr>
+            <w:tcW w:w="461" w:type="dxa"/>
+            <w:tcBorders>
+              <w:top w:val="single" w:sz="4" w:space="0" w:color="auto"/>
+              <w:left w:val="single" w:sz="4" w:space="0" w:color="auto"/>
+              <w:bottom w:val="single" w:sz="4" w:space="0" w:color="auto"/>
+              <w:right w:val="single" w:sz="4" w:space="0" w:color="auto"/>
+            </w:tcBorders>
+          </w:tcPr>
+          <w:p>
+            <w:pPr>
+              <w:jc w:val="both"/>
+              <w:cnfStyle w:val="000000100000" w:firstRow="0" w:lastRow="0" w:firstColumn="0" w:lastColumn="0" w:oddVBand="0" w:evenVBand="0" w:oddHBand="1" w:evenHBand="0" w:firstRowFirstColumn="0" w:firstRowLastColumn="0" w:lastRowFirstColumn="0" w:lastRowLastColumn="0"/>
+              <w:rPr>
+                <w:rFonts w:cs="Arial"/>
+              </w:rPr>
+            </w:pPr>
+          </w:p>
+        </w:tc>
+        <w:tc>
+          <w:tcPr>
+            <w:tcW w:w="461" w:type="dxa"/>
+            <w:tcBorders>
+              <w:top w:val="single" w:sz="4" w:space="0" w:color="auto"/>
+              <w:left w:val="single" w:sz="4" w:space="0" w:color="auto"/>
+              <w:bottom w:val="single" w:sz="4" w:space="0" w:color="auto"/>
+              <w:right w:val="single" w:sz="4" w:space="0" w:color="auto"/>
+            </w:tcBorders>
+          </w:tcPr>
+          <w:p>
+            <w:pPr>
+              <w:jc w:val="both"/>
+              <w:cnfStyle w:val="000000100000" w:firstRow="0" w:lastRow="0" w:firstColumn="0" w:lastColumn="0" w:oddVBand="0" w:evenVBand="0" w:oddHBand="1" w:evenHBand="0" w:firstRowFirstColumn="0" w:firstRowLastColumn="0" w:lastRowFirstColumn="0" w:lastRowLastColumn="0"/>
+              <w:rPr>
+                <w:rFonts w:cs="Arial"/>
+              </w:rPr>
+            </w:pPr>
+          </w:p>
+        </w:tc>
+        <w:tc>
+          <w:tcPr>
+            <w:tcW w:w="926" w:type="dxa"/>
+            <w:tcBorders>
+              <w:top w:val="single" w:sz="4" w:space="0" w:color="auto"/>
+              <w:left w:val="single" w:sz="4" w:space="0" w:color="auto"/>
+              <w:bottom w:val="single" w:sz="4" w:space="0" w:color="auto"/>
+              <w:right w:val="single" w:sz="4" w:space="0" w:color="auto"/>
+            </w:tcBorders>
+          </w:tcPr>
+          <w:p>
+            <w:pPr>
+              <w:jc w:val="both"/>
+              <w:cnfStyle w:val="000000100000" w:firstRow="0" w:lastRow="0" w:firstColumn="0" w:lastColumn="0" w:oddVBand="0" w:evenVBand="0" w:oddHBand="1" w:evenHBand="0" w:firstRowFirstColumn="0" w:firstRowLastColumn="0" w:lastRowFirstColumn="0" w:lastRowLastColumn="0"/>
+              <w:rPr>
+                <w:rFonts w:cs="Arial"/>
+              </w:rPr>
+            </w:pPr>
+            <w:r>
+              <w:rPr>
+                <w:rFonts w:cs="Arial"/>
+              </w:rPr>
+              <w:t>CAF</w:t>
+            </w:r>
             <w:bookmarkStart w:id="6" w:name="_GoBack"/>
             <w:bookmarkEnd w:id="6"/>
-          </w:p>
-        </w:tc>
-        <w:tc>
-          <w:tcPr>
-            <w:tcW w:w="461" w:type="dxa"/>
-            <w:tcBorders>
-              <w:top w:val="single" w:sz="4" w:space="0" w:color="auto"/>
-              <w:left w:val="single" w:sz="4" w:space="0" w:color="auto"/>
-              <w:bottom w:val="single" w:sz="4" w:space="0" w:color="auto"/>
-              <w:right w:val="single" w:sz="4" w:space="0" w:color="auto"/>
-            </w:tcBorders>
-          </w:tcPr>
-          <w:p>
-            <w:pPr>
-              <w:jc w:val="both"/>
-              <w:cnfStyle w:val="000000100000" w:firstRow="0" w:lastRow="0" w:firstColumn="0" w:lastColumn="0" w:oddVBand="0" w:evenVBand="0" w:oddHBand="1" w:evenHBand="0" w:firstRowFirstColumn="0" w:firstRowLastColumn="0" w:lastRowFirstColumn="0" w:lastRowLastColumn="0"/>
-              <w:rPr>
-                <w:rFonts w:cs="Arial"/>
-              </w:rPr>
-            </w:pPr>
-          </w:p>
-        </w:tc>
-        <w:tc>
-          <w:tcPr>
-            <w:tcW w:w="461" w:type="dxa"/>
-            <w:tcBorders>
-              <w:top w:val="single" w:sz="4" w:space="0" w:color="auto"/>
-              <w:left w:val="single" w:sz="4" w:space="0" w:color="auto"/>
-              <w:bottom w:val="single" w:sz="4" w:space="0" w:color="auto"/>
-              <w:right w:val="single" w:sz="4" w:space="0" w:color="auto"/>
-            </w:tcBorders>
-          </w:tcPr>
-          <w:p>
-            <w:pPr>
-              <w:jc w:val="both"/>
-              <w:cnfStyle w:val="000000100000" w:firstRow="0" w:lastRow="0" w:firstColumn="0" w:lastColumn="0" w:oddVBand="0" w:evenVBand="0" w:oddHBand="1" w:evenHBand="0" w:firstRowFirstColumn="0" w:firstRowLastColumn="0" w:lastRowFirstColumn="0" w:lastRowLastColumn="0"/>
-              <w:rPr>
-                <w:rFonts w:cs="Arial"/>
-              </w:rPr>
-            </w:pPr>
-          </w:p>
-        </w:tc>
-        <w:tc>
-          <w:tcPr>
-            <w:tcW w:w="461" w:type="dxa"/>
-            <w:tcBorders>
-              <w:top w:val="single" w:sz="4" w:space="0" w:color="auto"/>
-              <w:left w:val="single" w:sz="4" w:space="0" w:color="auto"/>
-              <w:bottom w:val="single" w:sz="4" w:space="0" w:color="auto"/>
-              <w:right w:val="single" w:sz="4" w:space="0" w:color="auto"/>
-            </w:tcBorders>
-          </w:tcPr>
-          <w:p>
-            <w:pPr>
-              <w:jc w:val="both"/>
-              <w:cnfStyle w:val="000000100000" w:firstRow="0" w:lastRow="0" w:firstColumn="0" w:lastColumn="0" w:oddVBand="0" w:evenVBand="0" w:oddHBand="1" w:evenHBand="0" w:firstRowFirstColumn="0" w:firstRowLastColumn="0" w:lastRowFirstColumn="0" w:lastRowLastColumn="0"/>
-              <w:rPr>
-                <w:rFonts w:cs="Arial"/>
-              </w:rPr>
-            </w:pPr>
-          </w:p>
-        </w:tc>
-        <w:tc>
-          <w:tcPr>
-            <w:tcW w:w="926" w:type="dxa"/>
-            <w:tcBorders>
-              <w:top w:val="single" w:sz="4" w:space="0" w:color="auto"/>
-              <w:left w:val="single" w:sz="4" w:space="0" w:color="auto"/>
-              <w:bottom w:val="single" w:sz="4" w:space="0" w:color="auto"/>
-              <w:right w:val="single" w:sz="4" w:space="0" w:color="auto"/>
-            </w:tcBorders>
-          </w:tcPr>
-          <w:p>
-            <w:pPr>
-              <w:jc w:val="both"/>
-              <w:cnfStyle w:val="000000100000" w:firstRow="0" w:lastRow="0" w:firstColumn="0" w:lastColumn="0" w:oddVBand="0" w:evenVBand="0" w:oddHBand="1" w:evenHBand="0" w:firstRowFirstColumn="0" w:firstRowLastColumn="0" w:lastRowFirstColumn="0" w:lastRowLastColumn="0"/>
-              <w:rPr>
-                <w:rFonts w:cs="Arial"/>
-              </w:rPr>
-            </w:pPr>
           </w:p>
         </w:tc>
         <w:tc>
@@ -7816,11 +7882,11 @@
       </w:pPr>
     </w:p>
     <w:sectPr>
-      <w:headerReference w:type="even" r:id="rId13"/>
-      <w:headerReference w:type="default" r:id="rId14"/>
-      <w:footerReference w:type="default" r:id="rId15"/>
-      <w:headerReference w:type="first" r:id="rId16"/>
-      <w:footerReference w:type="first" r:id="rId17"/>
+      <w:headerReference w:type="even" r:id="rId14"/>
+      <w:headerReference w:type="default" r:id="rId15"/>
+      <w:footerReference w:type="default" r:id="rId16"/>
+      <w:headerReference w:type="first" r:id="rId17"/>
+      <w:footerReference w:type="first" r:id="rId18"/>
       <w:type w:val="continuous"/>
       <w:pgSz w:w="11900" w:h="16840"/>
       <w:pgMar w:top="1871" w:right="907" w:bottom="1134" w:left="907" w:header="709" w:footer="709" w:gutter="0"/>
@@ -8458,7 +8524,7 @@
                       <a:effectLst/>
                       <a:extLst>
                         <a:ext uri="{C572A759-6A51-4108-AA02-DFA0A04FC94B}">
-                          <ma14:wrappingTextBoxFlag xmlns:ma14="http://schemas.microsoft.com/office/mac/drawingml/2011/main" xmlns:w="http://schemas.openxmlformats.org/wordprocessingml/2006/main" xmlns:w10="urn:schemas-microsoft-com:office:word" xmlns:v="urn:schemas-microsoft-com:vml" xmlns:o="urn:schemas-microsoft-com:office:office" xmlns:mv="urn:schemas-microsoft-com:mac:vml" xmlns:mo="http://schemas.microsoft.com/office/mac/office/2008/main" xmlns=""/>
+                          <ma14:wrappingTextBoxFlag xmlns="" xmlns:mo="http://schemas.microsoft.com/office/mac/office/2008/main" xmlns:mv="urn:schemas-microsoft-com:mac:vml" xmlns:o="urn:schemas-microsoft-com:office:office" xmlns:v="urn:schemas-microsoft-com:vml" xmlns:w10="urn:schemas-microsoft-com:office:word" xmlns:w="http://schemas.openxmlformats.org/wordprocessingml/2006/main" xmlns:ma14="http://schemas.microsoft.com/office/mac/drawingml/2011/main"/>
                         </a:ext>
                       </a:extLst>
                     </wps:spPr>
@@ -14215,7 +14281,7 @@
 </file>
 
 <file path=customXml/itemProps2.xml><?xml version="1.0" encoding="utf-8"?>
-<ds:datastoreItem xmlns:ds="http://schemas.openxmlformats.org/officeDocument/2006/customXml" ds:itemID="{5741BB7D-4669-480D-8084-CD00AFCE1954}">
+<ds:datastoreItem xmlns:ds="http://schemas.openxmlformats.org/officeDocument/2006/customXml" ds:itemID="{0741A421-2072-4AF7-9A7F-2FDCA0141990}">
   <ds:schemaRefs>
     <ds:schemaRef ds:uri="http://schemas.openxmlformats.org/officeDocument/2006/bibliography"/>
   </ds:schemaRefs>

</xml_diff>

<commit_message>
Added entry regarding U3
Is it necessary?
Added designator to point 12
</commit_message>
<xml_diff>
--- a/P80/pmu/P80_PMU_Hardware_Change_Log.docx
+++ b/P80/pmu/P80_PMU_Hardware_Change_Log.docx
@@ -4830,7 +4830,19 @@
               <w:rPr>
                 <w:rFonts w:cs="Arial"/>
               </w:rPr>
-              <w:t xml:space="preserve">Supervisor circuitry generated reset could be replaced or </w:t>
+              <w:t xml:space="preserve">Supervisor circuitry generated reset </w:t>
+            </w:r>
+            <w:r>
+              <w:rPr>
+                <w:rFonts w:cs="Arial"/>
+              </w:rPr>
+              <w:t xml:space="preserve">(U23) </w:t>
+            </w:r>
+            <w:r>
+              <w:rPr>
+                <w:rFonts w:cs="Arial"/>
+              </w:rPr>
+              <w:t xml:space="preserve">could be replaced or </w:t>
             </w:r>
             <w:proofErr w:type="spellStart"/>
             <w:r>
@@ -4844,128 +4856,140 @@
               <w:rPr>
                 <w:rFonts w:cs="Arial"/>
               </w:rPr>
-              <w:t xml:space="preserve"> with PG from load switch.</w:t>
-            </w:r>
-          </w:p>
-        </w:tc>
-        <w:tc>
-          <w:tcPr>
-            <w:tcW w:w="461" w:type="dxa"/>
-            <w:tcBorders>
-              <w:top w:val="single" w:sz="4" w:space="0" w:color="auto"/>
-              <w:left w:val="single" w:sz="4" w:space="0" w:color="auto"/>
-              <w:bottom w:val="single" w:sz="4" w:space="0" w:color="auto"/>
-              <w:right w:val="single" w:sz="4" w:space="0" w:color="auto"/>
-            </w:tcBorders>
-          </w:tcPr>
-          <w:p>
-            <w:pPr>
-              <w:jc w:val="both"/>
-              <w:cnfStyle w:val="000000010000" w:firstRow="0" w:lastRow="0" w:firstColumn="0" w:lastColumn="0" w:oddVBand="0" w:evenVBand="0" w:oddHBand="0" w:evenHBand="1" w:firstRowFirstColumn="0" w:firstRowLastColumn="0" w:lastRowFirstColumn="0" w:lastRowLastColumn="0"/>
-              <w:rPr>
-                <w:rFonts w:cs="Arial"/>
-              </w:rPr>
-            </w:pPr>
-          </w:p>
-        </w:tc>
-        <w:tc>
-          <w:tcPr>
-            <w:tcW w:w="461" w:type="dxa"/>
-            <w:tcBorders>
-              <w:top w:val="single" w:sz="4" w:space="0" w:color="auto"/>
-              <w:left w:val="single" w:sz="4" w:space="0" w:color="auto"/>
-              <w:bottom w:val="single" w:sz="4" w:space="0" w:color="auto"/>
-              <w:right w:val="single" w:sz="4" w:space="0" w:color="auto"/>
-            </w:tcBorders>
-          </w:tcPr>
-          <w:p>
-            <w:pPr>
-              <w:jc w:val="both"/>
-              <w:cnfStyle w:val="000000010000" w:firstRow="0" w:lastRow="0" w:firstColumn="0" w:lastColumn="0" w:oddVBand="0" w:evenVBand="0" w:oddHBand="0" w:evenHBand="1" w:firstRowFirstColumn="0" w:firstRowLastColumn="0" w:lastRowFirstColumn="0" w:lastRowLastColumn="0"/>
-              <w:rPr>
-                <w:rFonts w:cs="Arial"/>
-              </w:rPr>
-            </w:pPr>
-            <w:r>
-              <w:rPr>
-                <w:rFonts w:cs="Arial"/>
-              </w:rPr>
-              <w:t>X</w:t>
-            </w:r>
-          </w:p>
-        </w:tc>
-        <w:tc>
-          <w:tcPr>
-            <w:tcW w:w="461" w:type="dxa"/>
-            <w:tcBorders>
-              <w:top w:val="single" w:sz="4" w:space="0" w:color="auto"/>
-              <w:left w:val="single" w:sz="4" w:space="0" w:color="auto"/>
-              <w:bottom w:val="single" w:sz="4" w:space="0" w:color="auto"/>
-              <w:right w:val="single" w:sz="4" w:space="0" w:color="auto"/>
-            </w:tcBorders>
-          </w:tcPr>
-          <w:p>
-            <w:pPr>
-              <w:jc w:val="both"/>
-              <w:cnfStyle w:val="000000010000" w:firstRow="0" w:lastRow="0" w:firstColumn="0" w:lastColumn="0" w:oddVBand="0" w:evenVBand="0" w:oddHBand="0" w:evenHBand="1" w:firstRowFirstColumn="0" w:firstRowLastColumn="0" w:lastRowFirstColumn="0" w:lastRowLastColumn="0"/>
-              <w:rPr>
-                <w:rFonts w:cs="Arial"/>
-              </w:rPr>
-            </w:pPr>
-            <w:r>
-              <w:rPr>
-                <w:rFonts w:cs="Arial"/>
-              </w:rPr>
-              <w:t>X</w:t>
-            </w:r>
-          </w:p>
-        </w:tc>
-        <w:tc>
-          <w:tcPr>
-            <w:tcW w:w="926" w:type="dxa"/>
-            <w:tcBorders>
-              <w:top w:val="single" w:sz="4" w:space="0" w:color="auto"/>
-              <w:left w:val="single" w:sz="4" w:space="0" w:color="auto"/>
-              <w:bottom w:val="single" w:sz="4" w:space="0" w:color="auto"/>
-              <w:right w:val="single" w:sz="4" w:space="0" w:color="auto"/>
-            </w:tcBorders>
-          </w:tcPr>
-          <w:p>
-            <w:pPr>
-              <w:jc w:val="both"/>
-              <w:cnfStyle w:val="000000010000" w:firstRow="0" w:lastRow="0" w:firstColumn="0" w:lastColumn="0" w:oddVBand="0" w:evenVBand="0" w:oddHBand="0" w:evenHBand="1" w:firstRowFirstColumn="0" w:firstRowLastColumn="0" w:lastRowFirstColumn="0" w:lastRowLastColumn="0"/>
-              <w:rPr>
-                <w:rFonts w:cs="Arial"/>
-              </w:rPr>
-            </w:pPr>
-            <w:r>
-              <w:rPr>
-                <w:rFonts w:cs="Arial"/>
-              </w:rPr>
-              <w:t>CAF</w:t>
-            </w:r>
-          </w:p>
-        </w:tc>
-        <w:tc>
-          <w:tcPr>
-            <w:tcW w:w="680" w:type="dxa"/>
-            <w:tcBorders>
-              <w:top w:val="single" w:sz="4" w:space="0" w:color="auto"/>
-              <w:left w:val="single" w:sz="4" w:space="0" w:color="auto"/>
-              <w:bottom w:val="single" w:sz="4" w:space="0" w:color="auto"/>
-              <w:right w:val="single" w:sz="4" w:space="0" w:color="auto"/>
-            </w:tcBorders>
-          </w:tcPr>
-          <w:p>
-            <w:pPr>
-              <w:jc w:val="both"/>
-              <w:cnfStyle w:val="000000010000" w:firstRow="0" w:lastRow="0" w:firstColumn="0" w:lastColumn="0" w:oddVBand="0" w:evenVBand="0" w:oddHBand="0" w:evenHBand="1" w:firstRowFirstColumn="0" w:firstRowLastColumn="0" w:lastRowFirstColumn="0" w:lastRowLastColumn="0"/>
-              <w:rPr>
-                <w:rFonts w:cs="Arial"/>
-              </w:rPr>
-            </w:pPr>
+              <w:t xml:space="preserve"> with PG from load switch</w:t>
+            </w:r>
+            <w:r>
+              <w:rPr>
+                <w:rFonts w:cs="Arial"/>
+              </w:rPr>
+              <w:t xml:space="preserve"> (U42)</w:t>
+            </w:r>
             <w:bookmarkStart w:id="6" w:name="_GoBack"/>
             <w:bookmarkEnd w:id="6"/>
+            <w:r>
+              <w:rPr>
+                <w:rFonts w:cs="Arial"/>
+              </w:rPr>
+              <w:t>.</w:t>
+            </w:r>
+          </w:p>
+        </w:tc>
+        <w:tc>
+          <w:tcPr>
+            <w:tcW w:w="461" w:type="dxa"/>
+            <w:tcBorders>
+              <w:top w:val="single" w:sz="4" w:space="0" w:color="auto"/>
+              <w:left w:val="single" w:sz="4" w:space="0" w:color="auto"/>
+              <w:bottom w:val="single" w:sz="4" w:space="0" w:color="auto"/>
+              <w:right w:val="single" w:sz="4" w:space="0" w:color="auto"/>
+            </w:tcBorders>
+          </w:tcPr>
+          <w:p>
+            <w:pPr>
+              <w:jc w:val="both"/>
+              <w:cnfStyle w:val="000000010000" w:firstRow="0" w:lastRow="0" w:firstColumn="0" w:lastColumn="0" w:oddVBand="0" w:evenVBand="0" w:oddHBand="0" w:evenHBand="1" w:firstRowFirstColumn="0" w:firstRowLastColumn="0" w:lastRowFirstColumn="0" w:lastRowLastColumn="0"/>
+              <w:rPr>
+                <w:rFonts w:cs="Arial"/>
+              </w:rPr>
+            </w:pPr>
+          </w:p>
+        </w:tc>
+        <w:tc>
+          <w:tcPr>
+            <w:tcW w:w="461" w:type="dxa"/>
+            <w:tcBorders>
+              <w:top w:val="single" w:sz="4" w:space="0" w:color="auto"/>
+              <w:left w:val="single" w:sz="4" w:space="0" w:color="auto"/>
+              <w:bottom w:val="single" w:sz="4" w:space="0" w:color="auto"/>
+              <w:right w:val="single" w:sz="4" w:space="0" w:color="auto"/>
+            </w:tcBorders>
+          </w:tcPr>
+          <w:p>
+            <w:pPr>
+              <w:jc w:val="both"/>
+              <w:cnfStyle w:val="000000010000" w:firstRow="0" w:lastRow="0" w:firstColumn="0" w:lastColumn="0" w:oddVBand="0" w:evenVBand="0" w:oddHBand="0" w:evenHBand="1" w:firstRowFirstColumn="0" w:firstRowLastColumn="0" w:lastRowFirstColumn="0" w:lastRowLastColumn="0"/>
+              <w:rPr>
+                <w:rFonts w:cs="Arial"/>
+              </w:rPr>
+            </w:pPr>
+            <w:r>
+              <w:rPr>
+                <w:rFonts w:cs="Arial"/>
+              </w:rPr>
+              <w:t>X</w:t>
+            </w:r>
+          </w:p>
+        </w:tc>
+        <w:tc>
+          <w:tcPr>
+            <w:tcW w:w="461" w:type="dxa"/>
+            <w:tcBorders>
+              <w:top w:val="single" w:sz="4" w:space="0" w:color="auto"/>
+              <w:left w:val="single" w:sz="4" w:space="0" w:color="auto"/>
+              <w:bottom w:val="single" w:sz="4" w:space="0" w:color="auto"/>
+              <w:right w:val="single" w:sz="4" w:space="0" w:color="auto"/>
+            </w:tcBorders>
+          </w:tcPr>
+          <w:p>
+            <w:pPr>
+              <w:jc w:val="both"/>
+              <w:cnfStyle w:val="000000010000" w:firstRow="0" w:lastRow="0" w:firstColumn="0" w:lastColumn="0" w:oddVBand="0" w:evenVBand="0" w:oddHBand="0" w:evenHBand="1" w:firstRowFirstColumn="0" w:firstRowLastColumn="0" w:lastRowFirstColumn="0" w:lastRowLastColumn="0"/>
+              <w:rPr>
+                <w:rFonts w:cs="Arial"/>
+              </w:rPr>
+            </w:pPr>
+            <w:r>
+              <w:rPr>
+                <w:rFonts w:cs="Arial"/>
+              </w:rPr>
+              <w:t>X</w:t>
+            </w:r>
+          </w:p>
+        </w:tc>
+        <w:tc>
+          <w:tcPr>
+            <w:tcW w:w="926" w:type="dxa"/>
+            <w:tcBorders>
+              <w:top w:val="single" w:sz="4" w:space="0" w:color="auto"/>
+              <w:left w:val="single" w:sz="4" w:space="0" w:color="auto"/>
+              <w:bottom w:val="single" w:sz="4" w:space="0" w:color="auto"/>
+              <w:right w:val="single" w:sz="4" w:space="0" w:color="auto"/>
+            </w:tcBorders>
+          </w:tcPr>
+          <w:p>
+            <w:pPr>
+              <w:jc w:val="both"/>
+              <w:cnfStyle w:val="000000010000" w:firstRow="0" w:lastRow="0" w:firstColumn="0" w:lastColumn="0" w:oddVBand="0" w:evenVBand="0" w:oddHBand="0" w:evenHBand="1" w:firstRowFirstColumn="0" w:firstRowLastColumn="0" w:lastRowFirstColumn="0" w:lastRowLastColumn="0"/>
+              <w:rPr>
+                <w:rFonts w:cs="Arial"/>
+              </w:rPr>
+            </w:pPr>
+            <w:r>
+              <w:rPr>
+                <w:rFonts w:cs="Arial"/>
+              </w:rPr>
+              <w:t>CAF</w:t>
+            </w:r>
+          </w:p>
+        </w:tc>
+        <w:tc>
+          <w:tcPr>
+            <w:tcW w:w="680" w:type="dxa"/>
+            <w:tcBorders>
+              <w:top w:val="single" w:sz="4" w:space="0" w:color="auto"/>
+              <w:left w:val="single" w:sz="4" w:space="0" w:color="auto"/>
+              <w:bottom w:val="single" w:sz="4" w:space="0" w:color="auto"/>
+              <w:right w:val="single" w:sz="4" w:space="0" w:color="auto"/>
+            </w:tcBorders>
+          </w:tcPr>
+          <w:p>
+            <w:pPr>
+              <w:jc w:val="both"/>
+              <w:cnfStyle w:val="000000010000" w:firstRow="0" w:lastRow="0" w:firstColumn="0" w:lastColumn="0" w:oddVBand="0" w:evenVBand="0" w:oddHBand="0" w:evenHBand="1" w:firstRowFirstColumn="0" w:firstRowLastColumn="0" w:lastRowFirstColumn="0" w:lastRowLastColumn="0"/>
+              <w:rPr>
+                <w:rFonts w:cs="Arial"/>
+              </w:rPr>
+            </w:pPr>
           </w:p>
         </w:tc>
       </w:tr>
@@ -5206,6 +5230,12 @@
                 <w:rFonts w:cs="Arial"/>
               </w:rPr>
             </w:pPr>
+            <w:r>
+              <w:rPr>
+                <w:rFonts w:cs="Arial"/>
+              </w:rPr>
+              <w:t>Is the added resolution on U3 necessary? VM_VBAT and CM_VBAT are both routed to U1 and U2 respectively and hence measured twice.</w:t>
+            </w:r>
           </w:p>
         </w:tc>
         <w:tc>
@@ -5226,6 +5256,12 @@
                 <w:rFonts w:cs="Arial"/>
               </w:rPr>
             </w:pPr>
+            <w:r>
+              <w:rPr>
+                <w:rFonts w:cs="Arial"/>
+              </w:rPr>
+              <w:t>X</w:t>
+            </w:r>
           </w:p>
         </w:tc>
         <w:tc>
@@ -5246,6 +5282,12 @@
                 <w:rFonts w:cs="Arial"/>
               </w:rPr>
             </w:pPr>
+            <w:r>
+              <w:rPr>
+                <w:rFonts w:cs="Arial"/>
+              </w:rPr>
+              <w:t>X</w:t>
+            </w:r>
           </w:p>
         </w:tc>
         <w:tc>
@@ -5266,6 +5308,12 @@
                 <w:rFonts w:cs="Arial"/>
               </w:rPr>
             </w:pPr>
+            <w:r>
+              <w:rPr>
+                <w:rFonts w:cs="Arial"/>
+              </w:rPr>
+              <w:t>X</w:t>
+            </w:r>
           </w:p>
         </w:tc>
         <w:tc>
@@ -5286,6 +5334,12 @@
                 <w:rFonts w:cs="Arial"/>
               </w:rPr>
             </w:pPr>
+            <w:r>
+              <w:rPr>
+                <w:rFonts w:cs="Arial"/>
+              </w:rPr>
+              <w:t>CAF</w:t>
+            </w:r>
           </w:p>
         </w:tc>
         <w:tc>
@@ -14687,7 +14741,7 @@
 </file>
 
 <file path=customXml/itemProps2.xml><?xml version="1.0" encoding="utf-8"?>
-<ds:datastoreItem xmlns:ds="http://schemas.openxmlformats.org/officeDocument/2006/customXml" ds:itemID="{48E29DF9-0B00-4A1E-A3F8-DF73C4E20FA4}">
+<ds:datastoreItem xmlns:ds="http://schemas.openxmlformats.org/officeDocument/2006/customXml" ds:itemID="{3208E689-51B5-4A76-9053-C113DD897409}">
   <ds:schemaRefs>
     <ds:schemaRef ds:uri="http://schemas.openxmlformats.org/officeDocument/2006/bibliography"/>
   </ds:schemaRefs>

</xml_diff>

<commit_message>
Updated and added entry
- Bullet point 9 removed until further research is done
+ Added information regarding ADS7952
</commit_message>
<xml_diff>
--- a/P80/pmu/P80_PMU_Hardware_Change_Log.docx
+++ b/P80/pmu/P80_PMU_Hardware_Change_Log.docx
@@ -3943,12 +3943,14 @@
               <w:jc w:val="both"/>
               <w:rPr>
                 <w:rFonts w:cstheme="minorBidi"/>
+                <w:strike/>
                 <w:lang w:eastAsia="en-US"/>
               </w:rPr>
             </w:pPr>
             <w:r>
               <w:rPr>
                 <w:rFonts w:cstheme="minorBidi"/>
+                <w:strike/>
                 <w:lang w:eastAsia="en-US"/>
               </w:rPr>
               <w:t>9</w:t>
@@ -3970,11 +3972,13 @@
               <w:cnfStyle w:val="000000100000" w:firstRow="0" w:lastRow="0" w:firstColumn="0" w:lastColumn="0" w:oddVBand="0" w:evenVBand="0" w:oddHBand="1" w:evenHBand="0" w:firstRowFirstColumn="0" w:firstRowLastColumn="0" w:lastRowFirstColumn="0" w:lastRowLastColumn="0"/>
               <w:rPr>
                 <w:rFonts w:cs="Arial"/>
-              </w:rPr>
-            </w:pPr>
-            <w:r>
-              <w:rPr>
-                <w:rFonts w:cs="Arial"/>
+                <w:strike/>
+              </w:rPr>
+            </w:pPr>
+            <w:r>
+              <w:rPr>
+                <w:rFonts w:cs="Arial"/>
+                <w:strike/>
               </w:rPr>
               <w:t>Change R176, R177, R187 and R188 to 100k and C152 and C165 to reduce deploy peak current from 1.8A to 18mA without load. This to ensure overcurrent is not tripped from inrush current.</w:t>
             </w:r>
@@ -3984,10 +3988,12 @@
               <w:cnfStyle w:val="000000100000" w:firstRow="0" w:lastRow="0" w:firstColumn="0" w:lastColumn="0" w:oddVBand="0" w:evenVBand="0" w:oddHBand="1" w:evenHBand="0" w:firstRowFirstColumn="0" w:firstRowLastColumn="0" w:lastRowFirstColumn="0" w:lastRowLastColumn="0"/>
               <w:rPr>
                 <w:rFonts w:cs="Arial"/>
-              </w:rPr>
-            </w:pPr>
-            <w:r>
-              <w:rPr>
+                <w:strike/>
+              </w:rPr>
+            </w:pPr>
+            <w:r>
+              <w:rPr>
+                <w:strike/>
                 <w:noProof/>
               </w:rPr>
               <w:drawing>
@@ -4026,6 +4032,8 @@
                 </wp:inline>
               </w:drawing>
             </w:r>
+            <w:bookmarkStart w:id="6" w:name="_GoBack"/>
+            <w:bookmarkEnd w:id="6"/>
           </w:p>
         </w:tc>
         <w:tc>
@@ -4044,11 +4052,13 @@
               <w:cnfStyle w:val="000000100000" w:firstRow="0" w:lastRow="0" w:firstColumn="0" w:lastColumn="0" w:oddVBand="0" w:evenVBand="0" w:oddHBand="1" w:evenHBand="0" w:firstRowFirstColumn="0" w:firstRowLastColumn="0" w:lastRowFirstColumn="0" w:lastRowLastColumn="0"/>
               <w:rPr>
                 <w:rFonts w:cs="Arial"/>
-              </w:rPr>
-            </w:pPr>
-            <w:r>
-              <w:rPr>
-                <w:rFonts w:cs="Arial"/>
+                <w:strike/>
+              </w:rPr>
+            </w:pPr>
+            <w:r>
+              <w:rPr>
+                <w:rFonts w:cs="Arial"/>
+                <w:strike/>
               </w:rPr>
               <w:t>X</w:t>
             </w:r>
@@ -4070,6 +4080,7 @@
               <w:cnfStyle w:val="000000100000" w:firstRow="0" w:lastRow="0" w:firstColumn="0" w:lastColumn="0" w:oddVBand="0" w:evenVBand="0" w:oddHBand="1" w:evenHBand="0" w:firstRowFirstColumn="0" w:firstRowLastColumn="0" w:lastRowFirstColumn="0" w:lastRowLastColumn="0"/>
               <w:rPr>
                 <w:rFonts w:cs="Arial"/>
+                <w:strike/>
               </w:rPr>
             </w:pPr>
           </w:p>
@@ -4090,6 +4101,7 @@
               <w:cnfStyle w:val="000000100000" w:firstRow="0" w:lastRow="0" w:firstColumn="0" w:lastColumn="0" w:oddVBand="0" w:evenVBand="0" w:oddHBand="1" w:evenHBand="0" w:firstRowFirstColumn="0" w:firstRowLastColumn="0" w:lastRowFirstColumn="0" w:lastRowLastColumn="0"/>
               <w:rPr>
                 <w:rFonts w:cs="Arial"/>
+                <w:strike/>
               </w:rPr>
             </w:pPr>
           </w:p>
@@ -4110,11 +4122,13 @@
               <w:cnfStyle w:val="000000100000" w:firstRow="0" w:lastRow="0" w:firstColumn="0" w:lastColumn="0" w:oddVBand="0" w:evenVBand="0" w:oddHBand="1" w:evenHBand="0" w:firstRowFirstColumn="0" w:firstRowLastColumn="0" w:lastRowFirstColumn="0" w:lastRowLastColumn="0"/>
               <w:rPr>
                 <w:rFonts w:cs="Arial"/>
-              </w:rPr>
-            </w:pPr>
-            <w:r>
-              <w:rPr>
-                <w:rFonts w:cs="Arial"/>
+                <w:strike/>
+              </w:rPr>
+            </w:pPr>
+            <w:r>
+              <w:rPr>
+                <w:rFonts w:cs="Arial"/>
+                <w:strike/>
               </w:rPr>
               <w:t>CAF</w:t>
             </w:r>
@@ -4136,6 +4150,7 @@
               <w:cnfStyle w:val="000000100000" w:firstRow="0" w:lastRow="0" w:firstColumn="0" w:lastColumn="0" w:oddVBand="0" w:evenVBand="0" w:oddHBand="1" w:evenHBand="0" w:firstRowFirstColumn="0" w:firstRowLastColumn="0" w:lastRowFirstColumn="0" w:lastRowLastColumn="0"/>
               <w:rPr>
                 <w:rFonts w:cs="Arial"/>
+                <w:strike/>
               </w:rPr>
             </w:pPr>
           </w:p>
@@ -4864,8 +4879,6 @@
               </w:rPr>
               <w:t xml:space="preserve"> (U42)</w:t>
             </w:r>
-            <w:bookmarkStart w:id="6" w:name="_GoBack"/>
-            <w:bookmarkEnd w:id="6"/>
             <w:r>
               <w:rPr>
                 <w:rFonts w:cs="Arial"/>
@@ -5412,6 +5425,12 @@
                 <w:rFonts w:cs="Arial"/>
               </w:rPr>
             </w:pPr>
+            <w:r>
+              <w:rPr>
+                <w:rFonts w:cs="Arial"/>
+              </w:rPr>
+              <w:t>R26 should be 10k.</w:t>
+            </w:r>
           </w:p>
         </w:tc>
         <w:tc>
@@ -5432,6 +5451,12 @@
                 <w:rFonts w:cs="Arial"/>
               </w:rPr>
             </w:pPr>
+            <w:r>
+              <w:rPr>
+                <w:rFonts w:cs="Arial"/>
+              </w:rPr>
+              <w:t>X</w:t>
+            </w:r>
           </w:p>
         </w:tc>
         <w:tc>
@@ -5492,6 +5517,12 @@
                 <w:rFonts w:cs="Arial"/>
               </w:rPr>
             </w:pPr>
+            <w:r>
+              <w:rPr>
+                <w:rFonts w:cs="Arial"/>
+              </w:rPr>
+              <w:t>CAF</w:t>
+            </w:r>
           </w:p>
         </w:tc>
         <w:tc>
@@ -5544,6 +5575,664 @@
                 <w:lang w:eastAsia="en-US"/>
               </w:rPr>
               <w:t>16</w:t>
+            </w:r>
+          </w:p>
+        </w:tc>
+        <w:tc>
+          <w:tcPr>
+            <w:tcW w:w="6757" w:type="dxa"/>
+            <w:tcBorders>
+              <w:top w:val="single" w:sz="4" w:space="0" w:color="auto"/>
+              <w:left w:val="single" w:sz="4" w:space="0" w:color="auto"/>
+              <w:bottom w:val="single" w:sz="4" w:space="0" w:color="auto"/>
+              <w:right w:val="single" w:sz="4" w:space="0" w:color="auto"/>
+            </w:tcBorders>
+          </w:tcPr>
+          <w:p>
+            <w:pPr>
+              <w:cnfStyle w:val="000000010000" w:firstRow="0" w:lastRow="0" w:firstColumn="0" w:lastColumn="0" w:oddVBand="0" w:evenVBand="0" w:oddHBand="0" w:evenHBand="1" w:firstRowFirstColumn="0" w:firstRowLastColumn="0" w:lastRowFirstColumn="0" w:lastRowLastColumn="0"/>
+              <w:rPr>
+                <w:rFonts w:cs="Arial"/>
+              </w:rPr>
+            </w:pPr>
+            <w:r>
+              <w:rPr>
+                <w:rFonts w:cs="Arial"/>
+              </w:rPr>
+              <w:t>Datasheet for ADS7952 (U1 &amp; U2) states requirement for a 10µF capacitor between R</w:t>
+            </w:r>
+            <w:r>
+              <w:rPr>
+                <w:rFonts w:cs="Arial"/>
+              </w:rPr>
+              <w:t>EF and GND as close as possible to the IC.</w:t>
+            </w:r>
+          </w:p>
+          <w:p>
+            <w:pPr>
+              <w:cnfStyle w:val="000000010000" w:firstRow="0" w:lastRow="0" w:firstColumn="0" w:lastColumn="0" w:oddVBand="0" w:evenVBand="0" w:oddHBand="0" w:evenHBand="1" w:firstRowFirstColumn="0" w:firstRowLastColumn="0" w:lastRowFirstColumn="0" w:lastRowLastColumn="0"/>
+              <w:rPr>
+                <w:rFonts w:cs="Arial"/>
+              </w:rPr>
+            </w:pPr>
+            <w:proofErr w:type="gramStart"/>
+            <w:r>
+              <w:rPr>
+                <w:rFonts w:cs="Arial"/>
+              </w:rPr>
+              <w:t>Additionally</w:t>
+            </w:r>
+            <w:proofErr w:type="gramEnd"/>
+            <w:r>
+              <w:rPr>
+                <w:rFonts w:cs="Arial"/>
+              </w:rPr>
+              <w:t xml:space="preserve"> the datasheet recommends 1µF at each supply pin placed as close as possible to the IC.</w:t>
+            </w:r>
+          </w:p>
+        </w:tc>
+        <w:tc>
+          <w:tcPr>
+            <w:tcW w:w="461" w:type="dxa"/>
+            <w:tcBorders>
+              <w:top w:val="single" w:sz="4" w:space="0" w:color="auto"/>
+              <w:left w:val="single" w:sz="4" w:space="0" w:color="auto"/>
+              <w:bottom w:val="single" w:sz="4" w:space="0" w:color="auto"/>
+              <w:right w:val="single" w:sz="4" w:space="0" w:color="auto"/>
+            </w:tcBorders>
+          </w:tcPr>
+          <w:p>
+            <w:pPr>
+              <w:jc w:val="both"/>
+              <w:cnfStyle w:val="000000010000" w:firstRow="0" w:lastRow="0" w:firstColumn="0" w:lastColumn="0" w:oddVBand="0" w:evenVBand="0" w:oddHBand="0" w:evenHBand="1" w:firstRowFirstColumn="0" w:firstRowLastColumn="0" w:lastRowFirstColumn="0" w:lastRowLastColumn="0"/>
+              <w:rPr>
+                <w:rFonts w:cs="Arial"/>
+              </w:rPr>
+            </w:pPr>
+            <w:r>
+              <w:rPr>
+                <w:rFonts w:cs="Arial"/>
+              </w:rPr>
+              <w:t>X</w:t>
+            </w:r>
+          </w:p>
+        </w:tc>
+        <w:tc>
+          <w:tcPr>
+            <w:tcW w:w="461" w:type="dxa"/>
+            <w:tcBorders>
+              <w:top w:val="single" w:sz="4" w:space="0" w:color="auto"/>
+              <w:left w:val="single" w:sz="4" w:space="0" w:color="auto"/>
+              <w:bottom w:val="single" w:sz="4" w:space="0" w:color="auto"/>
+              <w:right w:val="single" w:sz="4" w:space="0" w:color="auto"/>
+            </w:tcBorders>
+          </w:tcPr>
+          <w:p>
+            <w:pPr>
+              <w:jc w:val="both"/>
+              <w:cnfStyle w:val="000000010000" w:firstRow="0" w:lastRow="0" w:firstColumn="0" w:lastColumn="0" w:oddVBand="0" w:evenVBand="0" w:oddHBand="0" w:evenHBand="1" w:firstRowFirstColumn="0" w:firstRowLastColumn="0" w:lastRowFirstColumn="0" w:lastRowLastColumn="0"/>
+              <w:rPr>
+                <w:rFonts w:cs="Arial"/>
+              </w:rPr>
+            </w:pPr>
+            <w:r>
+              <w:rPr>
+                <w:rFonts w:cs="Arial"/>
+              </w:rPr>
+              <w:t>X</w:t>
+            </w:r>
+          </w:p>
+        </w:tc>
+        <w:tc>
+          <w:tcPr>
+            <w:tcW w:w="461" w:type="dxa"/>
+            <w:tcBorders>
+              <w:top w:val="single" w:sz="4" w:space="0" w:color="auto"/>
+              <w:left w:val="single" w:sz="4" w:space="0" w:color="auto"/>
+              <w:bottom w:val="single" w:sz="4" w:space="0" w:color="auto"/>
+              <w:right w:val="single" w:sz="4" w:space="0" w:color="auto"/>
+            </w:tcBorders>
+          </w:tcPr>
+          <w:p>
+            <w:pPr>
+              <w:jc w:val="both"/>
+              <w:cnfStyle w:val="000000010000" w:firstRow="0" w:lastRow="0" w:firstColumn="0" w:lastColumn="0" w:oddVBand="0" w:evenVBand="0" w:oddHBand="0" w:evenHBand="1" w:firstRowFirstColumn="0" w:firstRowLastColumn="0" w:lastRowFirstColumn="0" w:lastRowLastColumn="0"/>
+              <w:rPr>
+                <w:rFonts w:cs="Arial"/>
+              </w:rPr>
+            </w:pPr>
+            <w:r>
+              <w:rPr>
+                <w:rFonts w:cs="Arial"/>
+              </w:rPr>
+              <w:t>X</w:t>
+            </w:r>
+          </w:p>
+        </w:tc>
+        <w:tc>
+          <w:tcPr>
+            <w:tcW w:w="926" w:type="dxa"/>
+            <w:tcBorders>
+              <w:top w:val="single" w:sz="4" w:space="0" w:color="auto"/>
+              <w:left w:val="single" w:sz="4" w:space="0" w:color="auto"/>
+              <w:bottom w:val="single" w:sz="4" w:space="0" w:color="auto"/>
+              <w:right w:val="single" w:sz="4" w:space="0" w:color="auto"/>
+            </w:tcBorders>
+          </w:tcPr>
+          <w:p>
+            <w:pPr>
+              <w:jc w:val="both"/>
+              <w:cnfStyle w:val="000000010000" w:firstRow="0" w:lastRow="0" w:firstColumn="0" w:lastColumn="0" w:oddVBand="0" w:evenVBand="0" w:oddHBand="0" w:evenHBand="1" w:firstRowFirstColumn="0" w:firstRowLastColumn="0" w:lastRowFirstColumn="0" w:lastRowLastColumn="0"/>
+              <w:rPr>
+                <w:rFonts w:cs="Arial"/>
+              </w:rPr>
+            </w:pPr>
+            <w:r>
+              <w:rPr>
+                <w:rFonts w:cs="Arial"/>
+              </w:rPr>
+              <w:t>CAF</w:t>
+            </w:r>
+          </w:p>
+        </w:tc>
+        <w:tc>
+          <w:tcPr>
+            <w:tcW w:w="680" w:type="dxa"/>
+            <w:tcBorders>
+              <w:top w:val="single" w:sz="4" w:space="0" w:color="auto"/>
+              <w:left w:val="single" w:sz="4" w:space="0" w:color="auto"/>
+              <w:bottom w:val="single" w:sz="4" w:space="0" w:color="auto"/>
+              <w:right w:val="single" w:sz="4" w:space="0" w:color="auto"/>
+            </w:tcBorders>
+          </w:tcPr>
+          <w:p>
+            <w:pPr>
+              <w:jc w:val="both"/>
+              <w:cnfStyle w:val="000000010000" w:firstRow="0" w:lastRow="0" w:firstColumn="0" w:lastColumn="0" w:oddVBand="0" w:evenVBand="0" w:oddHBand="0" w:evenHBand="1" w:firstRowFirstColumn="0" w:firstRowLastColumn="0" w:lastRowFirstColumn="0" w:lastRowLastColumn="0"/>
+              <w:rPr>
+                <w:rFonts w:cs="Arial"/>
+              </w:rPr>
+            </w:pPr>
+          </w:p>
+        </w:tc>
+      </w:tr>
+      <w:tr>
+        <w:trPr>
+          <w:cnfStyle w:val="000000100000" w:firstRow="0" w:lastRow="0" w:firstColumn="0" w:lastColumn="0" w:oddVBand="0" w:evenVBand="0" w:oddHBand="1" w:evenHBand="0" w:firstRowFirstColumn="0" w:firstRowLastColumn="0" w:lastRowFirstColumn="0" w:lastRowLastColumn="0"/>
+        </w:trPr>
+        <w:tc>
+          <w:tcPr>
+            <w:cnfStyle w:val="001000000000" w:firstRow="0" w:lastRow="0" w:firstColumn="1" w:lastColumn="0" w:oddVBand="0" w:evenVBand="0" w:oddHBand="0" w:evenHBand="0" w:firstRowFirstColumn="0" w:firstRowLastColumn="0" w:lastRowFirstColumn="0" w:lastRowLastColumn="0"/>
+            <w:tcW w:w="577" w:type="dxa"/>
+            <w:tcBorders>
+              <w:top w:val="single" w:sz="4" w:space="0" w:color="auto"/>
+              <w:left w:val="single" w:sz="4" w:space="0" w:color="auto"/>
+              <w:bottom w:val="single" w:sz="4" w:space="0" w:color="auto"/>
+              <w:right w:val="single" w:sz="4" w:space="0" w:color="auto"/>
+            </w:tcBorders>
+          </w:tcPr>
+          <w:p>
+            <w:pPr>
+              <w:jc w:val="both"/>
+              <w:rPr>
+                <w:lang w:eastAsia="en-US"/>
+              </w:rPr>
+            </w:pPr>
+            <w:r>
+              <w:rPr>
+                <w:lang w:eastAsia="en-US"/>
+              </w:rPr>
+              <w:t>17</w:t>
+            </w:r>
+          </w:p>
+        </w:tc>
+        <w:tc>
+          <w:tcPr>
+            <w:tcW w:w="6757" w:type="dxa"/>
+            <w:tcBorders>
+              <w:top w:val="single" w:sz="4" w:space="0" w:color="auto"/>
+              <w:left w:val="single" w:sz="4" w:space="0" w:color="auto"/>
+              <w:bottom w:val="single" w:sz="4" w:space="0" w:color="auto"/>
+              <w:right w:val="single" w:sz="4" w:space="0" w:color="auto"/>
+            </w:tcBorders>
+          </w:tcPr>
+          <w:p>
+            <w:pPr>
+              <w:cnfStyle w:val="000000100000" w:firstRow="0" w:lastRow="0" w:firstColumn="0" w:lastColumn="0" w:oddVBand="0" w:evenVBand="0" w:oddHBand="1" w:evenHBand="0" w:firstRowFirstColumn="0" w:firstRowLastColumn="0" w:lastRowFirstColumn="0" w:lastRowLastColumn="0"/>
+              <w:rPr>
+                <w:rFonts w:cs="Arial"/>
+              </w:rPr>
+            </w:pPr>
+          </w:p>
+        </w:tc>
+        <w:tc>
+          <w:tcPr>
+            <w:tcW w:w="461" w:type="dxa"/>
+            <w:tcBorders>
+              <w:top w:val="single" w:sz="4" w:space="0" w:color="auto"/>
+              <w:left w:val="single" w:sz="4" w:space="0" w:color="auto"/>
+              <w:bottom w:val="single" w:sz="4" w:space="0" w:color="auto"/>
+              <w:right w:val="single" w:sz="4" w:space="0" w:color="auto"/>
+            </w:tcBorders>
+          </w:tcPr>
+          <w:p>
+            <w:pPr>
+              <w:jc w:val="both"/>
+              <w:cnfStyle w:val="000000100000" w:firstRow="0" w:lastRow="0" w:firstColumn="0" w:lastColumn="0" w:oddVBand="0" w:evenVBand="0" w:oddHBand="1" w:evenHBand="0" w:firstRowFirstColumn="0" w:firstRowLastColumn="0" w:lastRowFirstColumn="0" w:lastRowLastColumn="0"/>
+              <w:rPr>
+                <w:rFonts w:cs="Arial"/>
+              </w:rPr>
+            </w:pPr>
+          </w:p>
+        </w:tc>
+        <w:tc>
+          <w:tcPr>
+            <w:tcW w:w="461" w:type="dxa"/>
+            <w:tcBorders>
+              <w:top w:val="single" w:sz="4" w:space="0" w:color="auto"/>
+              <w:left w:val="single" w:sz="4" w:space="0" w:color="auto"/>
+              <w:bottom w:val="single" w:sz="4" w:space="0" w:color="auto"/>
+              <w:right w:val="single" w:sz="4" w:space="0" w:color="auto"/>
+            </w:tcBorders>
+          </w:tcPr>
+          <w:p>
+            <w:pPr>
+              <w:jc w:val="both"/>
+              <w:cnfStyle w:val="000000100000" w:firstRow="0" w:lastRow="0" w:firstColumn="0" w:lastColumn="0" w:oddVBand="0" w:evenVBand="0" w:oddHBand="1" w:evenHBand="0" w:firstRowFirstColumn="0" w:firstRowLastColumn="0" w:lastRowFirstColumn="0" w:lastRowLastColumn="0"/>
+              <w:rPr>
+                <w:rFonts w:cs="Arial"/>
+              </w:rPr>
+            </w:pPr>
+          </w:p>
+        </w:tc>
+        <w:tc>
+          <w:tcPr>
+            <w:tcW w:w="461" w:type="dxa"/>
+            <w:tcBorders>
+              <w:top w:val="single" w:sz="4" w:space="0" w:color="auto"/>
+              <w:left w:val="single" w:sz="4" w:space="0" w:color="auto"/>
+              <w:bottom w:val="single" w:sz="4" w:space="0" w:color="auto"/>
+              <w:right w:val="single" w:sz="4" w:space="0" w:color="auto"/>
+            </w:tcBorders>
+          </w:tcPr>
+          <w:p>
+            <w:pPr>
+              <w:jc w:val="both"/>
+              <w:cnfStyle w:val="000000100000" w:firstRow="0" w:lastRow="0" w:firstColumn="0" w:lastColumn="0" w:oddVBand="0" w:evenVBand="0" w:oddHBand="1" w:evenHBand="0" w:firstRowFirstColumn="0" w:firstRowLastColumn="0" w:lastRowFirstColumn="0" w:lastRowLastColumn="0"/>
+              <w:rPr>
+                <w:rFonts w:cs="Arial"/>
+              </w:rPr>
+            </w:pPr>
+          </w:p>
+        </w:tc>
+        <w:tc>
+          <w:tcPr>
+            <w:tcW w:w="926" w:type="dxa"/>
+            <w:tcBorders>
+              <w:top w:val="single" w:sz="4" w:space="0" w:color="auto"/>
+              <w:left w:val="single" w:sz="4" w:space="0" w:color="auto"/>
+              <w:bottom w:val="single" w:sz="4" w:space="0" w:color="auto"/>
+              <w:right w:val="single" w:sz="4" w:space="0" w:color="auto"/>
+            </w:tcBorders>
+          </w:tcPr>
+          <w:p>
+            <w:pPr>
+              <w:jc w:val="both"/>
+              <w:cnfStyle w:val="000000100000" w:firstRow="0" w:lastRow="0" w:firstColumn="0" w:lastColumn="0" w:oddVBand="0" w:evenVBand="0" w:oddHBand="1" w:evenHBand="0" w:firstRowFirstColumn="0" w:firstRowLastColumn="0" w:lastRowFirstColumn="0" w:lastRowLastColumn="0"/>
+              <w:rPr>
+                <w:rFonts w:cs="Arial"/>
+              </w:rPr>
+            </w:pPr>
+          </w:p>
+        </w:tc>
+        <w:tc>
+          <w:tcPr>
+            <w:tcW w:w="680" w:type="dxa"/>
+            <w:tcBorders>
+              <w:top w:val="single" w:sz="4" w:space="0" w:color="auto"/>
+              <w:left w:val="single" w:sz="4" w:space="0" w:color="auto"/>
+              <w:bottom w:val="single" w:sz="4" w:space="0" w:color="auto"/>
+              <w:right w:val="single" w:sz="4" w:space="0" w:color="auto"/>
+            </w:tcBorders>
+          </w:tcPr>
+          <w:p>
+            <w:pPr>
+              <w:jc w:val="both"/>
+              <w:cnfStyle w:val="000000100000" w:firstRow="0" w:lastRow="0" w:firstColumn="0" w:lastColumn="0" w:oddVBand="0" w:evenVBand="0" w:oddHBand="1" w:evenHBand="0" w:firstRowFirstColumn="0" w:firstRowLastColumn="0" w:lastRowFirstColumn="0" w:lastRowLastColumn="0"/>
+              <w:rPr>
+                <w:rFonts w:cs="Arial"/>
+              </w:rPr>
+            </w:pPr>
+          </w:p>
+        </w:tc>
+      </w:tr>
+      <w:tr>
+        <w:trPr>
+          <w:cnfStyle w:val="000000010000" w:firstRow="0" w:lastRow="0" w:firstColumn="0" w:lastColumn="0" w:oddVBand="0" w:evenVBand="0" w:oddHBand="0" w:evenHBand="1" w:firstRowFirstColumn="0" w:firstRowLastColumn="0" w:lastRowFirstColumn="0" w:lastRowLastColumn="0"/>
+        </w:trPr>
+        <w:tc>
+          <w:tcPr>
+            <w:cnfStyle w:val="001000000000" w:firstRow="0" w:lastRow="0" w:firstColumn="1" w:lastColumn="0" w:oddVBand="0" w:evenVBand="0" w:oddHBand="0" w:evenHBand="0" w:firstRowFirstColumn="0" w:firstRowLastColumn="0" w:lastRowFirstColumn="0" w:lastRowLastColumn="0"/>
+            <w:tcW w:w="577" w:type="dxa"/>
+            <w:tcBorders>
+              <w:top w:val="single" w:sz="4" w:space="0" w:color="auto"/>
+              <w:left w:val="single" w:sz="4" w:space="0" w:color="auto"/>
+              <w:bottom w:val="single" w:sz="4" w:space="0" w:color="auto"/>
+              <w:right w:val="single" w:sz="4" w:space="0" w:color="auto"/>
+            </w:tcBorders>
+          </w:tcPr>
+          <w:p>
+            <w:pPr>
+              <w:jc w:val="both"/>
+              <w:rPr>
+                <w:lang w:eastAsia="en-US"/>
+              </w:rPr>
+            </w:pPr>
+            <w:r>
+              <w:rPr>
+                <w:lang w:eastAsia="en-US"/>
+              </w:rPr>
+              <w:t>18</w:t>
+            </w:r>
+          </w:p>
+        </w:tc>
+        <w:tc>
+          <w:tcPr>
+            <w:tcW w:w="6757" w:type="dxa"/>
+            <w:tcBorders>
+              <w:top w:val="single" w:sz="4" w:space="0" w:color="auto"/>
+              <w:left w:val="single" w:sz="4" w:space="0" w:color="auto"/>
+              <w:bottom w:val="single" w:sz="4" w:space="0" w:color="auto"/>
+              <w:right w:val="single" w:sz="4" w:space="0" w:color="auto"/>
+            </w:tcBorders>
+          </w:tcPr>
+          <w:p>
+            <w:pPr>
+              <w:cnfStyle w:val="000000010000" w:firstRow="0" w:lastRow="0" w:firstColumn="0" w:lastColumn="0" w:oddVBand="0" w:evenVBand="0" w:oddHBand="0" w:evenHBand="1" w:firstRowFirstColumn="0" w:firstRowLastColumn="0" w:lastRowFirstColumn="0" w:lastRowLastColumn="0"/>
+              <w:rPr>
+                <w:rFonts w:cs="Arial"/>
+              </w:rPr>
+            </w:pPr>
+          </w:p>
+        </w:tc>
+        <w:tc>
+          <w:tcPr>
+            <w:tcW w:w="461" w:type="dxa"/>
+            <w:tcBorders>
+              <w:top w:val="single" w:sz="4" w:space="0" w:color="auto"/>
+              <w:left w:val="single" w:sz="4" w:space="0" w:color="auto"/>
+              <w:bottom w:val="single" w:sz="4" w:space="0" w:color="auto"/>
+              <w:right w:val="single" w:sz="4" w:space="0" w:color="auto"/>
+            </w:tcBorders>
+          </w:tcPr>
+          <w:p>
+            <w:pPr>
+              <w:jc w:val="both"/>
+              <w:cnfStyle w:val="000000010000" w:firstRow="0" w:lastRow="0" w:firstColumn="0" w:lastColumn="0" w:oddVBand="0" w:evenVBand="0" w:oddHBand="0" w:evenHBand="1" w:firstRowFirstColumn="0" w:firstRowLastColumn="0" w:lastRowFirstColumn="0" w:lastRowLastColumn="0"/>
+              <w:rPr>
+                <w:rFonts w:cs="Arial"/>
+              </w:rPr>
+            </w:pPr>
+          </w:p>
+        </w:tc>
+        <w:tc>
+          <w:tcPr>
+            <w:tcW w:w="461" w:type="dxa"/>
+            <w:tcBorders>
+              <w:top w:val="single" w:sz="4" w:space="0" w:color="auto"/>
+              <w:left w:val="single" w:sz="4" w:space="0" w:color="auto"/>
+              <w:bottom w:val="single" w:sz="4" w:space="0" w:color="auto"/>
+              <w:right w:val="single" w:sz="4" w:space="0" w:color="auto"/>
+            </w:tcBorders>
+          </w:tcPr>
+          <w:p>
+            <w:pPr>
+              <w:jc w:val="both"/>
+              <w:cnfStyle w:val="000000010000" w:firstRow="0" w:lastRow="0" w:firstColumn="0" w:lastColumn="0" w:oddVBand="0" w:evenVBand="0" w:oddHBand="0" w:evenHBand="1" w:firstRowFirstColumn="0" w:firstRowLastColumn="0" w:lastRowFirstColumn="0" w:lastRowLastColumn="0"/>
+              <w:rPr>
+                <w:rFonts w:cs="Arial"/>
+              </w:rPr>
+            </w:pPr>
+          </w:p>
+        </w:tc>
+        <w:tc>
+          <w:tcPr>
+            <w:tcW w:w="461" w:type="dxa"/>
+            <w:tcBorders>
+              <w:top w:val="single" w:sz="4" w:space="0" w:color="auto"/>
+              <w:left w:val="single" w:sz="4" w:space="0" w:color="auto"/>
+              <w:bottom w:val="single" w:sz="4" w:space="0" w:color="auto"/>
+              <w:right w:val="single" w:sz="4" w:space="0" w:color="auto"/>
+            </w:tcBorders>
+          </w:tcPr>
+          <w:p>
+            <w:pPr>
+              <w:jc w:val="both"/>
+              <w:cnfStyle w:val="000000010000" w:firstRow="0" w:lastRow="0" w:firstColumn="0" w:lastColumn="0" w:oddVBand="0" w:evenVBand="0" w:oddHBand="0" w:evenHBand="1" w:firstRowFirstColumn="0" w:firstRowLastColumn="0" w:lastRowFirstColumn="0" w:lastRowLastColumn="0"/>
+              <w:rPr>
+                <w:rFonts w:cs="Arial"/>
+              </w:rPr>
+            </w:pPr>
+          </w:p>
+        </w:tc>
+        <w:tc>
+          <w:tcPr>
+            <w:tcW w:w="926" w:type="dxa"/>
+            <w:tcBorders>
+              <w:top w:val="single" w:sz="4" w:space="0" w:color="auto"/>
+              <w:left w:val="single" w:sz="4" w:space="0" w:color="auto"/>
+              <w:bottom w:val="single" w:sz="4" w:space="0" w:color="auto"/>
+              <w:right w:val="single" w:sz="4" w:space="0" w:color="auto"/>
+            </w:tcBorders>
+          </w:tcPr>
+          <w:p>
+            <w:pPr>
+              <w:jc w:val="both"/>
+              <w:cnfStyle w:val="000000010000" w:firstRow="0" w:lastRow="0" w:firstColumn="0" w:lastColumn="0" w:oddVBand="0" w:evenVBand="0" w:oddHBand="0" w:evenHBand="1" w:firstRowFirstColumn="0" w:firstRowLastColumn="0" w:lastRowFirstColumn="0" w:lastRowLastColumn="0"/>
+              <w:rPr>
+                <w:rFonts w:cs="Arial"/>
+              </w:rPr>
+            </w:pPr>
+          </w:p>
+        </w:tc>
+        <w:tc>
+          <w:tcPr>
+            <w:tcW w:w="680" w:type="dxa"/>
+            <w:tcBorders>
+              <w:top w:val="single" w:sz="4" w:space="0" w:color="auto"/>
+              <w:left w:val="single" w:sz="4" w:space="0" w:color="auto"/>
+              <w:bottom w:val="single" w:sz="4" w:space="0" w:color="auto"/>
+              <w:right w:val="single" w:sz="4" w:space="0" w:color="auto"/>
+            </w:tcBorders>
+          </w:tcPr>
+          <w:p>
+            <w:pPr>
+              <w:jc w:val="both"/>
+              <w:cnfStyle w:val="000000010000" w:firstRow="0" w:lastRow="0" w:firstColumn="0" w:lastColumn="0" w:oddVBand="0" w:evenVBand="0" w:oddHBand="0" w:evenHBand="1" w:firstRowFirstColumn="0" w:firstRowLastColumn="0" w:lastRowFirstColumn="0" w:lastRowLastColumn="0"/>
+              <w:rPr>
+                <w:rFonts w:cs="Arial"/>
+              </w:rPr>
+            </w:pPr>
+          </w:p>
+        </w:tc>
+      </w:tr>
+      <w:tr>
+        <w:trPr>
+          <w:cnfStyle w:val="000000100000" w:firstRow="0" w:lastRow="0" w:firstColumn="0" w:lastColumn="0" w:oddVBand="0" w:evenVBand="0" w:oddHBand="1" w:evenHBand="0" w:firstRowFirstColumn="0" w:firstRowLastColumn="0" w:lastRowFirstColumn="0" w:lastRowLastColumn="0"/>
+        </w:trPr>
+        <w:tc>
+          <w:tcPr>
+            <w:cnfStyle w:val="001000000000" w:firstRow="0" w:lastRow="0" w:firstColumn="1" w:lastColumn="0" w:oddVBand="0" w:evenVBand="0" w:oddHBand="0" w:evenHBand="0" w:firstRowFirstColumn="0" w:firstRowLastColumn="0" w:lastRowFirstColumn="0" w:lastRowLastColumn="0"/>
+            <w:tcW w:w="577" w:type="dxa"/>
+            <w:tcBorders>
+              <w:top w:val="single" w:sz="4" w:space="0" w:color="auto"/>
+              <w:left w:val="single" w:sz="4" w:space="0" w:color="auto"/>
+              <w:bottom w:val="single" w:sz="4" w:space="0" w:color="auto"/>
+              <w:right w:val="single" w:sz="4" w:space="0" w:color="auto"/>
+            </w:tcBorders>
+          </w:tcPr>
+          <w:p>
+            <w:pPr>
+              <w:jc w:val="both"/>
+              <w:rPr>
+                <w:lang w:eastAsia="en-US"/>
+              </w:rPr>
+            </w:pPr>
+            <w:r>
+              <w:rPr>
+                <w:lang w:eastAsia="en-US"/>
+              </w:rPr>
+              <w:t>19</w:t>
+            </w:r>
+          </w:p>
+        </w:tc>
+        <w:tc>
+          <w:tcPr>
+            <w:tcW w:w="6757" w:type="dxa"/>
+            <w:tcBorders>
+              <w:top w:val="single" w:sz="4" w:space="0" w:color="auto"/>
+              <w:left w:val="single" w:sz="4" w:space="0" w:color="auto"/>
+              <w:bottom w:val="single" w:sz="4" w:space="0" w:color="auto"/>
+              <w:right w:val="single" w:sz="4" w:space="0" w:color="auto"/>
+            </w:tcBorders>
+          </w:tcPr>
+          <w:p>
+            <w:pPr>
+              <w:cnfStyle w:val="000000100000" w:firstRow="0" w:lastRow="0" w:firstColumn="0" w:lastColumn="0" w:oddVBand="0" w:evenVBand="0" w:oddHBand="1" w:evenHBand="0" w:firstRowFirstColumn="0" w:firstRowLastColumn="0" w:lastRowFirstColumn="0" w:lastRowLastColumn="0"/>
+              <w:rPr>
+                <w:rFonts w:cs="Arial"/>
+              </w:rPr>
+            </w:pPr>
+          </w:p>
+        </w:tc>
+        <w:tc>
+          <w:tcPr>
+            <w:tcW w:w="461" w:type="dxa"/>
+            <w:tcBorders>
+              <w:top w:val="single" w:sz="4" w:space="0" w:color="auto"/>
+              <w:left w:val="single" w:sz="4" w:space="0" w:color="auto"/>
+              <w:bottom w:val="single" w:sz="4" w:space="0" w:color="auto"/>
+              <w:right w:val="single" w:sz="4" w:space="0" w:color="auto"/>
+            </w:tcBorders>
+          </w:tcPr>
+          <w:p>
+            <w:pPr>
+              <w:jc w:val="both"/>
+              <w:cnfStyle w:val="000000100000" w:firstRow="0" w:lastRow="0" w:firstColumn="0" w:lastColumn="0" w:oddVBand="0" w:evenVBand="0" w:oddHBand="1" w:evenHBand="0" w:firstRowFirstColumn="0" w:firstRowLastColumn="0" w:lastRowFirstColumn="0" w:lastRowLastColumn="0"/>
+              <w:rPr>
+                <w:rFonts w:cs="Arial"/>
+              </w:rPr>
+            </w:pPr>
+          </w:p>
+        </w:tc>
+        <w:tc>
+          <w:tcPr>
+            <w:tcW w:w="461" w:type="dxa"/>
+            <w:tcBorders>
+              <w:top w:val="single" w:sz="4" w:space="0" w:color="auto"/>
+              <w:left w:val="single" w:sz="4" w:space="0" w:color="auto"/>
+              <w:bottom w:val="single" w:sz="4" w:space="0" w:color="auto"/>
+              <w:right w:val="single" w:sz="4" w:space="0" w:color="auto"/>
+            </w:tcBorders>
+          </w:tcPr>
+          <w:p>
+            <w:pPr>
+              <w:jc w:val="both"/>
+              <w:cnfStyle w:val="000000100000" w:firstRow="0" w:lastRow="0" w:firstColumn="0" w:lastColumn="0" w:oddVBand="0" w:evenVBand="0" w:oddHBand="1" w:evenHBand="0" w:firstRowFirstColumn="0" w:firstRowLastColumn="0" w:lastRowFirstColumn="0" w:lastRowLastColumn="0"/>
+              <w:rPr>
+                <w:rFonts w:cs="Arial"/>
+              </w:rPr>
+            </w:pPr>
+          </w:p>
+        </w:tc>
+        <w:tc>
+          <w:tcPr>
+            <w:tcW w:w="461" w:type="dxa"/>
+            <w:tcBorders>
+              <w:top w:val="single" w:sz="4" w:space="0" w:color="auto"/>
+              <w:left w:val="single" w:sz="4" w:space="0" w:color="auto"/>
+              <w:bottom w:val="single" w:sz="4" w:space="0" w:color="auto"/>
+              <w:right w:val="single" w:sz="4" w:space="0" w:color="auto"/>
+            </w:tcBorders>
+          </w:tcPr>
+          <w:p>
+            <w:pPr>
+              <w:jc w:val="both"/>
+              <w:cnfStyle w:val="000000100000" w:firstRow="0" w:lastRow="0" w:firstColumn="0" w:lastColumn="0" w:oddVBand="0" w:evenVBand="0" w:oddHBand="1" w:evenHBand="0" w:firstRowFirstColumn="0" w:firstRowLastColumn="0" w:lastRowFirstColumn="0" w:lastRowLastColumn="0"/>
+              <w:rPr>
+                <w:rFonts w:cs="Arial"/>
+              </w:rPr>
+            </w:pPr>
+          </w:p>
+        </w:tc>
+        <w:tc>
+          <w:tcPr>
+            <w:tcW w:w="926" w:type="dxa"/>
+            <w:tcBorders>
+              <w:top w:val="single" w:sz="4" w:space="0" w:color="auto"/>
+              <w:left w:val="single" w:sz="4" w:space="0" w:color="auto"/>
+              <w:bottom w:val="single" w:sz="4" w:space="0" w:color="auto"/>
+              <w:right w:val="single" w:sz="4" w:space="0" w:color="auto"/>
+            </w:tcBorders>
+          </w:tcPr>
+          <w:p>
+            <w:pPr>
+              <w:jc w:val="both"/>
+              <w:cnfStyle w:val="000000100000" w:firstRow="0" w:lastRow="0" w:firstColumn="0" w:lastColumn="0" w:oddVBand="0" w:evenVBand="0" w:oddHBand="1" w:evenHBand="0" w:firstRowFirstColumn="0" w:firstRowLastColumn="0" w:lastRowFirstColumn="0" w:lastRowLastColumn="0"/>
+              <w:rPr>
+                <w:rFonts w:cs="Arial"/>
+              </w:rPr>
+            </w:pPr>
+          </w:p>
+        </w:tc>
+        <w:tc>
+          <w:tcPr>
+            <w:tcW w:w="680" w:type="dxa"/>
+            <w:tcBorders>
+              <w:top w:val="single" w:sz="4" w:space="0" w:color="auto"/>
+              <w:left w:val="single" w:sz="4" w:space="0" w:color="auto"/>
+              <w:bottom w:val="single" w:sz="4" w:space="0" w:color="auto"/>
+              <w:right w:val="single" w:sz="4" w:space="0" w:color="auto"/>
+            </w:tcBorders>
+          </w:tcPr>
+          <w:p>
+            <w:pPr>
+              <w:jc w:val="both"/>
+              <w:cnfStyle w:val="000000100000" w:firstRow="0" w:lastRow="0" w:firstColumn="0" w:lastColumn="0" w:oddVBand="0" w:evenVBand="0" w:oddHBand="1" w:evenHBand="0" w:firstRowFirstColumn="0" w:firstRowLastColumn="0" w:lastRowFirstColumn="0" w:lastRowLastColumn="0"/>
+              <w:rPr>
+                <w:rFonts w:cs="Arial"/>
+              </w:rPr>
+            </w:pPr>
+          </w:p>
+        </w:tc>
+      </w:tr>
+      <w:tr>
+        <w:trPr>
+          <w:cnfStyle w:val="000000010000" w:firstRow="0" w:lastRow="0" w:firstColumn="0" w:lastColumn="0" w:oddVBand="0" w:evenVBand="0" w:oddHBand="0" w:evenHBand="1" w:firstRowFirstColumn="0" w:firstRowLastColumn="0" w:lastRowFirstColumn="0" w:lastRowLastColumn="0"/>
+        </w:trPr>
+        <w:tc>
+          <w:tcPr>
+            <w:cnfStyle w:val="001000000000" w:firstRow="0" w:lastRow="0" w:firstColumn="1" w:lastColumn="0" w:oddVBand="0" w:evenVBand="0" w:oddHBand="0" w:evenHBand="0" w:firstRowFirstColumn="0" w:firstRowLastColumn="0" w:lastRowFirstColumn="0" w:lastRowLastColumn="0"/>
+            <w:tcW w:w="577" w:type="dxa"/>
+            <w:tcBorders>
+              <w:top w:val="single" w:sz="4" w:space="0" w:color="auto"/>
+              <w:left w:val="single" w:sz="4" w:space="0" w:color="auto"/>
+              <w:bottom w:val="single" w:sz="4" w:space="0" w:color="auto"/>
+              <w:right w:val="single" w:sz="4" w:space="0" w:color="auto"/>
+            </w:tcBorders>
+          </w:tcPr>
+          <w:p>
+            <w:pPr>
+              <w:jc w:val="both"/>
+              <w:rPr>
+                <w:lang w:eastAsia="en-US"/>
+              </w:rPr>
+            </w:pPr>
+            <w:r>
+              <w:rPr>
+                <w:lang w:eastAsia="en-US"/>
+              </w:rPr>
+              <w:t>20</w:t>
             </w:r>
           </w:p>
         </w:tc>
@@ -14741,7 +15430,7 @@
 </file>
 
 <file path=customXml/itemProps2.xml><?xml version="1.0" encoding="utf-8"?>
-<ds:datastoreItem xmlns:ds="http://schemas.openxmlformats.org/officeDocument/2006/customXml" ds:itemID="{3208E689-51B5-4A76-9053-C113DD897409}">
+<ds:datastoreItem xmlns:ds="http://schemas.openxmlformats.org/officeDocument/2006/customXml" ds:itemID="{9A06C06D-8882-45E3-B309-8DDF516FA57A}">
   <ds:schemaRefs>
     <ds:schemaRef ds:uri="http://schemas.openxmlformats.org/officeDocument/2006/bibliography"/>
   </ds:schemaRefs>

</xml_diff>

<commit_message>
added to pmu changelog
</commit_message>
<xml_diff>
--- a/P80/pmu/P80_PMU_Hardware_Change_Log.docx
+++ b/P80/pmu/P80_PMU_Hardware_Change_Log.docx
@@ -51,7 +51,7 @@
                         <a:effectLst/>
                         <a:extLst>
                           <a:ext uri="{C572A759-6A51-4108-AA02-DFA0A04FC94B}">
-                            <ma14:wrappingTextBoxFlag xmlns:ma14="http://schemas.microsoft.com/office/mac/drawingml/2011/main" xmlns:w="http://schemas.openxmlformats.org/wordprocessingml/2006/main" xmlns:w10="urn:schemas-microsoft-com:office:word" xmlns:v="urn:schemas-microsoft-com:vml" xmlns:o="urn:schemas-microsoft-com:office:office" xmlns:mv="urn:schemas-microsoft-com:mac:vml" xmlns:mo="http://schemas.microsoft.com/office/mac/office/2008/main" xmlns=""/>
+                            <ma14:wrappingTextBoxFlag xmlns="" xmlns:mo="http://schemas.microsoft.com/office/mac/office/2008/main" xmlns:mv="urn:schemas-microsoft-com:mac:vml" xmlns:o="urn:schemas-microsoft-com:office:office" xmlns:v="urn:schemas-microsoft-com:vml" xmlns:w10="urn:schemas-microsoft-com:office:word" xmlns:w="http://schemas.openxmlformats.org/wordprocessingml/2006/main" xmlns:ma14="http://schemas.microsoft.com/office/mac/drawingml/2011/main"/>
                           </a:ext>
                         </a:extLst>
                       </wps:spPr>
@@ -6993,113 +6993,137 @@
                 <w:lang w:eastAsia="en-US"/>
               </w:rPr>
             </w:pPr>
+            <w:r>
+              <w:rPr>
+                <w:lang w:eastAsia="en-US"/>
+              </w:rPr>
+              <w:t>22</w:t>
+            </w:r>
+          </w:p>
+        </w:tc>
+        <w:tc>
+          <w:tcPr>
+            <w:tcW w:w="6757" w:type="dxa"/>
+            <w:tcBorders>
+              <w:top w:val="single" w:sz="4" w:space="0" w:color="auto"/>
+              <w:left w:val="single" w:sz="4" w:space="0" w:color="auto"/>
+              <w:bottom w:val="single" w:sz="4" w:space="0" w:color="auto"/>
+              <w:right w:val="single" w:sz="4" w:space="0" w:color="auto"/>
+            </w:tcBorders>
+          </w:tcPr>
+          <w:p>
+            <w:pPr>
+              <w:cnfStyle w:val="000000010000" w:firstRow="0" w:lastRow="0" w:firstColumn="0" w:lastColumn="0" w:oddVBand="0" w:evenVBand="0" w:oddHBand="0" w:evenHBand="1" w:firstRowFirstColumn="0" w:firstRowLastColumn="0" w:lastRowFirstColumn="0" w:lastRowLastColumn="0"/>
+              <w:rPr>
+                <w:rFonts w:cs="Arial"/>
+              </w:rPr>
+            </w:pPr>
+            <w:r>
+              <w:rPr>
+                <w:rFonts w:cs="Arial"/>
+              </w:rPr>
+              <w:t>Reverse GSRB connections</w:t>
+            </w:r>
+          </w:p>
+        </w:tc>
+        <w:tc>
+          <w:tcPr>
+            <w:tcW w:w="461" w:type="dxa"/>
+            <w:tcBorders>
+              <w:top w:val="single" w:sz="4" w:space="0" w:color="auto"/>
+              <w:left w:val="single" w:sz="4" w:space="0" w:color="auto"/>
+              <w:bottom w:val="single" w:sz="4" w:space="0" w:color="auto"/>
+              <w:right w:val="single" w:sz="4" w:space="0" w:color="auto"/>
+            </w:tcBorders>
+          </w:tcPr>
+          <w:p>
+            <w:pPr>
+              <w:jc w:val="both"/>
+              <w:cnfStyle w:val="000000010000" w:firstRow="0" w:lastRow="0" w:firstColumn="0" w:lastColumn="0" w:oddVBand="0" w:evenVBand="0" w:oddHBand="0" w:evenHBand="1" w:firstRowFirstColumn="0" w:firstRowLastColumn="0" w:lastRowFirstColumn="0" w:lastRowLastColumn="0"/>
+              <w:rPr>
+                <w:rFonts w:cs="Arial"/>
+              </w:rPr>
+            </w:pPr>
+          </w:p>
+        </w:tc>
+        <w:tc>
+          <w:tcPr>
+            <w:tcW w:w="461" w:type="dxa"/>
+            <w:tcBorders>
+              <w:top w:val="single" w:sz="4" w:space="0" w:color="auto"/>
+              <w:left w:val="single" w:sz="4" w:space="0" w:color="auto"/>
+              <w:bottom w:val="single" w:sz="4" w:space="0" w:color="auto"/>
+              <w:right w:val="single" w:sz="4" w:space="0" w:color="auto"/>
+            </w:tcBorders>
+          </w:tcPr>
+          <w:p>
+            <w:pPr>
+              <w:jc w:val="both"/>
+              <w:cnfStyle w:val="000000010000" w:firstRow="0" w:lastRow="0" w:firstColumn="0" w:lastColumn="0" w:oddVBand="0" w:evenVBand="0" w:oddHBand="0" w:evenHBand="1" w:firstRowFirstColumn="0" w:firstRowLastColumn="0" w:lastRowFirstColumn="0" w:lastRowLastColumn="0"/>
+              <w:rPr>
+                <w:rFonts w:cs="Arial"/>
+              </w:rPr>
+            </w:pPr>
+            <w:r>
+              <w:rPr>
+                <w:rFonts w:cs="Arial"/>
+              </w:rPr>
+              <w:t>X</w:t>
+            </w:r>
+          </w:p>
+        </w:tc>
+        <w:tc>
+          <w:tcPr>
+            <w:tcW w:w="461" w:type="dxa"/>
+            <w:tcBorders>
+              <w:top w:val="single" w:sz="4" w:space="0" w:color="auto"/>
+              <w:left w:val="single" w:sz="4" w:space="0" w:color="auto"/>
+              <w:bottom w:val="single" w:sz="4" w:space="0" w:color="auto"/>
+              <w:right w:val="single" w:sz="4" w:space="0" w:color="auto"/>
+            </w:tcBorders>
+          </w:tcPr>
+          <w:p>
+            <w:pPr>
+              <w:jc w:val="both"/>
+              <w:cnfStyle w:val="000000010000" w:firstRow="0" w:lastRow="0" w:firstColumn="0" w:lastColumn="0" w:oddVBand="0" w:evenVBand="0" w:oddHBand="0" w:evenHBand="1" w:firstRowFirstColumn="0" w:firstRowLastColumn="0" w:lastRowFirstColumn="0" w:lastRowLastColumn="0"/>
+              <w:rPr>
+                <w:rFonts w:cs="Arial"/>
+              </w:rPr>
+            </w:pPr>
+            <w:r>
+              <w:rPr>
+                <w:rFonts w:cs="Arial"/>
+              </w:rPr>
+              <w:t>X</w:t>
+            </w:r>
+          </w:p>
+        </w:tc>
+        <w:tc>
+          <w:tcPr>
+            <w:tcW w:w="926" w:type="dxa"/>
+            <w:tcBorders>
+              <w:top w:val="single" w:sz="4" w:space="0" w:color="auto"/>
+              <w:left w:val="single" w:sz="4" w:space="0" w:color="auto"/>
+              <w:bottom w:val="single" w:sz="4" w:space="0" w:color="auto"/>
+              <w:right w:val="single" w:sz="4" w:space="0" w:color="auto"/>
+            </w:tcBorders>
+          </w:tcPr>
+          <w:p>
+            <w:pPr>
+              <w:jc w:val="both"/>
+              <w:cnfStyle w:val="000000010000" w:firstRow="0" w:lastRow="0" w:firstColumn="0" w:lastColumn="0" w:oddVBand="0" w:evenVBand="0" w:oddHBand="0" w:evenHBand="1" w:firstRowFirstColumn="0" w:firstRowLastColumn="0" w:lastRowFirstColumn="0" w:lastRowLastColumn="0"/>
+              <w:rPr>
+                <w:rFonts w:cs="Arial"/>
+              </w:rPr>
+            </w:pPr>
+            <w:r>
+              <w:rPr>
+                <w:rFonts w:cs="Arial"/>
+              </w:rPr>
+              <w:t>BGS</w:t>
+            </w:r>
             <w:bookmarkStart w:id="6" w:name="_GoBack"/>
             <w:bookmarkEnd w:id="6"/>
-            <w:r>
-              <w:rPr>
-                <w:lang w:eastAsia="en-US"/>
-              </w:rPr>
-              <w:t>22</w:t>
-            </w:r>
-          </w:p>
-        </w:tc>
-        <w:tc>
-          <w:tcPr>
-            <w:tcW w:w="6757" w:type="dxa"/>
-            <w:tcBorders>
-              <w:top w:val="single" w:sz="4" w:space="0" w:color="auto"/>
-              <w:left w:val="single" w:sz="4" w:space="0" w:color="auto"/>
-              <w:bottom w:val="single" w:sz="4" w:space="0" w:color="auto"/>
-              <w:right w:val="single" w:sz="4" w:space="0" w:color="auto"/>
-            </w:tcBorders>
-          </w:tcPr>
-          <w:p>
-            <w:pPr>
-              <w:cnfStyle w:val="000000010000" w:firstRow="0" w:lastRow="0" w:firstColumn="0" w:lastColumn="0" w:oddVBand="0" w:evenVBand="0" w:oddHBand="0" w:evenHBand="1" w:firstRowFirstColumn="0" w:firstRowLastColumn="0" w:lastRowFirstColumn="0" w:lastRowLastColumn="0"/>
-              <w:rPr>
-                <w:rFonts w:cs="Arial"/>
-              </w:rPr>
-            </w:pPr>
-          </w:p>
-        </w:tc>
-        <w:tc>
-          <w:tcPr>
-            <w:tcW w:w="461" w:type="dxa"/>
-            <w:tcBorders>
-              <w:top w:val="single" w:sz="4" w:space="0" w:color="auto"/>
-              <w:left w:val="single" w:sz="4" w:space="0" w:color="auto"/>
-              <w:bottom w:val="single" w:sz="4" w:space="0" w:color="auto"/>
-              <w:right w:val="single" w:sz="4" w:space="0" w:color="auto"/>
-            </w:tcBorders>
-          </w:tcPr>
-          <w:p>
-            <w:pPr>
-              <w:jc w:val="both"/>
-              <w:cnfStyle w:val="000000010000" w:firstRow="0" w:lastRow="0" w:firstColumn="0" w:lastColumn="0" w:oddVBand="0" w:evenVBand="0" w:oddHBand="0" w:evenHBand="1" w:firstRowFirstColumn="0" w:firstRowLastColumn="0" w:lastRowFirstColumn="0" w:lastRowLastColumn="0"/>
-              <w:rPr>
-                <w:rFonts w:cs="Arial"/>
-              </w:rPr>
-            </w:pPr>
-          </w:p>
-        </w:tc>
-        <w:tc>
-          <w:tcPr>
-            <w:tcW w:w="461" w:type="dxa"/>
-            <w:tcBorders>
-              <w:top w:val="single" w:sz="4" w:space="0" w:color="auto"/>
-              <w:left w:val="single" w:sz="4" w:space="0" w:color="auto"/>
-              <w:bottom w:val="single" w:sz="4" w:space="0" w:color="auto"/>
-              <w:right w:val="single" w:sz="4" w:space="0" w:color="auto"/>
-            </w:tcBorders>
-          </w:tcPr>
-          <w:p>
-            <w:pPr>
-              <w:jc w:val="both"/>
-              <w:cnfStyle w:val="000000010000" w:firstRow="0" w:lastRow="0" w:firstColumn="0" w:lastColumn="0" w:oddVBand="0" w:evenVBand="0" w:oddHBand="0" w:evenHBand="1" w:firstRowFirstColumn="0" w:firstRowLastColumn="0" w:lastRowFirstColumn="0" w:lastRowLastColumn="0"/>
-              <w:rPr>
-                <w:rFonts w:cs="Arial"/>
-              </w:rPr>
-            </w:pPr>
-          </w:p>
-        </w:tc>
-        <w:tc>
-          <w:tcPr>
-            <w:tcW w:w="461" w:type="dxa"/>
-            <w:tcBorders>
-              <w:top w:val="single" w:sz="4" w:space="0" w:color="auto"/>
-              <w:left w:val="single" w:sz="4" w:space="0" w:color="auto"/>
-              <w:bottom w:val="single" w:sz="4" w:space="0" w:color="auto"/>
-              <w:right w:val="single" w:sz="4" w:space="0" w:color="auto"/>
-            </w:tcBorders>
-          </w:tcPr>
-          <w:p>
-            <w:pPr>
-              <w:jc w:val="both"/>
-              <w:cnfStyle w:val="000000010000" w:firstRow="0" w:lastRow="0" w:firstColumn="0" w:lastColumn="0" w:oddVBand="0" w:evenVBand="0" w:oddHBand="0" w:evenHBand="1" w:firstRowFirstColumn="0" w:firstRowLastColumn="0" w:lastRowFirstColumn="0" w:lastRowLastColumn="0"/>
-              <w:rPr>
-                <w:rFonts w:cs="Arial"/>
-              </w:rPr>
-            </w:pPr>
-          </w:p>
-        </w:tc>
-        <w:tc>
-          <w:tcPr>
-            <w:tcW w:w="926" w:type="dxa"/>
-            <w:tcBorders>
-              <w:top w:val="single" w:sz="4" w:space="0" w:color="auto"/>
-              <w:left w:val="single" w:sz="4" w:space="0" w:color="auto"/>
-              <w:bottom w:val="single" w:sz="4" w:space="0" w:color="auto"/>
-              <w:right w:val="single" w:sz="4" w:space="0" w:color="auto"/>
-            </w:tcBorders>
-          </w:tcPr>
-          <w:p>
-            <w:pPr>
-              <w:jc w:val="both"/>
-              <w:cnfStyle w:val="000000010000" w:firstRow="0" w:lastRow="0" w:firstColumn="0" w:lastColumn="0" w:oddVBand="0" w:evenVBand="0" w:oddHBand="0" w:evenHBand="1" w:firstRowFirstColumn="0" w:firstRowLastColumn="0" w:lastRowFirstColumn="0" w:lastRowLastColumn="0"/>
-              <w:rPr>
-                <w:rFonts w:cs="Arial"/>
-              </w:rPr>
-            </w:pPr>
           </w:p>
         </w:tc>
         <w:tc>
@@ -11640,7 +11664,7 @@
                       <a:effectLst/>
                       <a:extLst>
                         <a:ext uri="{C572A759-6A51-4108-AA02-DFA0A04FC94B}">
-                          <ma14:wrappingTextBoxFlag xmlns:ma14="http://schemas.microsoft.com/office/mac/drawingml/2011/main" xmlns:w="http://schemas.openxmlformats.org/wordprocessingml/2006/main" xmlns:w10="urn:schemas-microsoft-com:office:word" xmlns:v="urn:schemas-microsoft-com:vml" xmlns:o="urn:schemas-microsoft-com:office:office" xmlns:mv="urn:schemas-microsoft-com:mac:vml" xmlns:mo="http://schemas.microsoft.com/office/mac/office/2008/main" xmlns=""/>
+                          <ma14:wrappingTextBoxFlag xmlns="" xmlns:mo="http://schemas.microsoft.com/office/mac/office/2008/main" xmlns:mv="urn:schemas-microsoft-com:mac:vml" xmlns:o="urn:schemas-microsoft-com:office:office" xmlns:v="urn:schemas-microsoft-com:vml" xmlns:w10="urn:schemas-microsoft-com:office:word" xmlns:w="http://schemas.openxmlformats.org/wordprocessingml/2006/main" xmlns:ma14="http://schemas.microsoft.com/office/mac/drawingml/2011/main"/>
                         </a:ext>
                       </a:extLst>
                     </wps:spPr>
@@ -17397,7 +17421,7 @@
 </file>
 
 <file path=customXml/itemProps2.xml><?xml version="1.0" encoding="utf-8"?>
-<ds:datastoreItem xmlns:ds="http://schemas.openxmlformats.org/officeDocument/2006/customXml" ds:itemID="{3A5E951A-C4C1-42A6-A68A-E6FCC463B6AB}">
+<ds:datastoreItem xmlns:ds="http://schemas.openxmlformats.org/officeDocument/2006/customXml" ds:itemID="{F880AD5C-5727-4B5D-8E8B-40740038CD59}">
   <ds:schemaRefs>
     <ds:schemaRef ds:uri="http://schemas.openxmlformats.org/officeDocument/2006/bibliography"/>
   </ds:schemaRefs>

</xml_diff>

<commit_message>
P80 PMU: - Changed load switches, both retrying and latching - added watchdog to monitor internal VCC loadswitch - changed MCU to 100 pin version - added zero ohm resistors to RS485 interface towards main connector - changed main connector GND net ties to resistors - added CAN mode control - added FRAM WP functionality
</commit_message>
<xml_diff>
--- a/P80/pmu/P80_PMU_Hardware_Change_Log.docx
+++ b/P80/pmu/P80_PMU_Hardware_Change_Log.docx
@@ -51,7 +51,7 @@
                         <a:effectLst/>
                         <a:extLst>
                           <a:ext uri="{C572A759-6A51-4108-AA02-DFA0A04FC94B}">
-                            <ma14:wrappingTextBoxFlag xmlns="" xmlns:mo="http://schemas.microsoft.com/office/mac/office/2008/main" xmlns:mv="urn:schemas-microsoft-com:mac:vml" xmlns:o="urn:schemas-microsoft-com:office:office" xmlns:v="urn:schemas-microsoft-com:vml" xmlns:w10="urn:schemas-microsoft-com:office:word" xmlns:w="http://schemas.openxmlformats.org/wordprocessingml/2006/main" xmlns:ma14="http://schemas.microsoft.com/office/mac/drawingml/2011/main"/>
+                            <ma14:wrappingTextBoxFlag xmlns:ma14="http://schemas.microsoft.com/office/mac/drawingml/2011/main" xmlns:w="http://schemas.openxmlformats.org/wordprocessingml/2006/main" xmlns:w10="urn:schemas-microsoft-com:office:word" xmlns:v="urn:schemas-microsoft-com:vml" xmlns:o="urn:schemas-microsoft-com:office:office" xmlns:mv="urn:schemas-microsoft-com:mac:vml" xmlns:mo="http://schemas.microsoft.com/office/mac/office/2008/main" xmlns=""/>
                           </a:ext>
                         </a:extLst>
                       </wps:spPr>
@@ -7198,12 +7198,6 @@
                 <w:lang w:eastAsia="en-US"/>
               </w:rPr>
             </w:pPr>
-            <w:r>
-              <w:rPr>
-                <w:lang w:eastAsia="en-US"/>
-              </w:rPr>
-              <w:t>25</w:t>
-            </w:r>
           </w:p>
         </w:tc>
         <w:tc>
@@ -9249,6 +9243,8 @@
             </w:r>
           </w:p>
         </w:tc>
+        <w:bookmarkStart w:id="7" w:name="_GoBack"/>
+        <w:bookmarkEnd w:id="7"/>
       </w:tr>
       <w:tr>
         <w:trPr>
@@ -9620,8 +9616,6 @@
               </w:rPr>
               <w:t>Done</w:t>
             </w:r>
-            <w:bookmarkStart w:id="7" w:name="_GoBack"/>
-            <w:bookmarkEnd w:id="7"/>
           </w:p>
         </w:tc>
       </w:tr>
@@ -9648,6 +9642,12 @@
                 <w:lang w:eastAsia="en-US"/>
               </w:rPr>
             </w:pPr>
+            <w:r>
+              <w:rPr>
+                <w:lang w:eastAsia="en-US"/>
+              </w:rPr>
+              <w:t>25</w:t>
+            </w:r>
           </w:p>
         </w:tc>
         <w:tc>
@@ -9668,6 +9668,36 @@
                 <w:rFonts w:cs="Arial"/>
               </w:rPr>
             </w:pPr>
+            <w:proofErr w:type="gramStart"/>
+            <w:r>
+              <w:rPr>
+                <w:rFonts w:cs="Arial"/>
+              </w:rPr>
+              <w:t>Change load switches,</w:t>
+            </w:r>
+            <w:proofErr w:type="gramEnd"/>
+            <w:r>
+              <w:rPr>
+                <w:rFonts w:cs="Arial"/>
+              </w:rPr>
+              <w:t xml:space="preserve"> note P60 issues</w:t>
+            </w:r>
+          </w:p>
+          <w:p>
+            <w:pPr>
+              <w:jc w:val="both"/>
+              <w:cnfStyle w:val="000000100000" w:firstRow="0" w:lastRow="0" w:firstColumn="0" w:lastColumn="0" w:oddVBand="0" w:evenVBand="0" w:oddHBand="1" w:evenHBand="0" w:firstRowFirstColumn="0" w:firstRowLastColumn="0" w:lastRowFirstColumn="0" w:lastRowLastColumn="0"/>
+              <w:rPr>
+                <w:rFonts w:cs="Arial"/>
+              </w:rPr>
+            </w:pPr>
+            <w:r>
+              <w:rPr>
+                <w:rFonts w:cs="Arial"/>
+                <w:highlight w:val="yellow"/>
+              </w:rPr>
+              <w:t>Missing component calculations</w:t>
+            </w:r>
           </w:p>
         </w:tc>
         <w:tc>
@@ -9688,6 +9718,12 @@
                 <w:rFonts w:cs="Arial"/>
               </w:rPr>
             </w:pPr>
+            <w:r>
+              <w:rPr>
+                <w:rFonts w:cs="Arial"/>
+              </w:rPr>
+              <w:t>X</w:t>
+            </w:r>
           </w:p>
         </w:tc>
         <w:tc>
@@ -9708,6 +9744,12 @@
                 <w:rFonts w:cs="Arial"/>
               </w:rPr>
             </w:pPr>
+            <w:r>
+              <w:rPr>
+                <w:rFonts w:cs="Arial"/>
+              </w:rPr>
+              <w:t>X</w:t>
+            </w:r>
           </w:p>
         </w:tc>
         <w:tc>
@@ -9728,6 +9770,12 @@
                 <w:rFonts w:cs="Arial"/>
               </w:rPr>
             </w:pPr>
+            <w:r>
+              <w:rPr>
+                <w:rFonts w:cs="Arial"/>
+              </w:rPr>
+              <w:t>X</w:t>
+            </w:r>
           </w:p>
         </w:tc>
         <w:tc>
@@ -9748,6 +9796,12 @@
                 <w:rFonts w:cs="Arial"/>
               </w:rPr>
             </w:pPr>
+            <w:r>
+              <w:rPr>
+                <w:rFonts w:cs="Arial"/>
+              </w:rPr>
+              <w:t>BGS</w:t>
+            </w:r>
           </w:p>
         </w:tc>
         <w:tc>
@@ -9768,6 +9822,13 @@
                 <w:rFonts w:cs="Arial"/>
               </w:rPr>
             </w:pPr>
+            <w:r>
+              <w:rPr>
+                <w:rFonts w:cs="Arial"/>
+                <w:highlight w:val="yellow"/>
+              </w:rPr>
+              <w:t>Done</w:t>
+            </w:r>
           </w:p>
         </w:tc>
       </w:tr>
@@ -11737,7 +11798,7 @@
                       <a:effectLst/>
                       <a:extLst>
                         <a:ext uri="{C572A759-6A51-4108-AA02-DFA0A04FC94B}">
-                          <ma14:wrappingTextBoxFlag xmlns="" xmlns:mo="http://schemas.microsoft.com/office/mac/office/2008/main" xmlns:mv="urn:schemas-microsoft-com:mac:vml" xmlns:o="urn:schemas-microsoft-com:office:office" xmlns:v="urn:schemas-microsoft-com:vml" xmlns:w10="urn:schemas-microsoft-com:office:word" xmlns:w="http://schemas.openxmlformats.org/wordprocessingml/2006/main" xmlns:ma14="http://schemas.microsoft.com/office/mac/drawingml/2011/main"/>
+                          <ma14:wrappingTextBoxFlag xmlns:ma14="http://schemas.microsoft.com/office/mac/drawingml/2011/main" xmlns:w="http://schemas.openxmlformats.org/wordprocessingml/2006/main" xmlns:w10="urn:schemas-microsoft-com:office:word" xmlns:v="urn:schemas-microsoft-com:vml" xmlns:o="urn:schemas-microsoft-com:office:office" xmlns:mv="urn:schemas-microsoft-com:mac:vml" xmlns:mo="http://schemas.microsoft.com/office/mac/office/2008/main" xmlns=""/>
                         </a:ext>
                       </a:extLst>
                     </wps:spPr>
@@ -17494,7 +17555,7 @@
 </file>
 
 <file path=customXml/itemProps2.xml><?xml version="1.0" encoding="utf-8"?>
-<ds:datastoreItem xmlns:ds="http://schemas.openxmlformats.org/officeDocument/2006/customXml" ds:itemID="{32C9C52D-2DF2-4B53-B534-F6D58AF7615E}">
+<ds:datastoreItem xmlns:ds="http://schemas.openxmlformats.org/officeDocument/2006/customXml" ds:itemID="{B5660FE8-E6F5-430A-B0D1-E56558C551F8}">
   <ds:schemaRefs>
     <ds:schemaRef ds:uri="http://schemas.openxmlformats.org/officeDocument/2006/bibliography"/>
   </ds:schemaRefs>

</xml_diff>

<commit_message>
pmu: reversed deployment connectors
</commit_message>
<xml_diff>
--- a/P80/pmu/P80_PMU_Hardware_Change_Log.docx
+++ b/P80/pmu/P80_PMU_Hardware_Change_Log.docx
@@ -51,7 +51,7 @@
                         <a:effectLst/>
                         <a:extLst>
                           <a:ext uri="{C572A759-6A51-4108-AA02-DFA0A04FC94B}">
-                            <ma14:wrappingTextBoxFlag xmlns:ma14="http://schemas.microsoft.com/office/mac/drawingml/2011/main" xmlns:w="http://schemas.openxmlformats.org/wordprocessingml/2006/main" xmlns:w10="urn:schemas-microsoft-com:office:word" xmlns:v="urn:schemas-microsoft-com:vml" xmlns:o="urn:schemas-microsoft-com:office:office" xmlns:mv="urn:schemas-microsoft-com:mac:vml" xmlns:mo="http://schemas.microsoft.com/office/mac/office/2008/main" xmlns=""/>
+                            <ma14:wrappingTextBoxFlag xmlns="" xmlns:mo="http://schemas.microsoft.com/office/mac/office/2008/main" xmlns:mv="urn:schemas-microsoft-com:mac:vml" xmlns:o="urn:schemas-microsoft-com:office:office" xmlns:v="urn:schemas-microsoft-com:vml" xmlns:w10="urn:schemas-microsoft-com:office:word" xmlns:w="http://schemas.openxmlformats.org/wordprocessingml/2006/main" xmlns:ma14="http://schemas.microsoft.com/office/mac/drawingml/2011/main"/>
                           </a:ext>
                         </a:extLst>
                       </wps:spPr>
@@ -6736,12 +6736,6 @@
                 <w:lang w:eastAsia="en-US"/>
               </w:rPr>
             </w:pPr>
-            <w:r>
-              <w:rPr>
-                <w:lang w:eastAsia="en-US"/>
-              </w:rPr>
-              <w:t>22</w:t>
-            </w:r>
           </w:p>
         </w:tc>
         <w:tc>
@@ -6761,12 +6755,6 @@
                 <w:rFonts w:cs="Arial"/>
               </w:rPr>
             </w:pPr>
-            <w:r>
-              <w:rPr>
-                <w:rFonts w:cs="Arial"/>
-              </w:rPr>
-              <w:t>Reverse GSRB connections</w:t>
-            </w:r>
           </w:p>
         </w:tc>
         <w:tc>
@@ -6807,12 +6795,6 @@
                 <w:rFonts w:cs="Arial"/>
               </w:rPr>
             </w:pPr>
-            <w:r>
-              <w:rPr>
-                <w:rFonts w:cs="Arial"/>
-              </w:rPr>
-              <w:t>X</w:t>
-            </w:r>
           </w:p>
         </w:tc>
         <w:tc>
@@ -6833,12 +6815,6 @@
                 <w:rFonts w:cs="Arial"/>
               </w:rPr>
             </w:pPr>
-            <w:r>
-              <w:rPr>
-                <w:rFonts w:cs="Arial"/>
-              </w:rPr>
-              <w:t>X</w:t>
-            </w:r>
           </w:p>
         </w:tc>
         <w:tc>
@@ -6859,12 +6835,6 @@
                 <w:rFonts w:cs="Arial"/>
               </w:rPr>
             </w:pPr>
-            <w:r>
-              <w:rPr>
-                <w:rFonts w:cs="Arial"/>
-              </w:rPr>
-              <w:t>BGS</w:t>
-            </w:r>
           </w:p>
         </w:tc>
         <w:tc>
@@ -9243,8 +9213,6 @@
             </w:r>
           </w:p>
         </w:tc>
-        <w:bookmarkStart w:id="7" w:name="_GoBack"/>
-        <w:bookmarkEnd w:id="7"/>
       </w:tr>
       <w:tr>
         <w:trPr>
@@ -9855,6 +9823,12 @@
                 <w:lang w:eastAsia="en-US"/>
               </w:rPr>
             </w:pPr>
+            <w:r>
+              <w:rPr>
+                <w:lang w:eastAsia="en-US"/>
+              </w:rPr>
+              <w:t>22</w:t>
+            </w:r>
           </w:p>
         </w:tc>
         <w:tc>
@@ -9875,6 +9849,12 @@
                 <w:rFonts w:cs="Arial"/>
               </w:rPr>
             </w:pPr>
+            <w:r>
+              <w:rPr>
+                <w:rFonts w:cs="Arial"/>
+              </w:rPr>
+              <w:t>Reverse GSRB connections</w:t>
+            </w:r>
           </w:p>
         </w:tc>
         <w:tc>
@@ -9915,6 +9895,12 @@
                 <w:rFonts w:cs="Arial"/>
               </w:rPr>
             </w:pPr>
+            <w:r>
+              <w:rPr>
+                <w:rFonts w:cs="Arial"/>
+              </w:rPr>
+              <w:t>X</w:t>
+            </w:r>
           </w:p>
         </w:tc>
         <w:tc>
@@ -9935,6 +9921,12 @@
                 <w:rFonts w:cs="Arial"/>
               </w:rPr>
             </w:pPr>
+            <w:r>
+              <w:rPr>
+                <w:rFonts w:cs="Arial"/>
+              </w:rPr>
+              <w:t>X</w:t>
+            </w:r>
           </w:p>
         </w:tc>
         <w:tc>
@@ -9955,6 +9947,12 @@
                 <w:rFonts w:cs="Arial"/>
               </w:rPr>
             </w:pPr>
+            <w:r>
+              <w:rPr>
+                <w:rFonts w:cs="Arial"/>
+              </w:rPr>
+              <w:t>BGS</w:t>
+            </w:r>
           </w:p>
         </w:tc>
         <w:tc>
@@ -9975,6 +9973,15 @@
                 <w:rFonts w:cs="Arial"/>
               </w:rPr>
             </w:pPr>
+            <w:r>
+              <w:rPr>
+                <w:rFonts w:cs="Arial"/>
+                <w:highlight w:val="green"/>
+              </w:rPr>
+              <w:t>Done</w:t>
+            </w:r>
+            <w:bookmarkStart w:id="7" w:name="_GoBack"/>
+            <w:bookmarkEnd w:id="7"/>
           </w:p>
         </w:tc>
       </w:tr>
@@ -11798,7 +11805,7 @@
                       <a:effectLst/>
                       <a:extLst>
                         <a:ext uri="{C572A759-6A51-4108-AA02-DFA0A04FC94B}">
-                          <ma14:wrappingTextBoxFlag xmlns:ma14="http://schemas.microsoft.com/office/mac/drawingml/2011/main" xmlns:w="http://schemas.openxmlformats.org/wordprocessingml/2006/main" xmlns:w10="urn:schemas-microsoft-com:office:word" xmlns:v="urn:schemas-microsoft-com:vml" xmlns:o="urn:schemas-microsoft-com:office:office" xmlns:mv="urn:schemas-microsoft-com:mac:vml" xmlns:mo="http://schemas.microsoft.com/office/mac/office/2008/main" xmlns=""/>
+                          <ma14:wrappingTextBoxFlag xmlns="" xmlns:mo="http://schemas.microsoft.com/office/mac/office/2008/main" xmlns:mv="urn:schemas-microsoft-com:mac:vml" xmlns:o="urn:schemas-microsoft-com:office:office" xmlns:v="urn:schemas-microsoft-com:vml" xmlns:w10="urn:schemas-microsoft-com:office:word" xmlns:w="http://schemas.openxmlformats.org/wordprocessingml/2006/main" xmlns:ma14="http://schemas.microsoft.com/office/mac/drawingml/2011/main"/>
                         </a:ext>
                       </a:extLst>
                     </wps:spPr>
@@ -17555,7 +17562,7 @@
 </file>
 
 <file path=customXml/itemProps2.xml><?xml version="1.0" encoding="utf-8"?>
-<ds:datastoreItem xmlns:ds="http://schemas.openxmlformats.org/officeDocument/2006/customXml" ds:itemID="{B5660FE8-E6F5-430A-B0D1-E56558C551F8}">
+<ds:datastoreItem xmlns:ds="http://schemas.openxmlformats.org/officeDocument/2006/customXml" ds:itemID="{90700D17-ABC6-48AA-AC2E-C3A6EAC1872C}">
   <ds:schemaRefs>
     <ds:schemaRef ds:uri="http://schemas.openxmlformats.org/officeDocument/2006/bibliography"/>
   </ds:schemaRefs>

</xml_diff>

<commit_message>
Add clarification of R130 to be 1kohm
</commit_message>
<xml_diff>
--- a/P80/pmu/P80_PMU_Hardware_Change_Log.docx
+++ b/P80/pmu/P80_PMU_Hardware_Change_Log.docx
@@ -51,7 +51,7 @@
                         <a:effectLst/>
                         <a:extLst>
                           <a:ext uri="{C572A759-6A51-4108-AA02-DFA0A04FC94B}">
-                            <ma14:wrappingTextBoxFlag xmlns:ma14="http://schemas.microsoft.com/office/mac/drawingml/2011/main" xmlns:w="http://schemas.openxmlformats.org/wordprocessingml/2006/main" xmlns:w10="urn:schemas-microsoft-com:office:word" xmlns:v="urn:schemas-microsoft-com:vml" xmlns:o="urn:schemas-microsoft-com:office:office" xmlns:mv="urn:schemas-microsoft-com:mac:vml" xmlns:mo="http://schemas.microsoft.com/office/mac/office/2008/main" xmlns=""/>
+                            <ma14:wrappingTextBoxFlag xmlns="" xmlns:mo="http://schemas.microsoft.com/office/mac/office/2008/main" xmlns:mv="urn:schemas-microsoft-com:mac:vml" xmlns:o="urn:schemas-microsoft-com:office:office" xmlns:v="urn:schemas-microsoft-com:vml" xmlns:w10="urn:schemas-microsoft-com:office:word" xmlns:w="http://schemas.openxmlformats.org/wordprocessingml/2006/main" xmlns:ma14="http://schemas.microsoft.com/office/mac/drawingml/2011/main"/>
                           </a:ext>
                         </a:extLst>
                       </wps:spPr>
@@ -358,7 +358,6 @@
                 <w:rFonts w:ascii="Calibri" w:hAnsi="Calibri" w:cs="Calibri"/>
               </w:rPr>
             </w:pPr>
-            <w:proofErr w:type="spellStart"/>
             <w:r>
               <w:rPr>
                 <w:rFonts w:ascii="Calibri" w:hAnsi="Calibri" w:cs="Calibri"/>
@@ -371,7 +370,6 @@
               </w:rPr>
               <w:t>_Hardware_Change_Log</w:t>
             </w:r>
-            <w:proofErr w:type="spellEnd"/>
           </w:p>
         </w:tc>
       </w:tr>
@@ -2400,55 +2398,13 @@
               <w:rPr>
                 <w:rFonts w:cs="Arial"/>
               </w:rPr>
-              <w:t xml:space="preserve">Q4 MOSFET </w:t>
-            </w:r>
-            <w:proofErr w:type="spellStart"/>
-            <w:r>
-              <w:rPr>
-                <w:rFonts w:cs="Arial"/>
-              </w:rPr>
-              <w:t>Vgs</w:t>
-            </w:r>
-            <w:proofErr w:type="spellEnd"/>
-            <w:r>
-              <w:rPr>
-                <w:rFonts w:cs="Arial"/>
-              </w:rPr>
-              <w:t xml:space="preserve"> voltage can get</w:t>
-            </w:r>
-            <w:r>
-              <w:rPr>
-                <w:rFonts w:cs="Arial"/>
-              </w:rPr>
-              <w:t xml:space="preserve"> higher than absolute maximum rating off -20V </w:t>
-            </w:r>
-            <w:proofErr w:type="spellStart"/>
-            <w:r>
-              <w:rPr>
-                <w:rFonts w:cs="Arial"/>
-              </w:rPr>
-              <w:t>vhen</w:t>
-            </w:r>
-            <w:proofErr w:type="spellEnd"/>
-            <w:r>
-              <w:rPr>
-                <w:rFonts w:cs="Arial"/>
-              </w:rPr>
-              <w:t xml:space="preserve"> </w:t>
-            </w:r>
-            <w:proofErr w:type="spellStart"/>
-            <w:r>
-              <w:rPr>
-                <w:rFonts w:cs="Arial"/>
-              </w:rPr>
-              <w:t>Vbat</w:t>
-            </w:r>
-            <w:proofErr w:type="spellEnd"/>
-            <w:r>
-              <w:rPr>
-                <w:rFonts w:cs="Arial"/>
-              </w:rPr>
-              <w:t xml:space="preserve"> gets higher than 30V</w:t>
+              <w:t>Q4 MOSFET Vgs voltage can get</w:t>
+            </w:r>
+            <w:r>
+              <w:rPr>
+                <w:rFonts w:cs="Arial"/>
+              </w:rPr>
+              <w:t xml:space="preserve"> higher than absolute maximum rating off -20V vhen Vbat gets higher than 30V</w:t>
             </w:r>
           </w:p>
         </w:tc>
@@ -2624,16 +2580,8 @@
               <w:rPr>
                 <w:rFonts w:cs="Arial"/>
               </w:rPr>
-              <w:t xml:space="preserve">Low voltage </w:t>
-            </w:r>
-            <w:proofErr w:type="spellStart"/>
-            <w:r>
-              <w:rPr>
-                <w:rFonts w:cs="Arial"/>
-              </w:rPr>
-              <w:t>loadswitches</w:t>
-            </w:r>
-            <w:proofErr w:type="spellEnd"/>
+              <w:t>Low voltage loadswitches</w:t>
+            </w:r>
             <w:r>
               <w:rPr>
                 <w:rFonts w:cs="Arial"/>
@@ -4128,19 +4076,35 @@
                 <w:rFonts w:cs="Arial"/>
               </w:rPr>
             </w:pPr>
-            <w:proofErr w:type="spellStart"/>
-            <w:r>
-              <w:rPr>
-                <w:rFonts w:cs="Arial"/>
-              </w:rPr>
-              <w:t>nReset</w:t>
-            </w:r>
-            <w:proofErr w:type="spellEnd"/>
-            <w:r>
-              <w:rPr>
-                <w:rFonts w:cs="Arial"/>
-              </w:rPr>
-              <w:t xml:space="preserve"> on </w:t>
+            <w:r>
+              <w:rPr>
+                <w:rFonts w:cs="Arial"/>
+              </w:rPr>
+              <w:t>Change R130 to 1k</w:t>
+            </w:r>
+            <w:bookmarkStart w:id="6" w:name="_GoBack"/>
+            <w:bookmarkEnd w:id="6"/>
+          </w:p>
+          <w:p>
+            <w:pPr>
+              <w:cnfStyle w:val="000000100000" w:firstRow="0" w:lastRow="0" w:firstColumn="0" w:lastColumn="0" w:oddVBand="0" w:evenVBand="0" w:oddHBand="1" w:evenHBand="0" w:firstRowFirstColumn="0" w:firstRowLastColumn="0" w:lastRowFirstColumn="0" w:lastRowLastColumn="0"/>
+              <w:rPr>
+                <w:rFonts w:cs="Arial"/>
+              </w:rPr>
+            </w:pPr>
+          </w:p>
+          <w:p>
+            <w:pPr>
+              <w:cnfStyle w:val="000000100000" w:firstRow="0" w:lastRow="0" w:firstColumn="0" w:lastColumn="0" w:oddVBand="0" w:evenVBand="0" w:oddHBand="1" w:evenHBand="0" w:firstRowFirstColumn="0" w:firstRowLastColumn="0" w:lastRowFirstColumn="0" w:lastRowLastColumn="0"/>
+              <w:rPr>
+                <w:rFonts w:cs="Arial"/>
+              </w:rPr>
+            </w:pPr>
+            <w:r>
+              <w:rPr>
+                <w:rFonts w:cs="Arial"/>
+              </w:rPr>
+              <w:t xml:space="preserve">nReset on </w:t>
             </w:r>
             <w:r>
               <w:rPr>
@@ -4207,19 +4171,11 @@
               </w:rPr>
               <w:tab/>
             </w:r>
-            <w:proofErr w:type="spellStart"/>
             <w:r>
               <w:rPr>
                 <w:lang w:val="en-GB"/>
               </w:rPr>
-              <w:t>nRESET</w:t>
-            </w:r>
-            <w:proofErr w:type="spellEnd"/>
-            <w:r>
-              <w:rPr>
-                <w:lang w:val="en-GB"/>
-              </w:rPr>
-              <w:t xml:space="preserve"> @ U23 pin 1</w:t>
+              <w:t>nRESET @ U23 pin 1</w:t>
             </w:r>
           </w:p>
           <w:p>
@@ -4285,19 +4241,11 @@
               </w:rPr>
               <w:tab/>
             </w:r>
-            <w:proofErr w:type="spellStart"/>
             <w:r>
               <w:rPr>
                 <w:lang w:val="en-GB"/>
               </w:rPr>
-              <w:t>nRESET</w:t>
-            </w:r>
-            <w:proofErr w:type="spellEnd"/>
-            <w:r>
-              <w:rPr>
-                <w:lang w:val="en-GB"/>
-              </w:rPr>
-              <w:t xml:space="preserve"> @ U18 pin 64</w:t>
+              <w:t>nRESET @ U18 pin 64</w:t>
             </w:r>
           </w:p>
           <w:p>
@@ -4592,21 +4540,7 @@
               <w:rPr>
                 <w:rFonts w:cs="Arial"/>
               </w:rPr>
-              <w:t xml:space="preserve">could be replaced or </w:t>
-            </w:r>
-            <w:proofErr w:type="spellStart"/>
-            <w:r>
-              <w:rPr>
-                <w:rFonts w:cs="Arial"/>
-              </w:rPr>
-              <w:t>OR’ed</w:t>
-            </w:r>
-            <w:proofErr w:type="spellEnd"/>
-            <w:r>
-              <w:rPr>
-                <w:rFonts w:cs="Arial"/>
-              </w:rPr>
-              <w:t xml:space="preserve"> with PG from load switch</w:t>
+              <w:t>could be replaced or OR’ed with PG from load switch</w:t>
             </w:r>
             <w:r>
               <w:rPr>
@@ -5350,19 +5284,11 @@
                 <w:rFonts w:cs="Arial"/>
               </w:rPr>
             </w:pPr>
-            <w:proofErr w:type="gramStart"/>
-            <w:r>
-              <w:rPr>
-                <w:rFonts w:cs="Arial"/>
-              </w:rPr>
-              <w:t>Additionally</w:t>
-            </w:r>
-            <w:proofErr w:type="gramEnd"/>
-            <w:r>
-              <w:rPr>
-                <w:rFonts w:cs="Arial"/>
-              </w:rPr>
-              <w:t xml:space="preserve"> the datasheet recommends 1µF at each supply pin placed as close as possible to the IC.</w:t>
+            <w:r>
+              <w:rPr>
+                <w:rFonts w:cs="Arial"/>
+              </w:rPr>
+              <w:t>Additionally the datasheet recommends 1µF at each supply pin placed as close as possible to the IC.</w:t>
             </w:r>
           </w:p>
         </w:tc>
@@ -5857,19 +5783,11 @@
                 <w:rFonts w:cs="Arial"/>
               </w:rPr>
             </w:pPr>
-            <w:proofErr w:type="gramStart"/>
-            <w:r>
-              <w:rPr>
-                <w:rFonts w:cs="Arial"/>
-              </w:rPr>
-              <w:t>10 ohm</w:t>
-            </w:r>
-            <w:proofErr w:type="gramEnd"/>
-            <w:r>
-              <w:rPr>
-                <w:rFonts w:cs="Arial"/>
-              </w:rPr>
-              <w:t xml:space="preserve"> series resistor</w:t>
+            <w:r>
+              <w:rPr>
+                <w:rFonts w:cs="Arial"/>
+              </w:rPr>
+              <w:t>10 ohm series resistor</w:t>
             </w:r>
           </w:p>
           <w:p>
@@ -5928,19 +5846,11 @@
                 <w:rFonts w:cs="Arial"/>
               </w:rPr>
             </w:pPr>
-            <w:proofErr w:type="gramStart"/>
-            <w:r>
-              <w:rPr>
-                <w:rFonts w:cs="Arial"/>
-              </w:rPr>
-              <w:t>100 ohm</w:t>
-            </w:r>
-            <w:proofErr w:type="gramEnd"/>
-            <w:r>
-              <w:rPr>
-                <w:rFonts w:cs="Arial"/>
-              </w:rPr>
-              <w:t xml:space="preserve"> series resistor</w:t>
+            <w:r>
+              <w:rPr>
+                <w:rFonts w:cs="Arial"/>
+              </w:rPr>
+              <w:t>100 ohm series resistor</w:t>
             </w:r>
           </w:p>
           <w:p>
@@ -6003,16 +5913,8 @@
               <w:rPr>
                 <w:rFonts w:cs="Arial"/>
               </w:rPr>
-              <w:t xml:space="preserve">The result after changing to 100 </w:t>
-            </w:r>
-            <w:proofErr w:type="gramStart"/>
-            <w:r>
-              <w:rPr>
-                <w:rFonts w:cs="Arial"/>
-              </w:rPr>
-              <w:t>ohm</w:t>
-            </w:r>
-            <w:proofErr w:type="gramEnd"/>
+              <w:t>The result after changing to 100 ohm</w:t>
+            </w:r>
           </w:p>
           <w:p>
             <w:pPr>
@@ -6237,21 +6139,7 @@
               <w:rPr>
                 <w:rFonts w:cs="Arial"/>
               </w:rPr>
-              <w:t xml:space="preserve">R131 + R134 can cause VGS max to </w:t>
-            </w:r>
-            <w:proofErr w:type="spellStart"/>
-            <w:r>
-              <w:rPr>
-                <w:rFonts w:cs="Arial"/>
-              </w:rPr>
-              <w:t>exceede</w:t>
-            </w:r>
-            <w:proofErr w:type="spellEnd"/>
-            <w:r>
-              <w:rPr>
-                <w:rFonts w:cs="Arial"/>
-              </w:rPr>
-              <w:t xml:space="preserve"> limits of +/- 20V</w:t>
+              <w:t>R131 + R134 can cause VGS max to exceede limits of +/- 20V</w:t>
             </w:r>
           </w:p>
         </w:tc>
@@ -6403,19 +6291,11 @@
                 <w:rFonts w:cs="Arial"/>
               </w:rPr>
             </w:pPr>
-            <w:proofErr w:type="spellStart"/>
-            <w:r>
-              <w:rPr>
-                <w:rFonts w:cs="Arial"/>
-              </w:rPr>
-              <w:t>Vref</w:t>
-            </w:r>
-            <w:proofErr w:type="spellEnd"/>
-            <w:r>
-              <w:rPr>
-                <w:rFonts w:cs="Arial"/>
-              </w:rPr>
-              <w:t xml:space="preserve"> (VM5) on ADC is irrelevant. </w:t>
+            <w:r>
+              <w:rPr>
+                <w:rFonts w:cs="Arial"/>
+              </w:rPr>
+              <w:t xml:space="preserve">Vref (VM5) on ADC is irrelevant. </w:t>
             </w:r>
           </w:p>
         </w:tc>
@@ -6571,21 +6451,7 @@
               <w:rPr>
                 <w:rFonts w:cs="Arial"/>
               </w:rPr>
-              <w:t xml:space="preserve">Update </w:t>
-            </w:r>
-            <w:proofErr w:type="spellStart"/>
-            <w:r>
-              <w:rPr>
-                <w:rFonts w:cs="Arial"/>
-              </w:rPr>
-              <w:t>Killswitch</w:t>
-            </w:r>
-            <w:proofErr w:type="spellEnd"/>
-            <w:r>
-              <w:rPr>
-                <w:rFonts w:cs="Arial"/>
-              </w:rPr>
-              <w:t xml:space="preserve"> circuitry to re</w:t>
+              <w:t>Update Killswitch circuitry to re</w:t>
             </w:r>
             <w:r>
               <w:rPr>
@@ -7193,8 +7059,6 @@
                 <w:rFonts w:cs="Arial"/>
               </w:rPr>
             </w:pPr>
-            <w:bookmarkStart w:id="6" w:name="_GoBack"/>
-            <w:bookmarkEnd w:id="6"/>
           </w:p>
         </w:tc>
         <w:tc>
@@ -11803,7 +11667,7 @@
                       <a:effectLst/>
                       <a:extLst>
                         <a:ext uri="{C572A759-6A51-4108-AA02-DFA0A04FC94B}">
-                          <ma14:wrappingTextBoxFlag xmlns:ma14="http://schemas.microsoft.com/office/mac/drawingml/2011/main" xmlns:w="http://schemas.openxmlformats.org/wordprocessingml/2006/main" xmlns:w10="urn:schemas-microsoft-com:office:word" xmlns:v="urn:schemas-microsoft-com:vml" xmlns:o="urn:schemas-microsoft-com:office:office" xmlns:mv="urn:schemas-microsoft-com:mac:vml" xmlns:mo="http://schemas.microsoft.com/office/mac/office/2008/main" xmlns=""/>
+                          <ma14:wrappingTextBoxFlag xmlns="" xmlns:mo="http://schemas.microsoft.com/office/mac/office/2008/main" xmlns:mv="urn:schemas-microsoft-com:mac:vml" xmlns:o="urn:schemas-microsoft-com:office:office" xmlns:v="urn:schemas-microsoft-com:vml" xmlns:w10="urn:schemas-microsoft-com:office:word" xmlns:w="http://schemas.openxmlformats.org/wordprocessingml/2006/main" xmlns:ma14="http://schemas.microsoft.com/office/mac/drawingml/2011/main"/>
                         </a:ext>
                       </a:extLst>
                     </wps:spPr>
@@ -17560,7 +17424,7 @@
 </file>
 
 <file path=customXml/itemProps2.xml><?xml version="1.0" encoding="utf-8"?>
-<ds:datastoreItem xmlns:ds="http://schemas.openxmlformats.org/officeDocument/2006/customXml" ds:itemID="{A318BD2E-5F64-4DA9-8F35-B750F2F14D79}">
+<ds:datastoreItem xmlns:ds="http://schemas.openxmlformats.org/officeDocument/2006/customXml" ds:itemID="{3AE837B6-4011-4876-BA16-975806EB5135}">
   <ds:schemaRefs>
     <ds:schemaRef ds:uri="http://schemas.openxmlformats.org/officeDocument/2006/bibliography"/>
   </ds:schemaRefs>

</xml_diff>

<commit_message>
pmu: added PPS receiver
</commit_message>
<xml_diff>
--- a/P80/pmu/P80_PMU_Hardware_Change_Log.docx
+++ b/P80/pmu/P80_PMU_Hardware_Change_Log.docx
@@ -6005,12 +6005,6 @@
                 <w:lang w:eastAsia="en-US"/>
               </w:rPr>
             </w:pPr>
-            <w:r>
-              <w:rPr>
-                <w:lang w:eastAsia="en-US"/>
-              </w:rPr>
-              <w:t>26</w:t>
-            </w:r>
           </w:p>
         </w:tc>
         <w:tc>
@@ -11807,6 +11801,8 @@
             </w:r>
           </w:p>
         </w:tc>
+        <w:bookmarkStart w:id="7" w:name="_GoBack"/>
+        <w:bookmarkEnd w:id="7"/>
       </w:tr>
       <w:tr>
         <w:trPr>
@@ -12199,8 +12195,6 @@
               </w:rPr>
               <w:t>Done</w:t>
             </w:r>
-            <w:bookmarkStart w:id="7" w:name="_GoBack"/>
-            <w:bookmarkEnd w:id="7"/>
           </w:p>
         </w:tc>
       </w:tr>
@@ -12226,6 +12220,12 @@
                 <w:lang w:eastAsia="en-US"/>
               </w:rPr>
             </w:pPr>
+            <w:r>
+              <w:rPr>
+                <w:lang w:eastAsia="en-US"/>
+              </w:rPr>
+              <w:t>26</w:t>
+            </w:r>
           </w:p>
         </w:tc>
         <w:tc>
@@ -12246,6 +12246,12 @@
                 <w:rFonts w:cs="Arial"/>
               </w:rPr>
             </w:pPr>
+            <w:r>
+              <w:rPr>
+                <w:rFonts w:cs="Arial"/>
+              </w:rPr>
+              <w:t>Added PPS receiver</w:t>
+            </w:r>
           </w:p>
         </w:tc>
         <w:tc>
@@ -12266,6 +12272,12 @@
                 <w:rFonts w:cs="Arial"/>
               </w:rPr>
             </w:pPr>
+            <w:r>
+              <w:rPr>
+                <w:rFonts w:cs="Arial"/>
+              </w:rPr>
+              <w:t>X</w:t>
+            </w:r>
           </w:p>
         </w:tc>
         <w:tc>
@@ -12286,6 +12298,12 @@
                 <w:rFonts w:cs="Arial"/>
               </w:rPr>
             </w:pPr>
+            <w:r>
+              <w:rPr>
+                <w:rFonts w:cs="Arial"/>
+              </w:rPr>
+              <w:t>X</w:t>
+            </w:r>
           </w:p>
         </w:tc>
         <w:tc>
@@ -12306,6 +12324,12 @@
                 <w:rFonts w:cs="Arial"/>
               </w:rPr>
             </w:pPr>
+            <w:r>
+              <w:rPr>
+                <w:rFonts w:cs="Arial"/>
+              </w:rPr>
+              <w:t>X</w:t>
+            </w:r>
           </w:p>
         </w:tc>
         <w:tc>
@@ -12326,6 +12350,12 @@
                 <w:rFonts w:cs="Arial"/>
               </w:rPr>
             </w:pPr>
+            <w:r>
+              <w:rPr>
+                <w:rFonts w:cs="Arial"/>
+              </w:rPr>
+              <w:t>BGS</w:t>
+            </w:r>
           </w:p>
         </w:tc>
         <w:tc>
@@ -12346,6 +12376,13 @@
                 <w:rFonts w:cs="Arial"/>
               </w:rPr>
             </w:pPr>
+            <w:r>
+              <w:rPr>
+                <w:rFonts w:cs="Arial"/>
+                <w:highlight w:val="green"/>
+              </w:rPr>
+              <w:t>Done</w:t>
+            </w:r>
           </w:p>
         </w:tc>
       </w:tr>
@@ -19628,7 +19665,7 @@
 </file>
 
 <file path=customXml/itemProps2.xml><?xml version="1.0" encoding="utf-8"?>
-<ds:datastoreItem xmlns:ds="http://schemas.openxmlformats.org/officeDocument/2006/customXml" ds:itemID="{0438631C-CB3C-4CDE-A785-D8C37C5CE9F9}">
+<ds:datastoreItem xmlns:ds="http://schemas.openxmlformats.org/officeDocument/2006/customXml" ds:itemID="{1579D9CD-983C-4BA7-A2E4-EA8142992595}">
   <ds:schemaRefs>
     <ds:schemaRef ds:uri="http://schemas.openxmlformats.org/officeDocument/2006/bibliography"/>
   </ds:schemaRefs>

</xml_diff>

<commit_message>
pmu: updated ks and added chassis ground
</commit_message>
<xml_diff>
--- a/P80/pmu/P80_PMU_Hardware_Change_Log.docx
+++ b/P80/pmu/P80_PMU_Hardware_Change_Log.docx
@@ -5229,12 +5229,6 @@
                 <w:lang w:eastAsia="en-US"/>
               </w:rPr>
             </w:pPr>
-            <w:r>
-              <w:rPr>
-                <w:lang w:eastAsia="en-US"/>
-              </w:rPr>
-              <w:t>21</w:t>
-            </w:r>
           </w:p>
         </w:tc>
         <w:tc>
@@ -5254,32 +5248,6 @@
                 <w:rFonts w:cs="Arial"/>
               </w:rPr>
             </w:pPr>
-            <w:r>
-              <w:rPr>
-                <w:rFonts w:cs="Arial"/>
-              </w:rPr>
-              <w:t xml:space="preserve">Update </w:t>
-            </w:r>
-            <w:proofErr w:type="spellStart"/>
-            <w:r>
-              <w:rPr>
-                <w:rFonts w:cs="Arial"/>
-              </w:rPr>
-              <w:t>Killswitch</w:t>
-            </w:r>
-            <w:proofErr w:type="spellEnd"/>
-            <w:r>
-              <w:rPr>
-                <w:rFonts w:cs="Arial"/>
-              </w:rPr>
-              <w:t xml:space="preserve"> circuitry to re</w:t>
-            </w:r>
-            <w:r>
-              <w:rPr>
-                <w:rFonts w:cs="Arial"/>
-              </w:rPr>
-              <w:t>flect P80_killswitch_overview v3</w:t>
-            </w:r>
           </w:p>
         </w:tc>
         <w:tc>
@@ -5300,12 +5268,6 @@
                 <w:rFonts w:cs="Arial"/>
               </w:rPr>
             </w:pPr>
-            <w:r>
-              <w:rPr>
-                <w:rFonts w:cs="Arial"/>
-              </w:rPr>
-              <w:t>X</w:t>
-            </w:r>
           </w:p>
         </w:tc>
         <w:tc>
@@ -5326,12 +5288,6 @@
                 <w:rFonts w:cs="Arial"/>
               </w:rPr>
             </w:pPr>
-            <w:r>
-              <w:rPr>
-                <w:rFonts w:cs="Arial"/>
-              </w:rPr>
-              <w:t>X</w:t>
-            </w:r>
           </w:p>
         </w:tc>
         <w:tc>
@@ -5352,12 +5308,6 @@
                 <w:rFonts w:cs="Arial"/>
               </w:rPr>
             </w:pPr>
-            <w:r>
-              <w:rPr>
-                <w:rFonts w:cs="Arial"/>
-              </w:rPr>
-              <w:t>X</w:t>
-            </w:r>
           </w:p>
         </w:tc>
         <w:tc>
@@ -5378,12 +5328,6 @@
                 <w:rFonts w:cs="Arial"/>
               </w:rPr>
             </w:pPr>
-            <w:r>
-              <w:rPr>
-                <w:rFonts w:cs="Arial"/>
-              </w:rPr>
-              <w:t>CAF</w:t>
-            </w:r>
           </w:p>
         </w:tc>
         <w:tc>
@@ -11801,8 +11745,6 @@
             </w:r>
           </w:p>
         </w:tc>
-        <w:bookmarkStart w:id="7" w:name="_GoBack"/>
-        <w:bookmarkEnd w:id="7"/>
       </w:tr>
       <w:tr>
         <w:trPr>
@@ -12408,6 +12350,13 @@
                 <w:lang w:eastAsia="en-US"/>
               </w:rPr>
             </w:pPr>
+            <w:bookmarkStart w:id="7" w:name="_GoBack" w:colFirst="0" w:colLast="0"/>
+            <w:r>
+              <w:rPr>
+                <w:lang w:eastAsia="en-US"/>
+              </w:rPr>
+              <w:t>21</w:t>
+            </w:r>
           </w:p>
         </w:tc>
         <w:tc>
@@ -12428,6 +12377,26 @@
                 <w:rFonts w:cs="Arial"/>
               </w:rPr>
             </w:pPr>
+            <w:r>
+              <w:rPr>
+                <w:rFonts w:cs="Arial"/>
+              </w:rPr>
+              <w:t xml:space="preserve">Update </w:t>
+            </w:r>
+            <w:proofErr w:type="spellStart"/>
+            <w:r>
+              <w:rPr>
+                <w:rFonts w:cs="Arial"/>
+              </w:rPr>
+              <w:t>Killswitch</w:t>
+            </w:r>
+            <w:proofErr w:type="spellEnd"/>
+            <w:r>
+              <w:rPr>
+                <w:rFonts w:cs="Arial"/>
+              </w:rPr>
+              <w:t xml:space="preserve"> circuitry to reflect P80_killswitch_overview v3</w:t>
+            </w:r>
           </w:p>
         </w:tc>
         <w:tc>
@@ -12448,6 +12417,12 @@
                 <w:rFonts w:cs="Arial"/>
               </w:rPr>
             </w:pPr>
+            <w:r>
+              <w:rPr>
+                <w:rFonts w:cs="Arial"/>
+              </w:rPr>
+              <w:t>X</w:t>
+            </w:r>
           </w:p>
         </w:tc>
         <w:tc>
@@ -12468,6 +12443,12 @@
                 <w:rFonts w:cs="Arial"/>
               </w:rPr>
             </w:pPr>
+            <w:r>
+              <w:rPr>
+                <w:rFonts w:cs="Arial"/>
+              </w:rPr>
+              <w:t>X</w:t>
+            </w:r>
           </w:p>
         </w:tc>
         <w:tc>
@@ -12488,6 +12469,12 @@
                 <w:rFonts w:cs="Arial"/>
               </w:rPr>
             </w:pPr>
+            <w:r>
+              <w:rPr>
+                <w:rFonts w:cs="Arial"/>
+              </w:rPr>
+              <w:t>X</w:t>
+            </w:r>
           </w:p>
         </w:tc>
         <w:tc>
@@ -12508,6 +12495,12 @@
                 <w:rFonts w:cs="Arial"/>
               </w:rPr>
             </w:pPr>
+            <w:r>
+              <w:rPr>
+                <w:rFonts w:cs="Arial"/>
+              </w:rPr>
+              <w:t>CAF</w:t>
+            </w:r>
           </w:p>
         </w:tc>
         <w:tc>
@@ -12531,6 +12524,7 @@
           </w:p>
         </w:tc>
       </w:tr>
+      <w:bookmarkEnd w:id="7"/>
       <w:tr>
         <w:trPr>
           <w:cnfStyle w:val="000000100000" w:firstRow="0" w:lastRow="0" w:firstColumn="0" w:lastColumn="0" w:oddVBand="0" w:evenVBand="0" w:oddHBand="1" w:evenHBand="0" w:firstRowFirstColumn="0" w:firstRowLastColumn="0" w:lastRowFirstColumn="0" w:lastRowLastColumn="0"/>
@@ -19665,7 +19659,7 @@
 </file>
 
 <file path=customXml/itemProps2.xml><?xml version="1.0" encoding="utf-8"?>
-<ds:datastoreItem xmlns:ds="http://schemas.openxmlformats.org/officeDocument/2006/customXml" ds:itemID="{1579D9CD-983C-4BA7-A2E4-EA8142992595}">
+<ds:datastoreItem xmlns:ds="http://schemas.openxmlformats.org/officeDocument/2006/customXml" ds:itemID="{B4B261C9-1A15-42CE-B252-8DF56BCC879D}">
   <ds:schemaRefs>
     <ds:schemaRef ds:uri="http://schemas.openxmlformats.org/officeDocument/2006/bibliography"/>
   </ds:schemaRefs>

</xml_diff>

<commit_message>
pmu: updated deployment power channels
</commit_message>
<xml_diff>
--- a/P80/pmu/P80_PMU_Hardware_Change_Log.docx
+++ b/P80/pmu/P80_PMU_Hardware_Change_Log.docx
@@ -2660,13 +2660,6 @@
                 <w:lang w:eastAsia="en-US"/>
               </w:rPr>
             </w:pPr>
-            <w:r>
-              <w:rPr>
-                <w:rFonts w:cstheme="minorBidi"/>
-                <w:lang w:eastAsia="en-US"/>
-              </w:rPr>
-              <w:t>4</w:t>
-            </w:r>
           </w:p>
         </w:tc>
         <w:tc>
@@ -2686,18 +2679,6 @@
                 <w:rFonts w:cs="Arial"/>
               </w:rPr>
             </w:pPr>
-            <w:r>
-              <w:rPr>
-                <w:rFonts w:cs="Arial"/>
-              </w:rPr>
-              <w:t>GAN FET to be changed to MOSFET</w:t>
-            </w:r>
-            <w:r>
-              <w:rPr>
-                <w:rFonts w:cs="Arial"/>
-              </w:rPr>
-              <w:t>, or GAN Systems FET with much lower gate-source leakage.</w:t>
-            </w:r>
           </w:p>
         </w:tc>
         <w:tc>
@@ -2738,12 +2719,6 @@
                 <w:rFonts w:cs="Arial"/>
               </w:rPr>
             </w:pPr>
-            <w:r>
-              <w:rPr>
-                <w:rFonts w:cs="Arial"/>
-              </w:rPr>
-              <w:t>X</w:t>
-            </w:r>
           </w:p>
         </w:tc>
         <w:tc>
@@ -2764,12 +2739,6 @@
                 <w:rFonts w:cs="Arial"/>
               </w:rPr>
             </w:pPr>
-            <w:r>
-              <w:rPr>
-                <w:rFonts w:cs="Arial"/>
-              </w:rPr>
-              <w:t>X</w:t>
-            </w:r>
           </w:p>
         </w:tc>
         <w:tc>
@@ -2790,12 +2759,6 @@
                 <w:rFonts w:cs="Arial"/>
               </w:rPr>
             </w:pPr>
-            <w:r>
-              <w:rPr>
-                <w:rFonts w:cs="Arial"/>
-              </w:rPr>
-              <w:t>BGS</w:t>
-            </w:r>
           </w:p>
         </w:tc>
         <w:tc>
@@ -12350,7 +12313,6 @@
                 <w:lang w:eastAsia="en-US"/>
               </w:rPr>
             </w:pPr>
-            <w:bookmarkStart w:id="7" w:name="_GoBack" w:colFirst="0" w:colLast="0"/>
             <w:r>
               <w:rPr>
                 <w:lang w:eastAsia="en-US"/>
@@ -12521,10 +12483,16 @@
                 <w:rFonts w:cs="Arial"/>
               </w:rPr>
             </w:pPr>
+            <w:r>
+              <w:rPr>
+                <w:rFonts w:cs="Arial"/>
+                <w:highlight w:val="green"/>
+              </w:rPr>
+              <w:t>Done</w:t>
+            </w:r>
           </w:p>
         </w:tc>
       </w:tr>
-      <w:bookmarkEnd w:id="7"/>
       <w:tr>
         <w:trPr>
           <w:cnfStyle w:val="000000100000" w:firstRow="0" w:lastRow="0" w:firstColumn="0" w:lastColumn="0" w:oddVBand="0" w:evenVBand="0" w:oddHBand="1" w:evenHBand="0" w:firstRowFirstColumn="0" w:firstRowLastColumn="0" w:lastRowFirstColumn="0" w:lastRowLastColumn="0"/>
@@ -12547,6 +12515,13 @@
                 <w:lang w:eastAsia="en-US"/>
               </w:rPr>
             </w:pPr>
+            <w:r>
+              <w:rPr>
+                <w:rFonts w:cstheme="minorBidi"/>
+                <w:lang w:eastAsia="en-US"/>
+              </w:rPr>
+              <w:t>4</w:t>
+            </w:r>
           </w:p>
         </w:tc>
         <w:tc>
@@ -12567,6 +12542,12 @@
                 <w:rFonts w:cs="Arial"/>
               </w:rPr>
             </w:pPr>
+            <w:r>
+              <w:rPr>
+                <w:rFonts w:cs="Arial"/>
+              </w:rPr>
+              <w:t>GAN FET to be changed to MOSFET, or GAN Systems FET with much lower gate-source leakage.</w:t>
+            </w:r>
           </w:p>
         </w:tc>
         <w:tc>
@@ -12607,6 +12588,12 @@
                 <w:rFonts w:cs="Arial"/>
               </w:rPr>
             </w:pPr>
+            <w:r>
+              <w:rPr>
+                <w:rFonts w:cs="Arial"/>
+              </w:rPr>
+              <w:t>X</w:t>
+            </w:r>
           </w:p>
         </w:tc>
         <w:tc>
@@ -12627,6 +12614,12 @@
                 <w:rFonts w:cs="Arial"/>
               </w:rPr>
             </w:pPr>
+            <w:r>
+              <w:rPr>
+                <w:rFonts w:cs="Arial"/>
+              </w:rPr>
+              <w:t>X</w:t>
+            </w:r>
           </w:p>
         </w:tc>
         <w:tc>
@@ -12647,6 +12640,12 @@
                 <w:rFonts w:cs="Arial"/>
               </w:rPr>
             </w:pPr>
+            <w:r>
+              <w:rPr>
+                <w:rFonts w:cs="Arial"/>
+              </w:rPr>
+              <w:t>BGS</w:t>
+            </w:r>
           </w:p>
         </w:tc>
         <w:tc>
@@ -12667,6 +12666,15 @@
                 <w:rFonts w:cs="Arial"/>
               </w:rPr>
             </w:pPr>
+            <w:r>
+              <w:rPr>
+                <w:rFonts w:cs="Arial"/>
+                <w:highlight w:val="green"/>
+              </w:rPr>
+              <w:t>Done</w:t>
+            </w:r>
+            <w:bookmarkStart w:id="7" w:name="_GoBack"/>
+            <w:bookmarkEnd w:id="7"/>
           </w:p>
         </w:tc>
       </w:tr>
@@ -19659,7 +19667,7 @@
 </file>
 
 <file path=customXml/itemProps2.xml><?xml version="1.0" encoding="utf-8"?>
-<ds:datastoreItem xmlns:ds="http://schemas.openxmlformats.org/officeDocument/2006/customXml" ds:itemID="{B4B261C9-1A15-42CE-B252-8DF56BCC879D}">
+<ds:datastoreItem xmlns:ds="http://schemas.openxmlformats.org/officeDocument/2006/customXml" ds:itemID="{9B5B58CE-F02E-43E5-B2FE-66B3813CD51A}">
   <ds:schemaRefs>
     <ds:schemaRef ds:uri="http://schemas.openxmlformats.org/officeDocument/2006/bibliography"/>
   </ds:schemaRefs>

</xml_diff>

<commit_message>
pmu: ready for review
</commit_message>
<xml_diff>
--- a/P80/pmu/P80_PMU_Hardware_Change_Log.docx
+++ b/P80/pmu/P80_PMU_Hardware_Change_Log.docx
@@ -4407,13 +4407,6 @@
                 <w:lang w:eastAsia="en-US"/>
               </w:rPr>
             </w:pPr>
-            <w:r>
-              <w:rPr>
-                <w:rFonts w:cstheme="minorBidi"/>
-                <w:lang w:eastAsia="en-US"/>
-              </w:rPr>
-              <w:t>16</w:t>
-            </w:r>
           </w:p>
         </w:tc>
         <w:tc>
@@ -4433,40 +4426,26 @@
                 <w:rFonts w:cs="Arial"/>
               </w:rPr>
             </w:pPr>
-            <w:r>
-              <w:rPr>
-                <w:rFonts w:cs="Arial"/>
-              </w:rPr>
-              <w:t>Datasheet for ADS7952 (U1 &amp; U2) states requirement for a 10µF capacitor between R</w:t>
-            </w:r>
-            <w:r>
-              <w:rPr>
-                <w:rFonts w:cs="Arial"/>
-              </w:rPr>
-              <w:t>EF and GND as close as possible to the IC.</w:t>
-            </w:r>
-          </w:p>
-          <w:p>
-            <w:pPr>
+          </w:p>
+        </w:tc>
+        <w:tc>
+          <w:tcPr>
+            <w:tcW w:w="461" w:type="dxa"/>
+            <w:tcBorders>
+              <w:top w:val="single" w:sz="4" w:space="0" w:color="auto"/>
+              <w:left w:val="single" w:sz="4" w:space="0" w:color="auto"/>
+              <w:bottom w:val="single" w:sz="4" w:space="0" w:color="auto"/>
+              <w:right w:val="single" w:sz="4" w:space="0" w:color="auto"/>
+            </w:tcBorders>
+          </w:tcPr>
+          <w:p>
+            <w:pPr>
+              <w:jc w:val="both"/>
               <w:cnfStyle w:val="000000010000" w:firstRow="0" w:lastRow="0" w:firstColumn="0" w:lastColumn="0" w:oddVBand="0" w:evenVBand="0" w:oddHBand="0" w:evenHBand="1" w:firstRowFirstColumn="0" w:firstRowLastColumn="0" w:lastRowFirstColumn="0" w:lastRowLastColumn="0"/>
               <w:rPr>
                 <w:rFonts w:cs="Arial"/>
               </w:rPr>
             </w:pPr>
-            <w:proofErr w:type="gramStart"/>
-            <w:r>
-              <w:rPr>
-                <w:rFonts w:cs="Arial"/>
-              </w:rPr>
-              <w:t>Additionally</w:t>
-            </w:r>
-            <w:proofErr w:type="gramEnd"/>
-            <w:r>
-              <w:rPr>
-                <w:rFonts w:cs="Arial"/>
-              </w:rPr>
-              <w:t xml:space="preserve"> the datasheet recommends 1µF at each supply pin placed as close as possible to the IC.</w:t>
-            </w:r>
           </w:p>
         </w:tc>
         <w:tc>
@@ -4487,12 +4466,6 @@
                 <w:rFonts w:cs="Arial"/>
               </w:rPr>
             </w:pPr>
-            <w:r>
-              <w:rPr>
-                <w:rFonts w:cs="Arial"/>
-              </w:rPr>
-              <w:t>X</w:t>
-            </w:r>
           </w:p>
         </w:tc>
         <w:tc>
@@ -4513,17 +4486,11 @@
                 <w:rFonts w:cs="Arial"/>
               </w:rPr>
             </w:pPr>
-            <w:r>
-              <w:rPr>
-                <w:rFonts w:cs="Arial"/>
-              </w:rPr>
-              <w:t>X</w:t>
-            </w:r>
-          </w:p>
-        </w:tc>
-        <w:tc>
-          <w:tcPr>
-            <w:tcW w:w="461" w:type="dxa"/>
+          </w:p>
+        </w:tc>
+        <w:tc>
+          <w:tcPr>
+            <w:tcW w:w="926" w:type="dxa"/>
             <w:tcBorders>
               <w:top w:val="single" w:sz="4" w:space="0" w:color="auto"/>
               <w:left w:val="single" w:sz="4" w:space="0" w:color="auto"/>
@@ -4539,38 +4506,6 @@
                 <w:rFonts w:cs="Arial"/>
               </w:rPr>
             </w:pPr>
-            <w:r>
-              <w:rPr>
-                <w:rFonts w:cs="Arial"/>
-              </w:rPr>
-              <w:t>X</w:t>
-            </w:r>
-          </w:p>
-        </w:tc>
-        <w:tc>
-          <w:tcPr>
-            <w:tcW w:w="926" w:type="dxa"/>
-            <w:tcBorders>
-              <w:top w:val="single" w:sz="4" w:space="0" w:color="auto"/>
-              <w:left w:val="single" w:sz="4" w:space="0" w:color="auto"/>
-              <w:bottom w:val="single" w:sz="4" w:space="0" w:color="auto"/>
-              <w:right w:val="single" w:sz="4" w:space="0" w:color="auto"/>
-            </w:tcBorders>
-          </w:tcPr>
-          <w:p>
-            <w:pPr>
-              <w:jc w:val="both"/>
-              <w:cnfStyle w:val="000000010000" w:firstRow="0" w:lastRow="0" w:firstColumn="0" w:lastColumn="0" w:oddVBand="0" w:evenVBand="0" w:oddHBand="0" w:evenHBand="1" w:firstRowFirstColumn="0" w:firstRowLastColumn="0" w:lastRowFirstColumn="0" w:lastRowLastColumn="0"/>
-              <w:rPr>
-                <w:rFonts w:cs="Arial"/>
-              </w:rPr>
-            </w:pPr>
-            <w:r>
-              <w:rPr>
-                <w:rFonts w:cs="Arial"/>
-              </w:rPr>
-              <w:t>CAF</w:t>
-            </w:r>
           </w:p>
         </w:tc>
         <w:tc>
@@ -12673,8 +12608,6 @@
               </w:rPr>
               <w:t>Done</w:t>
             </w:r>
-            <w:bookmarkStart w:id="7" w:name="_GoBack"/>
-            <w:bookmarkEnd w:id="7"/>
           </w:p>
         </w:tc>
       </w:tr>
@@ -12700,6 +12633,13 @@
                 <w:lang w:eastAsia="en-US"/>
               </w:rPr>
             </w:pPr>
+            <w:r>
+              <w:rPr>
+                <w:rFonts w:cstheme="minorBidi"/>
+                <w:lang w:eastAsia="en-US"/>
+              </w:rPr>
+              <w:t>16</w:t>
+            </w:r>
           </w:p>
         </w:tc>
         <w:tc>
@@ -12714,12 +12654,40 @@
           </w:tcPr>
           <w:p>
             <w:pPr>
-              <w:jc w:val="both"/>
               <w:cnfStyle w:val="000000010000" w:firstRow="0" w:lastRow="0" w:firstColumn="0" w:lastColumn="0" w:oddVBand="0" w:evenVBand="0" w:oddHBand="0" w:evenHBand="1" w:firstRowFirstColumn="0" w:firstRowLastColumn="0" w:lastRowFirstColumn="0" w:lastRowLastColumn="0"/>
               <w:rPr>
                 <w:rFonts w:cs="Arial"/>
               </w:rPr>
             </w:pPr>
+            <w:r>
+              <w:rPr>
+                <w:rFonts w:cs="Arial"/>
+              </w:rPr>
+              <w:t>Datasheet for ADS7952 (U1 &amp; U2) states requirement for a 10µF capacitor between REF and GND as close as possible to the IC.</w:t>
+            </w:r>
+          </w:p>
+          <w:p>
+            <w:pPr>
+              <w:jc w:val="both"/>
+              <w:cnfStyle w:val="000000010000" w:firstRow="0" w:lastRow="0" w:firstColumn="0" w:lastColumn="0" w:oddVBand="0" w:evenVBand="0" w:oddHBand="0" w:evenHBand="1" w:firstRowFirstColumn="0" w:firstRowLastColumn="0" w:lastRowFirstColumn="0" w:lastRowLastColumn="0"/>
+              <w:rPr>
+                <w:rFonts w:cs="Arial"/>
+              </w:rPr>
+            </w:pPr>
+            <w:proofErr w:type="gramStart"/>
+            <w:r>
+              <w:rPr>
+                <w:rFonts w:cs="Arial"/>
+              </w:rPr>
+              <w:t>Additionally</w:t>
+            </w:r>
+            <w:proofErr w:type="gramEnd"/>
+            <w:r>
+              <w:rPr>
+                <w:rFonts w:cs="Arial"/>
+              </w:rPr>
+              <w:t xml:space="preserve"> the datasheet recommends 1µF at each supply pin placed as close as possible to the IC.</w:t>
+            </w:r>
           </w:p>
         </w:tc>
         <w:tc>
@@ -12740,6 +12708,12 @@
                 <w:rFonts w:cs="Arial"/>
               </w:rPr>
             </w:pPr>
+            <w:r>
+              <w:rPr>
+                <w:rFonts w:cs="Arial"/>
+              </w:rPr>
+              <w:t>X</w:t>
+            </w:r>
           </w:p>
         </w:tc>
         <w:tc>
@@ -12760,6 +12734,12 @@
                 <w:rFonts w:cs="Arial"/>
               </w:rPr>
             </w:pPr>
+            <w:r>
+              <w:rPr>
+                <w:rFonts w:cs="Arial"/>
+              </w:rPr>
+              <w:t>X</w:t>
+            </w:r>
           </w:p>
         </w:tc>
         <w:tc>
@@ -12780,6 +12760,12 @@
                 <w:rFonts w:cs="Arial"/>
               </w:rPr>
             </w:pPr>
+            <w:r>
+              <w:rPr>
+                <w:rFonts w:cs="Arial"/>
+              </w:rPr>
+              <w:t>X</w:t>
+            </w:r>
           </w:p>
         </w:tc>
         <w:tc>
@@ -12800,6 +12786,12 @@
                 <w:rFonts w:cs="Arial"/>
               </w:rPr>
             </w:pPr>
+            <w:r>
+              <w:rPr>
+                <w:rFonts w:cs="Arial"/>
+              </w:rPr>
+              <w:t>CAF</w:t>
+            </w:r>
           </w:p>
         </w:tc>
         <w:tc>
@@ -12820,8 +12812,17 @@
                 <w:rFonts w:cs="Arial"/>
               </w:rPr>
             </w:pPr>
-          </w:p>
-        </w:tc>
+            <w:r>
+              <w:rPr>
+                <w:rFonts w:cs="Arial"/>
+                <w:highlight w:val="green"/>
+              </w:rPr>
+              <w:t>Done</w:t>
+            </w:r>
+          </w:p>
+        </w:tc>
+        <w:bookmarkStart w:id="7" w:name="_GoBack"/>
+        <w:bookmarkEnd w:id="7"/>
       </w:tr>
       <w:tr>
         <w:trPr>
@@ -19667,7 +19668,7 @@
 </file>
 
 <file path=customXml/itemProps2.xml><?xml version="1.0" encoding="utf-8"?>
-<ds:datastoreItem xmlns:ds="http://schemas.openxmlformats.org/officeDocument/2006/customXml" ds:itemID="{9B5B58CE-F02E-43E5-B2FE-66B3813CD51A}">
+<ds:datastoreItem xmlns:ds="http://schemas.openxmlformats.org/officeDocument/2006/customXml" ds:itemID="{DBDB4553-8242-4BAC-B36C-6CF5FF393654}">
   <ds:schemaRefs>
     <ds:schemaRef ds:uri="http://schemas.openxmlformats.org/officeDocument/2006/bibliography"/>
   </ds:schemaRefs>

</xml_diff>

<commit_message>
pmu: updated change log
</commit_message>
<xml_diff>
--- a/P80/pmu/P80_PMU_Hardware_Change_Log.docx
+++ b/P80/pmu/P80_PMU_Hardware_Change_Log.docx
@@ -100,34 +100,7 @@
                                 <w:sz w:val="32"/>
                                 <w:szCs w:val="32"/>
                               </w:rPr>
-                              <w:t>[</w:t>
-                            </w:r>
-                            <w:r>
-                              <w:rPr>
-                                <w:i/>
-                                <w:color w:val="00B0F0"/>
-                                <w:sz w:val="32"/>
-                                <w:szCs w:val="32"/>
-                              </w:rPr>
-                              <w:t xml:space="preserve">P80 </w:t>
-                            </w:r>
-                            <w:r>
-                              <w:rPr>
-                                <w:i/>
-                                <w:color w:val="00B0F0"/>
-                                <w:sz w:val="32"/>
-                                <w:szCs w:val="32"/>
-                              </w:rPr>
-                              <w:t>PMU</w:t>
-                            </w:r>
-                            <w:r>
-                              <w:rPr>
-                                <w:i/>
-                                <w:color w:val="00B0F0"/>
-                                <w:sz w:val="32"/>
-                                <w:szCs w:val="32"/>
-                              </w:rPr>
-                              <w:t>]</w:t>
+                              <w:t>[P80 PMU]</w:t>
                             </w:r>
                           </w:p>
                           <w:p>
@@ -193,34 +166,7 @@
                           <w:sz w:val="32"/>
                           <w:szCs w:val="32"/>
                         </w:rPr>
-                        <w:t>[</w:t>
-                      </w:r>
-                      <w:r>
-                        <w:rPr>
-                          <w:i/>
-                          <w:color w:val="00B0F0"/>
-                          <w:sz w:val="32"/>
-                          <w:szCs w:val="32"/>
-                        </w:rPr>
-                        <w:t xml:space="preserve">P80 </w:t>
-                      </w:r>
-                      <w:r>
-                        <w:rPr>
-                          <w:i/>
-                          <w:color w:val="00B0F0"/>
-                          <w:sz w:val="32"/>
-                          <w:szCs w:val="32"/>
-                        </w:rPr>
-                        <w:t>PMU</w:t>
-                      </w:r>
-                      <w:r>
-                        <w:rPr>
-                          <w:i/>
-                          <w:color w:val="00B0F0"/>
-                          <w:sz w:val="32"/>
-                          <w:szCs w:val="32"/>
-                        </w:rPr>
-                        <w:t>]</w:t>
+                        <w:t>[P80 PMU]</w:t>
                       </w:r>
                     </w:p>
                     <w:p>
@@ -2225,6 +2171,8 @@
                 <w:lang w:eastAsia="en-US"/>
               </w:rPr>
             </w:pPr>
+            <w:bookmarkStart w:id="6" w:name="_GoBack"/>
+            <w:bookmarkEnd w:id="6"/>
           </w:p>
         </w:tc>
         <w:tc>
@@ -5991,12 +5939,6 @@
                 <w:lang w:eastAsia="en-US"/>
               </w:rPr>
             </w:pPr>
-            <w:r>
-              <w:rPr>
-                <w:lang w:eastAsia="en-US"/>
-              </w:rPr>
-              <w:t>27</w:t>
-            </w:r>
           </w:p>
         </w:tc>
         <w:tc>
@@ -6141,12 +6083,6 @@
                 <w:lang w:eastAsia="en-US"/>
               </w:rPr>
             </w:pPr>
-            <w:r>
-              <w:rPr>
-                <w:lang w:eastAsia="en-US"/>
-              </w:rPr>
-              <w:t>28</w:t>
-            </w:r>
           </w:p>
         </w:tc>
         <w:tc>
@@ -6291,12 +6227,6 @@
                 <w:lang w:eastAsia="en-US"/>
               </w:rPr>
             </w:pPr>
-            <w:r>
-              <w:rPr>
-                <w:lang w:eastAsia="en-US"/>
-              </w:rPr>
-              <w:t>29</w:t>
-            </w:r>
           </w:p>
         </w:tc>
         <w:tc>
@@ -6441,12 +6371,6 @@
                 <w:lang w:eastAsia="en-US"/>
               </w:rPr>
             </w:pPr>
-            <w:r>
-              <w:rPr>
-                <w:lang w:eastAsia="en-US"/>
-              </w:rPr>
-              <w:t>30</w:t>
-            </w:r>
           </w:p>
         </w:tc>
         <w:tc>
@@ -6571,7 +6495,7 @@
       </w:tr>
     </w:tbl>
     <w:p>
-      <w:bookmarkStart w:id="6" w:name="_Toc508024714"/>
+      <w:bookmarkStart w:id="7" w:name="_Toc508024714"/>
     </w:p>
     <w:p>
       <w:r>
@@ -6616,7 +6540,7 @@
         </w:rPr>
         <w:t xml:space="preserve"> changes implemented</w:t>
       </w:r>
-      <w:bookmarkEnd w:id="6"/>
+      <w:bookmarkEnd w:id="7"/>
     </w:p>
     <w:tbl>
       <w:tblPr>
@@ -13181,8 +13105,6 @@
               </w:rPr>
               <w:t>Done</w:t>
             </w:r>
-            <w:bookmarkStart w:id="7" w:name="_GoBack"/>
-            <w:bookmarkEnd w:id="7"/>
           </w:p>
         </w:tc>
       </w:tr>
@@ -13339,7 +13261,934 @@
           <w:rFonts w:ascii="Calibri" w:hAnsi="Calibri" w:cs="Calibri"/>
         </w:rPr>
       </w:pPr>
+      <w:r>
+        <w:rPr>
+          <w:rFonts w:ascii="Calibri" w:hAnsi="Calibri" w:cs="Calibri"/>
+        </w:rPr>
+        <w:br w:type="page"/>
+      </w:r>
     </w:p>
+    <w:p>
+      <w:pPr>
+        <w:pStyle w:val="Heading1"/>
+        <w:rPr>
+          <w:rFonts w:ascii="Calibri" w:hAnsi="Calibri" w:cs="Calibri"/>
+          <w:color w:val="auto"/>
+          <w:sz w:val="28"/>
+          <w:szCs w:val="28"/>
+        </w:rPr>
+      </w:pPr>
+      <w:r>
+        <w:rPr>
+          <w:rFonts w:ascii="Calibri" w:hAnsi="Calibri" w:cs="Calibri"/>
+          <w:color w:val="auto"/>
+          <w:sz w:val="28"/>
+          <w:szCs w:val="28"/>
+        </w:rPr>
+        <w:lastRenderedPageBreak/>
+        <w:t xml:space="preserve">Revision </w:t>
+      </w:r>
+      <w:r>
+        <w:rPr>
+          <w:rFonts w:ascii="Calibri" w:hAnsi="Calibri" w:cs="Calibri"/>
+          <w:color w:val="auto"/>
+          <w:sz w:val="28"/>
+          <w:szCs w:val="28"/>
+        </w:rPr>
+        <w:t>3</w:t>
+      </w:r>
+      <w:r>
+        <w:rPr>
+          <w:rFonts w:ascii="Calibri" w:hAnsi="Calibri" w:cs="Calibri"/>
+          <w:color w:val="auto"/>
+          <w:sz w:val="28"/>
+          <w:szCs w:val="28"/>
+        </w:rPr>
+        <w:t xml:space="preserve"> changes implemented</w:t>
+      </w:r>
+    </w:p>
+    <w:p/>
+    <w:tbl>
+      <w:tblPr>
+        <w:tblStyle w:val="TableGrid"/>
+        <w:tblW w:w="10130" w:type="dxa"/>
+        <w:tblLayout w:type="fixed"/>
+        <w:tblLook w:val="04A0" w:firstRow="1" w:lastRow="0" w:firstColumn="1" w:lastColumn="0" w:noHBand="0" w:noVBand="1"/>
+      </w:tblPr>
+      <w:tblGrid>
+        <w:gridCol w:w="535"/>
+        <w:gridCol w:w="6847"/>
+        <w:gridCol w:w="353"/>
+        <w:gridCol w:w="360"/>
+        <w:gridCol w:w="360"/>
+        <w:gridCol w:w="810"/>
+        <w:gridCol w:w="865"/>
+      </w:tblGrid>
+      <w:tr>
+        <w:trPr>
+          <w:cnfStyle w:val="100000000000" w:firstRow="1" w:lastRow="0" w:firstColumn="0" w:lastColumn="0" w:oddVBand="0" w:evenVBand="0" w:oddHBand="0" w:evenHBand="0" w:firstRowFirstColumn="0" w:firstRowLastColumn="0" w:lastRowFirstColumn="0" w:lastRowLastColumn="0"/>
+          <w:cantSplit/>
+          <w:trHeight w:val="1364"/>
+        </w:trPr>
+        <w:tc>
+          <w:tcPr>
+            <w:cnfStyle w:val="001000000000" w:firstRow="0" w:lastRow="0" w:firstColumn="1" w:lastColumn="0" w:oddVBand="0" w:evenVBand="0" w:oddHBand="0" w:evenHBand="0" w:firstRowFirstColumn="0" w:firstRowLastColumn="0" w:lastRowFirstColumn="0" w:lastRowLastColumn="0"/>
+            <w:tcW w:w="535" w:type="dxa"/>
+            <w:tcBorders>
+              <w:top w:val="single" w:sz="4" w:space="0" w:color="auto"/>
+              <w:left w:val="single" w:sz="4" w:space="0" w:color="auto"/>
+              <w:bottom w:val="single" w:sz="4" w:space="0" w:color="auto"/>
+              <w:right w:val="single" w:sz="4" w:space="0" w:color="auto"/>
+            </w:tcBorders>
+            <w:shd w:val="clear" w:color="auto" w:fill="F2F2F2" w:themeFill="background1" w:themeFillShade="F2"/>
+            <w:hideMark/>
+          </w:tcPr>
+          <w:p>
+            <w:pPr>
+              <w:rPr>
+                <w:rFonts w:ascii="Verdana" w:hAnsi="Verdana" w:cs="Arial"/>
+                <w:sz w:val="18"/>
+                <w:szCs w:val="18"/>
+              </w:rPr>
+            </w:pPr>
+            <w:r>
+              <w:rPr>
+                <w:rFonts w:cs="Arial"/>
+                <w:b w:val="0"/>
+                <w:sz w:val="18"/>
+                <w:szCs w:val="18"/>
+              </w:rPr>
+              <w:t>No.</w:t>
+            </w:r>
+          </w:p>
+        </w:tc>
+        <w:tc>
+          <w:tcPr>
+            <w:tcW w:w="6847" w:type="dxa"/>
+            <w:tcBorders>
+              <w:top w:val="single" w:sz="4" w:space="0" w:color="auto"/>
+              <w:left w:val="single" w:sz="4" w:space="0" w:color="auto"/>
+              <w:bottom w:val="single" w:sz="4" w:space="0" w:color="auto"/>
+              <w:right w:val="single" w:sz="4" w:space="0" w:color="auto"/>
+            </w:tcBorders>
+            <w:shd w:val="clear" w:color="auto" w:fill="F2F2F2" w:themeFill="background1" w:themeFillShade="F2"/>
+            <w:hideMark/>
+          </w:tcPr>
+          <w:p>
+            <w:pPr>
+              <w:cnfStyle w:val="100000000000" w:firstRow="1" w:lastRow="0" w:firstColumn="0" w:lastColumn="0" w:oddVBand="0" w:evenVBand="0" w:oddHBand="0" w:evenHBand="0" w:firstRowFirstColumn="0" w:firstRowLastColumn="0" w:lastRowFirstColumn="0" w:lastRowLastColumn="0"/>
+              <w:rPr>
+                <w:rFonts w:cs="Arial"/>
+                <w:b w:val="0"/>
+                <w:sz w:val="18"/>
+                <w:szCs w:val="18"/>
+              </w:rPr>
+            </w:pPr>
+            <w:r>
+              <w:rPr>
+                <w:rFonts w:cs="Arial"/>
+                <w:b w:val="0"/>
+                <w:sz w:val="18"/>
+                <w:szCs w:val="18"/>
+              </w:rPr>
+              <w:t>Description</w:t>
+            </w:r>
+          </w:p>
+        </w:tc>
+        <w:tc>
+          <w:tcPr>
+            <w:tcW w:w="353" w:type="dxa"/>
+            <w:tcBorders>
+              <w:top w:val="single" w:sz="4" w:space="0" w:color="auto"/>
+              <w:left w:val="single" w:sz="4" w:space="0" w:color="auto"/>
+              <w:bottom w:val="single" w:sz="4" w:space="0" w:color="auto"/>
+              <w:right w:val="single" w:sz="4" w:space="0" w:color="auto"/>
+            </w:tcBorders>
+            <w:shd w:val="clear" w:color="auto" w:fill="F2F2F2" w:themeFill="background1" w:themeFillShade="F2"/>
+            <w:textDirection w:val="tbRl"/>
+            <w:hideMark/>
+          </w:tcPr>
+          <w:p>
+            <w:pPr>
+              <w:ind w:left="113" w:right="113"/>
+              <w:cnfStyle w:val="100000000000" w:firstRow="1" w:lastRow="0" w:firstColumn="0" w:lastColumn="0" w:oddVBand="0" w:evenVBand="0" w:oddHBand="0" w:evenHBand="0" w:firstRowFirstColumn="0" w:firstRowLastColumn="0" w:lastRowFirstColumn="0" w:lastRowLastColumn="0"/>
+              <w:rPr>
+                <w:rFonts w:cs="Arial"/>
+                <w:b w:val="0"/>
+                <w:sz w:val="18"/>
+                <w:szCs w:val="18"/>
+              </w:rPr>
+            </w:pPr>
+            <w:r>
+              <w:rPr>
+                <w:rFonts w:cs="Arial"/>
+                <w:b w:val="0"/>
+                <w:sz w:val="18"/>
+                <w:szCs w:val="18"/>
+              </w:rPr>
+              <w:t>BOM</w:t>
+            </w:r>
+          </w:p>
+        </w:tc>
+        <w:tc>
+          <w:tcPr>
+            <w:tcW w:w="360" w:type="dxa"/>
+            <w:tcBorders>
+              <w:top w:val="single" w:sz="4" w:space="0" w:color="auto"/>
+              <w:left w:val="single" w:sz="4" w:space="0" w:color="auto"/>
+              <w:bottom w:val="single" w:sz="4" w:space="0" w:color="auto"/>
+              <w:right w:val="single" w:sz="4" w:space="0" w:color="auto"/>
+            </w:tcBorders>
+            <w:shd w:val="clear" w:color="auto" w:fill="F2F2F2" w:themeFill="background1" w:themeFillShade="F2"/>
+            <w:textDirection w:val="tbRl"/>
+            <w:hideMark/>
+          </w:tcPr>
+          <w:p>
+            <w:pPr>
+              <w:ind w:left="113" w:right="113"/>
+              <w:cnfStyle w:val="100000000000" w:firstRow="1" w:lastRow="0" w:firstColumn="0" w:lastColumn="0" w:oddVBand="0" w:evenVBand="0" w:oddHBand="0" w:evenHBand="0" w:firstRowFirstColumn="0" w:firstRowLastColumn="0" w:lastRowFirstColumn="0" w:lastRowLastColumn="0"/>
+              <w:rPr>
+                <w:rFonts w:cs="Arial"/>
+                <w:b w:val="0"/>
+                <w:sz w:val="18"/>
+                <w:szCs w:val="18"/>
+              </w:rPr>
+            </w:pPr>
+            <w:r>
+              <w:rPr>
+                <w:rFonts w:cs="Arial"/>
+                <w:b w:val="0"/>
+                <w:sz w:val="18"/>
+                <w:szCs w:val="18"/>
+              </w:rPr>
+              <w:t>Schematic</w:t>
+            </w:r>
+          </w:p>
+        </w:tc>
+        <w:tc>
+          <w:tcPr>
+            <w:tcW w:w="360" w:type="dxa"/>
+            <w:tcBorders>
+              <w:top w:val="single" w:sz="4" w:space="0" w:color="auto"/>
+              <w:left w:val="single" w:sz="4" w:space="0" w:color="auto"/>
+              <w:bottom w:val="single" w:sz="4" w:space="0" w:color="auto"/>
+              <w:right w:val="single" w:sz="4" w:space="0" w:color="auto"/>
+            </w:tcBorders>
+            <w:shd w:val="clear" w:color="auto" w:fill="F2F2F2" w:themeFill="background1" w:themeFillShade="F2"/>
+            <w:textDirection w:val="tbRl"/>
+            <w:hideMark/>
+          </w:tcPr>
+          <w:p>
+            <w:pPr>
+              <w:ind w:left="113" w:right="113"/>
+              <w:cnfStyle w:val="100000000000" w:firstRow="1" w:lastRow="0" w:firstColumn="0" w:lastColumn="0" w:oddVBand="0" w:evenVBand="0" w:oddHBand="0" w:evenHBand="0" w:firstRowFirstColumn="0" w:firstRowLastColumn="0" w:lastRowFirstColumn="0" w:lastRowLastColumn="0"/>
+              <w:rPr>
+                <w:rFonts w:cs="Arial"/>
+                <w:b w:val="0"/>
+                <w:sz w:val="18"/>
+                <w:szCs w:val="18"/>
+              </w:rPr>
+            </w:pPr>
+            <w:r>
+              <w:rPr>
+                <w:rFonts w:cs="Arial"/>
+                <w:b w:val="0"/>
+                <w:sz w:val="18"/>
+                <w:szCs w:val="18"/>
+              </w:rPr>
+              <w:t>Layout</w:t>
+            </w:r>
+          </w:p>
+        </w:tc>
+        <w:tc>
+          <w:tcPr>
+            <w:tcW w:w="810" w:type="dxa"/>
+            <w:tcBorders>
+              <w:top w:val="single" w:sz="4" w:space="0" w:color="auto"/>
+              <w:left w:val="single" w:sz="4" w:space="0" w:color="auto"/>
+              <w:bottom w:val="single" w:sz="4" w:space="0" w:color="auto"/>
+              <w:right w:val="single" w:sz="4" w:space="0" w:color="auto"/>
+            </w:tcBorders>
+            <w:shd w:val="clear" w:color="auto" w:fill="F2F2F2" w:themeFill="background1" w:themeFillShade="F2"/>
+            <w:textDirection w:val="tbRl"/>
+            <w:hideMark/>
+          </w:tcPr>
+          <w:p>
+            <w:pPr>
+              <w:ind w:left="113" w:right="113"/>
+              <w:cnfStyle w:val="100000000000" w:firstRow="1" w:lastRow="0" w:firstColumn="0" w:lastColumn="0" w:oddVBand="0" w:evenVBand="0" w:oddHBand="0" w:evenHBand="0" w:firstRowFirstColumn="0" w:firstRowLastColumn="0" w:lastRowFirstColumn="0" w:lastRowLastColumn="0"/>
+              <w:rPr>
+                <w:rFonts w:cs="Arial"/>
+                <w:b w:val="0"/>
+                <w:sz w:val="18"/>
+                <w:szCs w:val="18"/>
+              </w:rPr>
+            </w:pPr>
+            <w:r>
+              <w:rPr>
+                <w:rFonts w:cs="Arial"/>
+                <w:b w:val="0"/>
+                <w:sz w:val="18"/>
+                <w:szCs w:val="18"/>
+              </w:rPr>
+              <w:t>Who</w:t>
+            </w:r>
+          </w:p>
+        </w:tc>
+        <w:tc>
+          <w:tcPr>
+            <w:tcW w:w="865" w:type="dxa"/>
+            <w:tcBorders>
+              <w:top w:val="single" w:sz="4" w:space="0" w:color="auto"/>
+              <w:left w:val="single" w:sz="4" w:space="0" w:color="auto"/>
+              <w:bottom w:val="single" w:sz="4" w:space="0" w:color="auto"/>
+              <w:right w:val="single" w:sz="4" w:space="0" w:color="auto"/>
+            </w:tcBorders>
+            <w:shd w:val="clear" w:color="auto" w:fill="F2F2F2" w:themeFill="background1" w:themeFillShade="F2"/>
+            <w:textDirection w:val="tbRl"/>
+            <w:hideMark/>
+          </w:tcPr>
+          <w:p>
+            <w:pPr>
+              <w:ind w:left="113" w:right="34"/>
+              <w:cnfStyle w:val="100000000000" w:firstRow="1" w:lastRow="0" w:firstColumn="0" w:lastColumn="0" w:oddVBand="0" w:evenVBand="0" w:oddHBand="0" w:evenHBand="0" w:firstRowFirstColumn="0" w:firstRowLastColumn="0" w:lastRowFirstColumn="0" w:lastRowLastColumn="0"/>
+              <w:rPr>
+                <w:rFonts w:cs="Arial"/>
+                <w:b w:val="0"/>
+                <w:sz w:val="18"/>
+                <w:szCs w:val="18"/>
+              </w:rPr>
+            </w:pPr>
+            <w:r>
+              <w:rPr>
+                <w:rFonts w:cs="Arial"/>
+                <w:b w:val="0"/>
+                <w:sz w:val="18"/>
+                <w:szCs w:val="18"/>
+              </w:rPr>
+              <w:t>Status</w:t>
+            </w:r>
+          </w:p>
+        </w:tc>
+      </w:tr>
+      <w:tr>
+        <w:trPr>
+          <w:cnfStyle w:val="000000100000" w:firstRow="0" w:lastRow="0" w:firstColumn="0" w:lastColumn="0" w:oddVBand="0" w:evenVBand="0" w:oddHBand="1" w:evenHBand="0" w:firstRowFirstColumn="0" w:firstRowLastColumn="0" w:lastRowFirstColumn="0" w:lastRowLastColumn="0"/>
+        </w:trPr>
+        <w:tc>
+          <w:tcPr>
+            <w:cnfStyle w:val="001000000000" w:firstRow="0" w:lastRow="0" w:firstColumn="1" w:lastColumn="0" w:oddVBand="0" w:evenVBand="0" w:oddHBand="0" w:evenHBand="0" w:firstRowFirstColumn="0" w:firstRowLastColumn="0" w:lastRowFirstColumn="0" w:lastRowLastColumn="0"/>
+            <w:tcW w:w="535" w:type="dxa"/>
+            <w:tcBorders>
+              <w:top w:val="single" w:sz="4" w:space="0" w:color="auto"/>
+              <w:left w:val="single" w:sz="4" w:space="0" w:color="auto"/>
+              <w:bottom w:val="single" w:sz="4" w:space="0" w:color="auto"/>
+              <w:right w:val="single" w:sz="4" w:space="0" w:color="auto"/>
+            </w:tcBorders>
+          </w:tcPr>
+          <w:p>
+            <w:pPr>
+              <w:jc w:val="both"/>
+              <w:rPr>
+                <w:rFonts w:cstheme="minorBidi"/>
+                <w:sz w:val="20"/>
+                <w:szCs w:val="22"/>
+                <w:lang w:eastAsia="en-US"/>
+              </w:rPr>
+            </w:pPr>
+            <w:r>
+              <w:rPr>
+                <w:rFonts w:cstheme="minorBidi"/>
+                <w:sz w:val="20"/>
+                <w:szCs w:val="22"/>
+                <w:lang w:eastAsia="en-US"/>
+              </w:rPr>
+              <w:t>1</w:t>
+            </w:r>
+          </w:p>
+        </w:tc>
+        <w:tc>
+          <w:tcPr>
+            <w:tcW w:w="6847" w:type="dxa"/>
+            <w:tcBorders>
+              <w:top w:val="single" w:sz="4" w:space="0" w:color="auto"/>
+              <w:left w:val="single" w:sz="4" w:space="0" w:color="auto"/>
+              <w:bottom w:val="single" w:sz="4" w:space="0" w:color="auto"/>
+              <w:right w:val="single" w:sz="4" w:space="0" w:color="auto"/>
+            </w:tcBorders>
+          </w:tcPr>
+          <w:p>
+            <w:pPr>
+              <w:jc w:val="both"/>
+              <w:cnfStyle w:val="000000100000" w:firstRow="0" w:lastRow="0" w:firstColumn="0" w:lastColumn="0" w:oddVBand="0" w:evenVBand="0" w:oddHBand="1" w:evenHBand="0" w:firstRowFirstColumn="0" w:firstRowLastColumn="0" w:lastRowFirstColumn="0" w:lastRowLastColumn="0"/>
+              <w:rPr>
+                <w:rFonts w:cs="Arial"/>
+              </w:rPr>
+            </w:pPr>
+          </w:p>
+        </w:tc>
+        <w:tc>
+          <w:tcPr>
+            <w:tcW w:w="353" w:type="dxa"/>
+            <w:tcBorders>
+              <w:top w:val="single" w:sz="4" w:space="0" w:color="auto"/>
+              <w:left w:val="single" w:sz="4" w:space="0" w:color="auto"/>
+              <w:bottom w:val="single" w:sz="4" w:space="0" w:color="auto"/>
+              <w:right w:val="single" w:sz="4" w:space="0" w:color="auto"/>
+            </w:tcBorders>
+          </w:tcPr>
+          <w:p>
+            <w:pPr>
+              <w:jc w:val="both"/>
+              <w:cnfStyle w:val="000000100000" w:firstRow="0" w:lastRow="0" w:firstColumn="0" w:lastColumn="0" w:oddVBand="0" w:evenVBand="0" w:oddHBand="1" w:evenHBand="0" w:firstRowFirstColumn="0" w:firstRowLastColumn="0" w:lastRowFirstColumn="0" w:lastRowLastColumn="0"/>
+              <w:rPr>
+                <w:rFonts w:cs="Arial"/>
+              </w:rPr>
+            </w:pPr>
+          </w:p>
+        </w:tc>
+        <w:tc>
+          <w:tcPr>
+            <w:tcW w:w="360" w:type="dxa"/>
+            <w:tcBorders>
+              <w:top w:val="single" w:sz="4" w:space="0" w:color="auto"/>
+              <w:left w:val="single" w:sz="4" w:space="0" w:color="auto"/>
+              <w:bottom w:val="single" w:sz="4" w:space="0" w:color="auto"/>
+              <w:right w:val="single" w:sz="4" w:space="0" w:color="auto"/>
+            </w:tcBorders>
+          </w:tcPr>
+          <w:p>
+            <w:pPr>
+              <w:jc w:val="both"/>
+              <w:cnfStyle w:val="000000100000" w:firstRow="0" w:lastRow="0" w:firstColumn="0" w:lastColumn="0" w:oddVBand="0" w:evenVBand="0" w:oddHBand="1" w:evenHBand="0" w:firstRowFirstColumn="0" w:firstRowLastColumn="0" w:lastRowFirstColumn="0" w:lastRowLastColumn="0"/>
+              <w:rPr>
+                <w:rFonts w:cs="Arial"/>
+              </w:rPr>
+            </w:pPr>
+          </w:p>
+        </w:tc>
+        <w:tc>
+          <w:tcPr>
+            <w:tcW w:w="360" w:type="dxa"/>
+            <w:tcBorders>
+              <w:top w:val="single" w:sz="4" w:space="0" w:color="auto"/>
+              <w:left w:val="single" w:sz="4" w:space="0" w:color="auto"/>
+              <w:bottom w:val="single" w:sz="4" w:space="0" w:color="auto"/>
+              <w:right w:val="single" w:sz="4" w:space="0" w:color="auto"/>
+            </w:tcBorders>
+          </w:tcPr>
+          <w:p>
+            <w:pPr>
+              <w:jc w:val="both"/>
+              <w:cnfStyle w:val="000000100000" w:firstRow="0" w:lastRow="0" w:firstColumn="0" w:lastColumn="0" w:oddVBand="0" w:evenVBand="0" w:oddHBand="1" w:evenHBand="0" w:firstRowFirstColumn="0" w:firstRowLastColumn="0" w:lastRowFirstColumn="0" w:lastRowLastColumn="0"/>
+              <w:rPr>
+                <w:rFonts w:cs="Arial"/>
+              </w:rPr>
+            </w:pPr>
+          </w:p>
+        </w:tc>
+        <w:tc>
+          <w:tcPr>
+            <w:tcW w:w="810" w:type="dxa"/>
+            <w:tcBorders>
+              <w:top w:val="single" w:sz="4" w:space="0" w:color="auto"/>
+              <w:left w:val="single" w:sz="4" w:space="0" w:color="auto"/>
+              <w:bottom w:val="single" w:sz="4" w:space="0" w:color="auto"/>
+              <w:right w:val="single" w:sz="4" w:space="0" w:color="auto"/>
+            </w:tcBorders>
+          </w:tcPr>
+          <w:p>
+            <w:pPr>
+              <w:jc w:val="both"/>
+              <w:cnfStyle w:val="000000100000" w:firstRow="0" w:lastRow="0" w:firstColumn="0" w:lastColumn="0" w:oddVBand="0" w:evenVBand="0" w:oddHBand="1" w:evenHBand="0" w:firstRowFirstColumn="0" w:firstRowLastColumn="0" w:lastRowFirstColumn="0" w:lastRowLastColumn="0"/>
+              <w:rPr>
+                <w:rFonts w:cs="Arial"/>
+              </w:rPr>
+            </w:pPr>
+          </w:p>
+        </w:tc>
+        <w:tc>
+          <w:tcPr>
+            <w:tcW w:w="865" w:type="dxa"/>
+            <w:tcBorders>
+              <w:top w:val="single" w:sz="4" w:space="0" w:color="auto"/>
+              <w:left w:val="single" w:sz="4" w:space="0" w:color="auto"/>
+              <w:bottom w:val="single" w:sz="4" w:space="0" w:color="auto"/>
+              <w:right w:val="single" w:sz="4" w:space="0" w:color="auto"/>
+            </w:tcBorders>
+          </w:tcPr>
+          <w:p>
+            <w:pPr>
+              <w:jc w:val="both"/>
+              <w:cnfStyle w:val="000000100000" w:firstRow="0" w:lastRow="0" w:firstColumn="0" w:lastColumn="0" w:oddVBand="0" w:evenVBand="0" w:oddHBand="1" w:evenHBand="0" w:firstRowFirstColumn="0" w:firstRowLastColumn="0" w:lastRowFirstColumn="0" w:lastRowLastColumn="0"/>
+              <w:rPr>
+                <w:rFonts w:cs="Arial"/>
+              </w:rPr>
+            </w:pPr>
+          </w:p>
+        </w:tc>
+      </w:tr>
+      <w:tr>
+        <w:trPr>
+          <w:cnfStyle w:val="000000010000" w:firstRow="0" w:lastRow="0" w:firstColumn="0" w:lastColumn="0" w:oddVBand="0" w:evenVBand="0" w:oddHBand="0" w:evenHBand="1" w:firstRowFirstColumn="0" w:firstRowLastColumn="0" w:lastRowFirstColumn="0" w:lastRowLastColumn="0"/>
+        </w:trPr>
+        <w:tc>
+          <w:tcPr>
+            <w:cnfStyle w:val="001000000000" w:firstRow="0" w:lastRow="0" w:firstColumn="1" w:lastColumn="0" w:oddVBand="0" w:evenVBand="0" w:oddHBand="0" w:evenHBand="0" w:firstRowFirstColumn="0" w:firstRowLastColumn="0" w:lastRowFirstColumn="0" w:lastRowLastColumn="0"/>
+            <w:tcW w:w="535" w:type="dxa"/>
+            <w:tcBorders>
+              <w:top w:val="single" w:sz="4" w:space="0" w:color="auto"/>
+              <w:left w:val="single" w:sz="4" w:space="0" w:color="auto"/>
+              <w:bottom w:val="single" w:sz="4" w:space="0" w:color="auto"/>
+              <w:right w:val="single" w:sz="4" w:space="0" w:color="auto"/>
+            </w:tcBorders>
+          </w:tcPr>
+          <w:p>
+            <w:pPr>
+              <w:jc w:val="both"/>
+              <w:rPr>
+                <w:rFonts w:cstheme="minorBidi"/>
+                <w:lang w:eastAsia="en-US"/>
+              </w:rPr>
+            </w:pPr>
+            <w:r>
+              <w:rPr>
+                <w:rFonts w:cstheme="minorBidi"/>
+                <w:lang w:eastAsia="en-US"/>
+              </w:rPr>
+              <w:t>2</w:t>
+            </w:r>
+          </w:p>
+        </w:tc>
+        <w:tc>
+          <w:tcPr>
+            <w:tcW w:w="6847" w:type="dxa"/>
+            <w:tcBorders>
+              <w:top w:val="single" w:sz="4" w:space="0" w:color="auto"/>
+              <w:left w:val="single" w:sz="4" w:space="0" w:color="auto"/>
+              <w:bottom w:val="single" w:sz="4" w:space="0" w:color="auto"/>
+              <w:right w:val="single" w:sz="4" w:space="0" w:color="auto"/>
+            </w:tcBorders>
+          </w:tcPr>
+          <w:p>
+            <w:pPr>
+              <w:jc w:val="both"/>
+              <w:cnfStyle w:val="000000010000" w:firstRow="0" w:lastRow="0" w:firstColumn="0" w:lastColumn="0" w:oddVBand="0" w:evenVBand="0" w:oddHBand="0" w:evenHBand="1" w:firstRowFirstColumn="0" w:firstRowLastColumn="0" w:lastRowFirstColumn="0" w:lastRowLastColumn="0"/>
+              <w:rPr>
+                <w:rFonts w:cs="Arial"/>
+              </w:rPr>
+            </w:pPr>
+          </w:p>
+        </w:tc>
+        <w:tc>
+          <w:tcPr>
+            <w:tcW w:w="353" w:type="dxa"/>
+            <w:tcBorders>
+              <w:top w:val="single" w:sz="4" w:space="0" w:color="auto"/>
+              <w:left w:val="single" w:sz="4" w:space="0" w:color="auto"/>
+              <w:bottom w:val="single" w:sz="4" w:space="0" w:color="auto"/>
+              <w:right w:val="single" w:sz="4" w:space="0" w:color="auto"/>
+            </w:tcBorders>
+          </w:tcPr>
+          <w:p>
+            <w:pPr>
+              <w:jc w:val="both"/>
+              <w:cnfStyle w:val="000000010000" w:firstRow="0" w:lastRow="0" w:firstColumn="0" w:lastColumn="0" w:oddVBand="0" w:evenVBand="0" w:oddHBand="0" w:evenHBand="1" w:firstRowFirstColumn="0" w:firstRowLastColumn="0" w:lastRowFirstColumn="0" w:lastRowLastColumn="0"/>
+              <w:rPr>
+                <w:rFonts w:cs="Arial"/>
+              </w:rPr>
+            </w:pPr>
+          </w:p>
+        </w:tc>
+        <w:tc>
+          <w:tcPr>
+            <w:tcW w:w="360" w:type="dxa"/>
+            <w:tcBorders>
+              <w:top w:val="single" w:sz="4" w:space="0" w:color="auto"/>
+              <w:left w:val="single" w:sz="4" w:space="0" w:color="auto"/>
+              <w:bottom w:val="single" w:sz="4" w:space="0" w:color="auto"/>
+              <w:right w:val="single" w:sz="4" w:space="0" w:color="auto"/>
+            </w:tcBorders>
+          </w:tcPr>
+          <w:p>
+            <w:pPr>
+              <w:jc w:val="both"/>
+              <w:cnfStyle w:val="000000010000" w:firstRow="0" w:lastRow="0" w:firstColumn="0" w:lastColumn="0" w:oddVBand="0" w:evenVBand="0" w:oddHBand="0" w:evenHBand="1" w:firstRowFirstColumn="0" w:firstRowLastColumn="0" w:lastRowFirstColumn="0" w:lastRowLastColumn="0"/>
+              <w:rPr>
+                <w:rFonts w:cs="Arial"/>
+              </w:rPr>
+            </w:pPr>
+          </w:p>
+        </w:tc>
+        <w:tc>
+          <w:tcPr>
+            <w:tcW w:w="360" w:type="dxa"/>
+            <w:tcBorders>
+              <w:top w:val="single" w:sz="4" w:space="0" w:color="auto"/>
+              <w:left w:val="single" w:sz="4" w:space="0" w:color="auto"/>
+              <w:bottom w:val="single" w:sz="4" w:space="0" w:color="auto"/>
+              <w:right w:val="single" w:sz="4" w:space="0" w:color="auto"/>
+            </w:tcBorders>
+          </w:tcPr>
+          <w:p>
+            <w:pPr>
+              <w:jc w:val="both"/>
+              <w:cnfStyle w:val="000000010000" w:firstRow="0" w:lastRow="0" w:firstColumn="0" w:lastColumn="0" w:oddVBand="0" w:evenVBand="0" w:oddHBand="0" w:evenHBand="1" w:firstRowFirstColumn="0" w:firstRowLastColumn="0" w:lastRowFirstColumn="0" w:lastRowLastColumn="0"/>
+              <w:rPr>
+                <w:rFonts w:cs="Arial"/>
+              </w:rPr>
+            </w:pPr>
+          </w:p>
+        </w:tc>
+        <w:tc>
+          <w:tcPr>
+            <w:tcW w:w="810" w:type="dxa"/>
+            <w:tcBorders>
+              <w:top w:val="single" w:sz="4" w:space="0" w:color="auto"/>
+              <w:left w:val="single" w:sz="4" w:space="0" w:color="auto"/>
+              <w:bottom w:val="single" w:sz="4" w:space="0" w:color="auto"/>
+              <w:right w:val="single" w:sz="4" w:space="0" w:color="auto"/>
+            </w:tcBorders>
+          </w:tcPr>
+          <w:p>
+            <w:pPr>
+              <w:jc w:val="both"/>
+              <w:cnfStyle w:val="000000010000" w:firstRow="0" w:lastRow="0" w:firstColumn="0" w:lastColumn="0" w:oddVBand="0" w:evenVBand="0" w:oddHBand="0" w:evenHBand="1" w:firstRowFirstColumn="0" w:firstRowLastColumn="0" w:lastRowFirstColumn="0" w:lastRowLastColumn="0"/>
+              <w:rPr>
+                <w:rFonts w:cs="Arial"/>
+              </w:rPr>
+            </w:pPr>
+          </w:p>
+        </w:tc>
+        <w:tc>
+          <w:tcPr>
+            <w:tcW w:w="865" w:type="dxa"/>
+            <w:tcBorders>
+              <w:top w:val="single" w:sz="4" w:space="0" w:color="auto"/>
+              <w:left w:val="single" w:sz="4" w:space="0" w:color="auto"/>
+              <w:bottom w:val="single" w:sz="4" w:space="0" w:color="auto"/>
+              <w:right w:val="single" w:sz="4" w:space="0" w:color="auto"/>
+            </w:tcBorders>
+          </w:tcPr>
+          <w:p>
+            <w:pPr>
+              <w:jc w:val="both"/>
+              <w:cnfStyle w:val="000000010000" w:firstRow="0" w:lastRow="0" w:firstColumn="0" w:lastColumn="0" w:oddVBand="0" w:evenVBand="0" w:oddHBand="0" w:evenHBand="1" w:firstRowFirstColumn="0" w:firstRowLastColumn="0" w:lastRowFirstColumn="0" w:lastRowLastColumn="0"/>
+              <w:rPr>
+                <w:rFonts w:cs="Arial"/>
+              </w:rPr>
+            </w:pPr>
+          </w:p>
+        </w:tc>
+      </w:tr>
+      <w:tr>
+        <w:trPr>
+          <w:cnfStyle w:val="000000100000" w:firstRow="0" w:lastRow="0" w:firstColumn="0" w:lastColumn="0" w:oddVBand="0" w:evenVBand="0" w:oddHBand="1" w:evenHBand="0" w:firstRowFirstColumn="0" w:firstRowLastColumn="0" w:lastRowFirstColumn="0" w:lastRowLastColumn="0"/>
+        </w:trPr>
+        <w:tc>
+          <w:tcPr>
+            <w:cnfStyle w:val="001000000000" w:firstRow="0" w:lastRow="0" w:firstColumn="1" w:lastColumn="0" w:oddVBand="0" w:evenVBand="0" w:oddHBand="0" w:evenHBand="0" w:firstRowFirstColumn="0" w:firstRowLastColumn="0" w:lastRowFirstColumn="0" w:lastRowLastColumn="0"/>
+            <w:tcW w:w="535" w:type="dxa"/>
+            <w:tcBorders>
+              <w:top w:val="single" w:sz="4" w:space="0" w:color="auto"/>
+              <w:left w:val="single" w:sz="4" w:space="0" w:color="auto"/>
+              <w:bottom w:val="single" w:sz="4" w:space="0" w:color="auto"/>
+              <w:right w:val="single" w:sz="4" w:space="0" w:color="auto"/>
+            </w:tcBorders>
+          </w:tcPr>
+          <w:p>
+            <w:pPr>
+              <w:jc w:val="both"/>
+              <w:rPr>
+                <w:rFonts w:cstheme="minorBidi"/>
+                <w:lang w:eastAsia="en-US"/>
+              </w:rPr>
+            </w:pPr>
+            <w:r>
+              <w:rPr>
+                <w:rFonts w:cstheme="minorBidi"/>
+                <w:lang w:eastAsia="en-US"/>
+              </w:rPr>
+              <w:t>3</w:t>
+            </w:r>
+          </w:p>
+        </w:tc>
+        <w:tc>
+          <w:tcPr>
+            <w:tcW w:w="6847" w:type="dxa"/>
+            <w:tcBorders>
+              <w:top w:val="single" w:sz="4" w:space="0" w:color="auto"/>
+              <w:left w:val="single" w:sz="4" w:space="0" w:color="auto"/>
+              <w:bottom w:val="single" w:sz="4" w:space="0" w:color="auto"/>
+              <w:right w:val="single" w:sz="4" w:space="0" w:color="auto"/>
+            </w:tcBorders>
+          </w:tcPr>
+          <w:p>
+            <w:pPr>
+              <w:jc w:val="both"/>
+              <w:cnfStyle w:val="000000100000" w:firstRow="0" w:lastRow="0" w:firstColumn="0" w:lastColumn="0" w:oddVBand="0" w:evenVBand="0" w:oddHBand="1" w:evenHBand="0" w:firstRowFirstColumn="0" w:firstRowLastColumn="0" w:lastRowFirstColumn="0" w:lastRowLastColumn="0"/>
+              <w:rPr>
+                <w:rFonts w:cs="Arial"/>
+              </w:rPr>
+            </w:pPr>
+          </w:p>
+        </w:tc>
+        <w:tc>
+          <w:tcPr>
+            <w:tcW w:w="353" w:type="dxa"/>
+            <w:tcBorders>
+              <w:top w:val="single" w:sz="4" w:space="0" w:color="auto"/>
+              <w:left w:val="single" w:sz="4" w:space="0" w:color="auto"/>
+              <w:bottom w:val="single" w:sz="4" w:space="0" w:color="auto"/>
+              <w:right w:val="single" w:sz="4" w:space="0" w:color="auto"/>
+            </w:tcBorders>
+          </w:tcPr>
+          <w:p>
+            <w:pPr>
+              <w:jc w:val="both"/>
+              <w:cnfStyle w:val="000000100000" w:firstRow="0" w:lastRow="0" w:firstColumn="0" w:lastColumn="0" w:oddVBand="0" w:evenVBand="0" w:oddHBand="1" w:evenHBand="0" w:firstRowFirstColumn="0" w:firstRowLastColumn="0" w:lastRowFirstColumn="0" w:lastRowLastColumn="0"/>
+              <w:rPr>
+                <w:rFonts w:cs="Arial"/>
+              </w:rPr>
+            </w:pPr>
+          </w:p>
+        </w:tc>
+        <w:tc>
+          <w:tcPr>
+            <w:tcW w:w="360" w:type="dxa"/>
+            <w:tcBorders>
+              <w:top w:val="single" w:sz="4" w:space="0" w:color="auto"/>
+              <w:left w:val="single" w:sz="4" w:space="0" w:color="auto"/>
+              <w:bottom w:val="single" w:sz="4" w:space="0" w:color="auto"/>
+              <w:right w:val="single" w:sz="4" w:space="0" w:color="auto"/>
+            </w:tcBorders>
+          </w:tcPr>
+          <w:p>
+            <w:pPr>
+              <w:jc w:val="both"/>
+              <w:cnfStyle w:val="000000100000" w:firstRow="0" w:lastRow="0" w:firstColumn="0" w:lastColumn="0" w:oddVBand="0" w:evenVBand="0" w:oddHBand="1" w:evenHBand="0" w:firstRowFirstColumn="0" w:firstRowLastColumn="0" w:lastRowFirstColumn="0" w:lastRowLastColumn="0"/>
+              <w:rPr>
+                <w:rFonts w:cs="Arial"/>
+              </w:rPr>
+            </w:pPr>
+          </w:p>
+        </w:tc>
+        <w:tc>
+          <w:tcPr>
+            <w:tcW w:w="360" w:type="dxa"/>
+            <w:tcBorders>
+              <w:top w:val="single" w:sz="4" w:space="0" w:color="auto"/>
+              <w:left w:val="single" w:sz="4" w:space="0" w:color="auto"/>
+              <w:bottom w:val="single" w:sz="4" w:space="0" w:color="auto"/>
+              <w:right w:val="single" w:sz="4" w:space="0" w:color="auto"/>
+            </w:tcBorders>
+          </w:tcPr>
+          <w:p>
+            <w:pPr>
+              <w:jc w:val="both"/>
+              <w:cnfStyle w:val="000000100000" w:firstRow="0" w:lastRow="0" w:firstColumn="0" w:lastColumn="0" w:oddVBand="0" w:evenVBand="0" w:oddHBand="1" w:evenHBand="0" w:firstRowFirstColumn="0" w:firstRowLastColumn="0" w:lastRowFirstColumn="0" w:lastRowLastColumn="0"/>
+              <w:rPr>
+                <w:rFonts w:cs="Arial"/>
+              </w:rPr>
+            </w:pPr>
+          </w:p>
+        </w:tc>
+        <w:tc>
+          <w:tcPr>
+            <w:tcW w:w="810" w:type="dxa"/>
+            <w:tcBorders>
+              <w:top w:val="single" w:sz="4" w:space="0" w:color="auto"/>
+              <w:left w:val="single" w:sz="4" w:space="0" w:color="auto"/>
+              <w:bottom w:val="single" w:sz="4" w:space="0" w:color="auto"/>
+              <w:right w:val="single" w:sz="4" w:space="0" w:color="auto"/>
+            </w:tcBorders>
+          </w:tcPr>
+          <w:p>
+            <w:pPr>
+              <w:jc w:val="both"/>
+              <w:cnfStyle w:val="000000100000" w:firstRow="0" w:lastRow="0" w:firstColumn="0" w:lastColumn="0" w:oddVBand="0" w:evenVBand="0" w:oddHBand="1" w:evenHBand="0" w:firstRowFirstColumn="0" w:firstRowLastColumn="0" w:lastRowFirstColumn="0" w:lastRowLastColumn="0"/>
+              <w:rPr>
+                <w:rFonts w:cs="Arial"/>
+              </w:rPr>
+            </w:pPr>
+          </w:p>
+        </w:tc>
+        <w:tc>
+          <w:tcPr>
+            <w:tcW w:w="865" w:type="dxa"/>
+            <w:tcBorders>
+              <w:top w:val="single" w:sz="4" w:space="0" w:color="auto"/>
+              <w:left w:val="single" w:sz="4" w:space="0" w:color="auto"/>
+              <w:bottom w:val="single" w:sz="4" w:space="0" w:color="auto"/>
+              <w:right w:val="single" w:sz="4" w:space="0" w:color="auto"/>
+            </w:tcBorders>
+          </w:tcPr>
+          <w:p>
+            <w:pPr>
+              <w:jc w:val="both"/>
+              <w:cnfStyle w:val="000000100000" w:firstRow="0" w:lastRow="0" w:firstColumn="0" w:lastColumn="0" w:oddVBand="0" w:evenVBand="0" w:oddHBand="1" w:evenHBand="0" w:firstRowFirstColumn="0" w:firstRowLastColumn="0" w:lastRowFirstColumn="0" w:lastRowLastColumn="0"/>
+              <w:rPr>
+                <w:rFonts w:cs="Arial"/>
+              </w:rPr>
+            </w:pPr>
+          </w:p>
+        </w:tc>
+      </w:tr>
+      <w:tr>
+        <w:trPr>
+          <w:cnfStyle w:val="000000010000" w:firstRow="0" w:lastRow="0" w:firstColumn="0" w:lastColumn="0" w:oddVBand="0" w:evenVBand="0" w:oddHBand="0" w:evenHBand="1" w:firstRowFirstColumn="0" w:firstRowLastColumn="0" w:lastRowFirstColumn="0" w:lastRowLastColumn="0"/>
+        </w:trPr>
+        <w:tc>
+          <w:tcPr>
+            <w:cnfStyle w:val="001000000000" w:firstRow="0" w:lastRow="0" w:firstColumn="1" w:lastColumn="0" w:oddVBand="0" w:evenVBand="0" w:oddHBand="0" w:evenHBand="0" w:firstRowFirstColumn="0" w:firstRowLastColumn="0" w:lastRowFirstColumn="0" w:lastRowLastColumn="0"/>
+            <w:tcW w:w="535" w:type="dxa"/>
+            <w:tcBorders>
+              <w:top w:val="single" w:sz="4" w:space="0" w:color="auto"/>
+              <w:left w:val="single" w:sz="4" w:space="0" w:color="auto"/>
+              <w:bottom w:val="single" w:sz="4" w:space="0" w:color="auto"/>
+              <w:right w:val="single" w:sz="4" w:space="0" w:color="auto"/>
+            </w:tcBorders>
+          </w:tcPr>
+          <w:p>
+            <w:pPr>
+              <w:jc w:val="both"/>
+              <w:rPr>
+                <w:rFonts w:cstheme="minorBidi"/>
+                <w:lang w:eastAsia="en-US"/>
+              </w:rPr>
+            </w:pPr>
+            <w:r>
+              <w:rPr>
+                <w:rFonts w:cstheme="minorBidi"/>
+                <w:lang w:eastAsia="en-US"/>
+              </w:rPr>
+              <w:t>4</w:t>
+            </w:r>
+          </w:p>
+        </w:tc>
+        <w:tc>
+          <w:tcPr>
+            <w:tcW w:w="6847" w:type="dxa"/>
+            <w:tcBorders>
+              <w:top w:val="single" w:sz="4" w:space="0" w:color="auto"/>
+              <w:left w:val="single" w:sz="4" w:space="0" w:color="auto"/>
+              <w:bottom w:val="single" w:sz="4" w:space="0" w:color="auto"/>
+              <w:right w:val="single" w:sz="4" w:space="0" w:color="auto"/>
+            </w:tcBorders>
+          </w:tcPr>
+          <w:p>
+            <w:pPr>
+              <w:jc w:val="both"/>
+              <w:cnfStyle w:val="000000010000" w:firstRow="0" w:lastRow="0" w:firstColumn="0" w:lastColumn="0" w:oddVBand="0" w:evenVBand="0" w:oddHBand="0" w:evenHBand="1" w:firstRowFirstColumn="0" w:firstRowLastColumn="0" w:lastRowFirstColumn="0" w:lastRowLastColumn="0"/>
+              <w:rPr>
+                <w:rFonts w:cs="Arial"/>
+              </w:rPr>
+            </w:pPr>
+          </w:p>
+        </w:tc>
+        <w:tc>
+          <w:tcPr>
+            <w:tcW w:w="353" w:type="dxa"/>
+            <w:tcBorders>
+              <w:top w:val="single" w:sz="4" w:space="0" w:color="auto"/>
+              <w:left w:val="single" w:sz="4" w:space="0" w:color="auto"/>
+              <w:bottom w:val="single" w:sz="4" w:space="0" w:color="auto"/>
+              <w:right w:val="single" w:sz="4" w:space="0" w:color="auto"/>
+            </w:tcBorders>
+          </w:tcPr>
+          <w:p>
+            <w:pPr>
+              <w:jc w:val="both"/>
+              <w:cnfStyle w:val="000000010000" w:firstRow="0" w:lastRow="0" w:firstColumn="0" w:lastColumn="0" w:oddVBand="0" w:evenVBand="0" w:oddHBand="0" w:evenHBand="1" w:firstRowFirstColumn="0" w:firstRowLastColumn="0" w:lastRowFirstColumn="0" w:lastRowLastColumn="0"/>
+              <w:rPr>
+                <w:rFonts w:cs="Arial"/>
+              </w:rPr>
+            </w:pPr>
+          </w:p>
+        </w:tc>
+        <w:tc>
+          <w:tcPr>
+            <w:tcW w:w="360" w:type="dxa"/>
+            <w:tcBorders>
+              <w:top w:val="single" w:sz="4" w:space="0" w:color="auto"/>
+              <w:left w:val="single" w:sz="4" w:space="0" w:color="auto"/>
+              <w:bottom w:val="single" w:sz="4" w:space="0" w:color="auto"/>
+              <w:right w:val="single" w:sz="4" w:space="0" w:color="auto"/>
+            </w:tcBorders>
+          </w:tcPr>
+          <w:p>
+            <w:pPr>
+              <w:jc w:val="both"/>
+              <w:cnfStyle w:val="000000010000" w:firstRow="0" w:lastRow="0" w:firstColumn="0" w:lastColumn="0" w:oddVBand="0" w:evenVBand="0" w:oddHBand="0" w:evenHBand="1" w:firstRowFirstColumn="0" w:firstRowLastColumn="0" w:lastRowFirstColumn="0" w:lastRowLastColumn="0"/>
+              <w:rPr>
+                <w:rFonts w:cs="Arial"/>
+              </w:rPr>
+            </w:pPr>
+          </w:p>
+        </w:tc>
+        <w:tc>
+          <w:tcPr>
+            <w:tcW w:w="360" w:type="dxa"/>
+            <w:tcBorders>
+              <w:top w:val="single" w:sz="4" w:space="0" w:color="auto"/>
+              <w:left w:val="single" w:sz="4" w:space="0" w:color="auto"/>
+              <w:bottom w:val="single" w:sz="4" w:space="0" w:color="auto"/>
+              <w:right w:val="single" w:sz="4" w:space="0" w:color="auto"/>
+            </w:tcBorders>
+          </w:tcPr>
+          <w:p>
+            <w:pPr>
+              <w:jc w:val="both"/>
+              <w:cnfStyle w:val="000000010000" w:firstRow="0" w:lastRow="0" w:firstColumn="0" w:lastColumn="0" w:oddVBand="0" w:evenVBand="0" w:oddHBand="0" w:evenHBand="1" w:firstRowFirstColumn="0" w:firstRowLastColumn="0" w:lastRowFirstColumn="0" w:lastRowLastColumn="0"/>
+              <w:rPr>
+                <w:rFonts w:cs="Arial"/>
+              </w:rPr>
+            </w:pPr>
+          </w:p>
+        </w:tc>
+        <w:tc>
+          <w:tcPr>
+            <w:tcW w:w="810" w:type="dxa"/>
+            <w:tcBorders>
+              <w:top w:val="single" w:sz="4" w:space="0" w:color="auto"/>
+              <w:left w:val="single" w:sz="4" w:space="0" w:color="auto"/>
+              <w:bottom w:val="single" w:sz="4" w:space="0" w:color="auto"/>
+              <w:right w:val="single" w:sz="4" w:space="0" w:color="auto"/>
+            </w:tcBorders>
+          </w:tcPr>
+          <w:p>
+            <w:pPr>
+              <w:jc w:val="both"/>
+              <w:cnfStyle w:val="000000010000" w:firstRow="0" w:lastRow="0" w:firstColumn="0" w:lastColumn="0" w:oddVBand="0" w:evenVBand="0" w:oddHBand="0" w:evenHBand="1" w:firstRowFirstColumn="0" w:firstRowLastColumn="0" w:lastRowFirstColumn="0" w:lastRowLastColumn="0"/>
+              <w:rPr>
+                <w:rFonts w:cs="Arial"/>
+              </w:rPr>
+            </w:pPr>
+          </w:p>
+        </w:tc>
+        <w:tc>
+          <w:tcPr>
+            <w:tcW w:w="865" w:type="dxa"/>
+            <w:tcBorders>
+              <w:top w:val="single" w:sz="4" w:space="0" w:color="auto"/>
+              <w:left w:val="single" w:sz="4" w:space="0" w:color="auto"/>
+              <w:bottom w:val="single" w:sz="4" w:space="0" w:color="auto"/>
+              <w:right w:val="single" w:sz="4" w:space="0" w:color="auto"/>
+            </w:tcBorders>
+          </w:tcPr>
+          <w:p>
+            <w:pPr>
+              <w:jc w:val="both"/>
+              <w:cnfStyle w:val="000000010000" w:firstRow="0" w:lastRow="0" w:firstColumn="0" w:lastColumn="0" w:oddVBand="0" w:evenVBand="0" w:oddHBand="0" w:evenHBand="1" w:firstRowFirstColumn="0" w:firstRowLastColumn="0" w:lastRowFirstColumn="0" w:lastRowLastColumn="0"/>
+              <w:rPr>
+                <w:rFonts w:cs="Arial"/>
+              </w:rPr>
+            </w:pPr>
+          </w:p>
+        </w:tc>
+      </w:tr>
+    </w:tbl>
+    <w:p/>
     <w:sectPr>
       <w:headerReference w:type="even" r:id="rId20"/>
       <w:headerReference w:type="default" r:id="rId21"/>
@@ -19740,7 +20589,7 @@
 </file>
 
 <file path=customXml/itemProps2.xml><?xml version="1.0" encoding="utf-8"?>
-<ds:datastoreItem xmlns:ds="http://schemas.openxmlformats.org/officeDocument/2006/customXml" ds:itemID="{47321ACE-D2BA-4D75-87A3-69C0567239CE}">
+<ds:datastoreItem xmlns:ds="http://schemas.openxmlformats.org/officeDocument/2006/customXml" ds:itemID="{FA8D97B3-209A-4C30-8B50-E1BEE2DFE36E}">
   <ds:schemaRefs>
     <ds:schemaRef ds:uri="http://schemas.openxmlformats.org/officeDocument/2006/bibliography"/>
   </ds:schemaRefs>

</xml_diff>

<commit_message>
p80 pmu: added to changelog
</commit_message>
<xml_diff>
--- a/P80/pmu/P80_PMU_Hardware_Change_Log.docx
+++ b/P80/pmu/P80_PMU_Hardware_Change_Log.docx
@@ -51,7 +51,7 @@
                         <a:effectLst/>
                         <a:extLst>
                           <a:ext uri="{C572A759-6A51-4108-AA02-DFA0A04FC94B}">
-                            <ma14:wrappingTextBoxFlag xmlns="" xmlns:mo="http://schemas.microsoft.com/office/mac/office/2008/main" xmlns:mv="urn:schemas-microsoft-com:mac:vml" xmlns:o="urn:schemas-microsoft-com:office:office" xmlns:v="urn:schemas-microsoft-com:vml" xmlns:w10="urn:schemas-microsoft-com:office:word" xmlns:w="http://schemas.openxmlformats.org/wordprocessingml/2006/main" xmlns:ma14="http://schemas.microsoft.com/office/mac/drawingml/2011/main"/>
+                            <ma14:wrappingTextBoxFlag xmlns:ma14="http://schemas.microsoft.com/office/mac/drawingml/2011/main" xmlns:w="http://schemas.openxmlformats.org/wordprocessingml/2006/main" xmlns:w10="urn:schemas-microsoft-com:office:word" xmlns:v="urn:schemas-microsoft-com:vml" xmlns:o="urn:schemas-microsoft-com:office:office" xmlns:mv="urn:schemas-microsoft-com:mac:vml" xmlns:mo="http://schemas.microsoft.com/office/mac/office/2008/main" xmlns=""/>
                           </a:ext>
                         </a:extLst>
                       </wps:spPr>
@@ -2165,14 +2165,20 @@
               <w:jc w:val="both"/>
               <w:rPr>
                 <w:rFonts w:cstheme="minorBidi"/>
-                <w:b w:val="0"/>
                 <w:sz w:val="20"/>
                 <w:szCs w:val="22"/>
                 <w:lang w:eastAsia="en-US"/>
               </w:rPr>
             </w:pPr>
-            <w:bookmarkStart w:id="6" w:name="_GoBack"/>
-            <w:bookmarkEnd w:id="6"/>
+            <w:r>
+              <w:rPr>
+                <w:rFonts w:cstheme="minorBidi"/>
+                <w:sz w:val="20"/>
+                <w:szCs w:val="22"/>
+                <w:lang w:eastAsia="en-US"/>
+              </w:rPr>
+              <w:t>1</w:t>
+            </w:r>
           </w:p>
         </w:tc>
         <w:tc>
@@ -2192,6 +2198,12 @@
                 <w:rFonts w:cs="Arial"/>
               </w:rPr>
             </w:pPr>
+            <w:r>
+              <w:rPr>
+                <w:rFonts w:cs="Arial"/>
+              </w:rPr>
+              <w:t>Add CAN termination</w:t>
+            </w:r>
           </w:p>
         </w:tc>
         <w:tc>
@@ -2212,6 +2224,12 @@
                 <w:rFonts w:cs="Arial"/>
               </w:rPr>
             </w:pPr>
+            <w:r>
+              <w:rPr>
+                <w:rFonts w:cs="Arial"/>
+              </w:rPr>
+              <w:t>X</w:t>
+            </w:r>
           </w:p>
         </w:tc>
         <w:tc>
@@ -2272,6 +2290,12 @@
                 <w:rFonts w:cs="Arial"/>
               </w:rPr>
             </w:pPr>
+            <w:r>
+              <w:rPr>
+                <w:rFonts w:cs="Arial"/>
+              </w:rPr>
+              <w:t>BGS</w:t>
+            </w:r>
           </w:p>
         </w:tc>
         <w:tc>
@@ -2318,6 +2342,13 @@
                 <w:lang w:eastAsia="en-US"/>
               </w:rPr>
             </w:pPr>
+            <w:r>
+              <w:rPr>
+                <w:rFonts w:cstheme="minorBidi"/>
+                <w:lang w:eastAsia="en-US"/>
+              </w:rPr>
+              <w:t>2</w:t>
+            </w:r>
           </w:p>
         </w:tc>
         <w:tc>
@@ -2337,6 +2368,28 @@
                 <w:rFonts w:cs="Arial"/>
               </w:rPr>
             </w:pPr>
+            <w:r>
+              <w:rPr>
+                <w:rFonts w:cs="Arial"/>
+              </w:rPr>
+              <w:t xml:space="preserve">The watchdog cannot be tested by automatic test equipment, due to the VCC “watchdog override” circuit. The test fixture </w:t>
+            </w:r>
+            <w:proofErr w:type="gramStart"/>
+            <w:r>
+              <w:rPr>
+                <w:rFonts w:cs="Arial"/>
+              </w:rPr>
+              <w:t>have</w:t>
+            </w:r>
+            <w:proofErr w:type="gramEnd"/>
+            <w:r>
+              <w:rPr>
+                <w:rFonts w:cs="Arial"/>
+              </w:rPr>
+              <w:t xml:space="preserve"> the circuitry to activate this.</w:t>
+            </w:r>
+            <w:bookmarkStart w:id="6" w:name="_GoBack"/>
+            <w:bookmarkEnd w:id="6"/>
           </w:p>
         </w:tc>
         <w:tc>
@@ -2377,6 +2430,12 @@
                 <w:rFonts w:cs="Arial"/>
               </w:rPr>
             </w:pPr>
+            <w:r>
+              <w:rPr>
+                <w:rFonts w:cs="Arial"/>
+              </w:rPr>
+              <w:t>X</w:t>
+            </w:r>
           </w:p>
         </w:tc>
         <w:tc>
@@ -2417,6 +2476,12 @@
                 <w:rFonts w:cs="Arial"/>
               </w:rPr>
             </w:pPr>
+            <w:r>
+              <w:rPr>
+                <w:rFonts w:cs="Arial"/>
+              </w:rPr>
+              <w:t>BGS</w:t>
+            </w:r>
           </w:p>
         </w:tc>
         <w:tc>
@@ -14832,7 +14897,7 @@
                       <a:effectLst/>
                       <a:extLst>
                         <a:ext uri="{C572A759-6A51-4108-AA02-DFA0A04FC94B}">
-                          <ma14:wrappingTextBoxFlag xmlns="" xmlns:mo="http://schemas.microsoft.com/office/mac/office/2008/main" xmlns:mv="urn:schemas-microsoft-com:mac:vml" xmlns:o="urn:schemas-microsoft-com:office:office" xmlns:v="urn:schemas-microsoft-com:vml" xmlns:w10="urn:schemas-microsoft-com:office:word" xmlns:w="http://schemas.openxmlformats.org/wordprocessingml/2006/main" xmlns:ma14="http://schemas.microsoft.com/office/mac/drawingml/2011/main"/>
+                          <ma14:wrappingTextBoxFlag xmlns:ma14="http://schemas.microsoft.com/office/mac/drawingml/2011/main" xmlns:w="http://schemas.openxmlformats.org/wordprocessingml/2006/main" xmlns:w10="urn:schemas-microsoft-com:office:word" xmlns:v="urn:schemas-microsoft-com:vml" xmlns:o="urn:schemas-microsoft-com:office:office" xmlns:mv="urn:schemas-microsoft-com:mac:vml" xmlns:mo="http://schemas.microsoft.com/office/mac/office/2008/main" xmlns=""/>
                         </a:ext>
                       </a:extLst>
                     </wps:spPr>
@@ -20589,7 +20654,7 @@
 </file>
 
 <file path=customXml/itemProps2.xml><?xml version="1.0" encoding="utf-8"?>
-<ds:datastoreItem xmlns:ds="http://schemas.openxmlformats.org/officeDocument/2006/customXml" ds:itemID="{FA8D97B3-209A-4C30-8B50-E1BEE2DFE36E}">
+<ds:datastoreItem xmlns:ds="http://schemas.openxmlformats.org/officeDocument/2006/customXml" ds:itemID="{0863CB29-499B-4A93-B515-60A56DEAF893}">
   <ds:schemaRefs>
     <ds:schemaRef ds:uri="http://schemas.openxmlformats.org/officeDocument/2006/bibliography"/>
   </ds:schemaRefs>

</xml_diff>

<commit_message>
pmu: added to changelog
</commit_message>
<xml_diff>
--- a/P80/pmu/P80_PMU_Hardware_Change_Log.docx
+++ b/P80/pmu/P80_PMU_Hardware_Change_Log.docx
@@ -51,7 +51,7 @@
                         <a:effectLst/>
                         <a:extLst>
                           <a:ext uri="{C572A759-6A51-4108-AA02-DFA0A04FC94B}">
-                            <ma14:wrappingTextBoxFlag xmlns="" xmlns:mo="http://schemas.microsoft.com/office/mac/office/2008/main" xmlns:mv="urn:schemas-microsoft-com:mac:vml" xmlns:o="urn:schemas-microsoft-com:office:office" xmlns:v="urn:schemas-microsoft-com:vml" xmlns:w10="urn:schemas-microsoft-com:office:word" xmlns:w="http://schemas.openxmlformats.org/wordprocessingml/2006/main" xmlns:ma14="http://schemas.microsoft.com/office/mac/drawingml/2011/main"/>
+                            <ma14:wrappingTextBoxFlag xmlns:ma14="http://schemas.microsoft.com/office/mac/drawingml/2011/main" xmlns:w="http://schemas.openxmlformats.org/wordprocessingml/2006/main" xmlns:w10="urn:schemas-microsoft-com:office:word" xmlns:v="urn:schemas-microsoft-com:vml" xmlns:o="urn:schemas-microsoft-com:office:office" xmlns:mv="urn:schemas-microsoft-com:mac:vml" xmlns:mo="http://schemas.microsoft.com/office/mac/office/2008/main" xmlns=""/>
                           </a:ext>
                         </a:extLst>
                       </wps:spPr>
@@ -2690,8 +2690,6 @@
               </w:rPr>
               <w:t>BGS</w:t>
             </w:r>
-            <w:bookmarkStart w:id="6" w:name="_GoBack"/>
-            <w:bookmarkEnd w:id="6"/>
           </w:p>
         </w:tc>
         <w:tc>
@@ -2738,6 +2736,13 @@
                 <w:lang w:eastAsia="en-US"/>
               </w:rPr>
             </w:pPr>
+            <w:r>
+              <w:rPr>
+                <w:rFonts w:cstheme="minorBidi"/>
+                <w:lang w:eastAsia="en-US"/>
+              </w:rPr>
+              <w:t>4</w:t>
+            </w:r>
           </w:p>
         </w:tc>
         <w:tc>
@@ -2757,6 +2762,36 @@
                 <w:rFonts w:cs="Arial"/>
               </w:rPr>
             </w:pPr>
+            <w:r>
+              <w:rPr>
+                <w:rFonts w:cs="Arial"/>
+              </w:rPr>
+              <w:t>Timer capacitor</w:t>
+            </w:r>
+            <w:r>
+              <w:rPr>
+                <w:rFonts w:cs="Arial"/>
+              </w:rPr>
+              <w:t xml:space="preserve">s in </w:t>
+            </w:r>
+            <w:r>
+              <w:rPr>
+                <w:rFonts w:cs="Arial"/>
+              </w:rPr>
+              <w:t>V_DEP1/2</w:t>
+            </w:r>
+            <w:r>
+              <w:rPr>
+                <w:rFonts w:cs="Arial"/>
+              </w:rPr>
+              <w:t xml:space="preserve"> </w:t>
+            </w:r>
+            <w:r>
+              <w:rPr>
+                <w:rFonts w:cs="Arial"/>
+              </w:rPr>
+              <w:t>should be reduced to 10 pF in order handle shorts better. Results in ~3 us response time.</w:t>
+            </w:r>
           </w:p>
         </w:tc>
         <w:tc>
@@ -2777,6 +2812,12 @@
                 <w:rFonts w:cs="Arial"/>
               </w:rPr>
             </w:pPr>
+            <w:r>
+              <w:rPr>
+                <w:rFonts w:cs="Arial"/>
+              </w:rPr>
+              <w:t>X</w:t>
+            </w:r>
           </w:p>
         </w:tc>
         <w:tc>
@@ -2837,6 +2878,14 @@
                 <w:rFonts w:cs="Arial"/>
               </w:rPr>
             </w:pPr>
+            <w:r>
+              <w:rPr>
+                <w:rFonts w:cs="Arial"/>
+              </w:rPr>
+              <w:t>BGS</w:t>
+            </w:r>
+            <w:bookmarkStart w:id="6" w:name="_GoBack"/>
+            <w:bookmarkEnd w:id="6"/>
           </w:p>
         </w:tc>
         <w:tc>
@@ -14962,7 +15011,7 @@
                       <a:effectLst/>
                       <a:extLst>
                         <a:ext uri="{C572A759-6A51-4108-AA02-DFA0A04FC94B}">
-                          <ma14:wrappingTextBoxFlag xmlns="" xmlns:mo="http://schemas.microsoft.com/office/mac/office/2008/main" xmlns:mv="urn:schemas-microsoft-com:mac:vml" xmlns:o="urn:schemas-microsoft-com:office:office" xmlns:v="urn:schemas-microsoft-com:vml" xmlns:w10="urn:schemas-microsoft-com:office:word" xmlns:w="http://schemas.openxmlformats.org/wordprocessingml/2006/main" xmlns:ma14="http://schemas.microsoft.com/office/mac/drawingml/2011/main"/>
+                          <ma14:wrappingTextBoxFlag xmlns:ma14="http://schemas.microsoft.com/office/mac/drawingml/2011/main" xmlns:w="http://schemas.openxmlformats.org/wordprocessingml/2006/main" xmlns:w10="urn:schemas-microsoft-com:office:word" xmlns:v="urn:schemas-microsoft-com:vml" xmlns:o="urn:schemas-microsoft-com:office:office" xmlns:mv="urn:schemas-microsoft-com:mac:vml" xmlns:mo="http://schemas.microsoft.com/office/mac/office/2008/main" xmlns=""/>
                         </a:ext>
                       </a:extLst>
                     </wps:spPr>
@@ -20719,7 +20768,7 @@
 </file>
 
 <file path=customXml/itemProps2.xml><?xml version="1.0" encoding="utf-8"?>
-<ds:datastoreItem xmlns:ds="http://schemas.openxmlformats.org/officeDocument/2006/customXml" ds:itemID="{71F2B659-71D1-4325-BEF7-471B556467FB}">
+<ds:datastoreItem xmlns:ds="http://schemas.openxmlformats.org/officeDocument/2006/customXml" ds:itemID="{CFEB8C80-2CB5-45B7-9037-42B43F3259BE}">
   <ds:schemaRefs>
     <ds:schemaRef ds:uri="http://schemas.openxmlformats.org/officeDocument/2006/bibliography"/>
   </ds:schemaRefs>

</xml_diff>